<commit_message>
- Update Use Case. - Add System, Web Admin, and Mobile Use Case to the Report.
</commit_message>
<xml_diff>
--- a/Documents/Reports/Report 3 - SRS.docx
+++ b/Documents/Reports/Report 3 - SRS.docx
@@ -1,6 +1,6 @@
 
 <file path=word/document.xml><?xml version="1.0" encoding="utf-8"?>
-<w:document xmlns:wpc="http://schemas.microsoft.com/office/word/2010/wordprocessingCanvas" xmlns:cx="http://schemas.microsoft.com/office/drawing/2014/chartex" xmlns:cx1="http://schemas.microsoft.com/office/drawing/2015/9/8/chartex" xmlns:cx2="http://schemas.microsoft.com/office/drawing/2015/10/21/chartex" xmlns:cx3="http://schemas.microsoft.com/office/drawing/2016/5/9/chartex" xmlns:cx4="http://schemas.microsoft.com/office/drawing/2016/5/10/chartex" xmlns:cx5="http://schemas.microsoft.com/office/drawing/2016/5/11/chartex" xmlns:mc="http://schemas.openxmlformats.org/markup-compatibility/2006" xmlns:o="urn:schemas-microsoft-com:office:office" xmlns:r="http://schemas.openxmlformats.org/officeDocument/2006/relationships" xmlns:m="http://schemas.openxmlformats.org/officeDocument/2006/math" xmlns:v="urn:schemas-microsoft-com:vml" xmlns:wp14="http://schemas.microsoft.com/office/word/2010/wordprocessingDrawing" xmlns:wp="http://schemas.openxmlformats.org/drawingml/2006/wordprocessingDrawing" xmlns:w10="urn:schemas-microsoft-com:office:word" xmlns:w="http://schemas.openxmlformats.org/wordprocessingml/2006/main" xmlns:w14="http://schemas.microsoft.com/office/word/2010/wordml" xmlns:w15="http://schemas.microsoft.com/office/word/2012/wordml" xmlns:w16se="http://schemas.microsoft.com/office/word/2015/wordml/symex" xmlns:wpg="http://schemas.microsoft.com/office/word/2010/wordprocessingGroup" xmlns:wpi="http://schemas.microsoft.com/office/word/2010/wordprocessingInk" xmlns:wne="http://schemas.microsoft.com/office/word/2006/wordml" xmlns:wps="http://schemas.microsoft.com/office/word/2010/wordprocessingShape" mc:Ignorable="w14 w15 w16se wp14">
+<w:document xmlns:wpc="http://schemas.microsoft.com/office/word/2010/wordprocessingCanvas" xmlns:mo="http://schemas.microsoft.com/office/mac/office/2008/main" xmlns:mc="http://schemas.openxmlformats.org/markup-compatibility/2006" xmlns:mv="urn:schemas-microsoft-com:mac:vml" xmlns:o="urn:schemas-microsoft-com:office:office" xmlns:r="http://schemas.openxmlformats.org/officeDocument/2006/relationships" xmlns:m="http://schemas.openxmlformats.org/officeDocument/2006/math" xmlns:v="urn:schemas-microsoft-com:vml" xmlns:wp14="http://schemas.microsoft.com/office/word/2010/wordprocessingDrawing" xmlns:wp="http://schemas.openxmlformats.org/drawingml/2006/wordprocessingDrawing" xmlns:w10="urn:schemas-microsoft-com:office:word" xmlns:w="http://schemas.openxmlformats.org/wordprocessingml/2006/main" xmlns:w14="http://schemas.microsoft.com/office/word/2010/wordml" xmlns:w15="http://schemas.microsoft.com/office/word/2012/wordml" xmlns:wpg="http://schemas.microsoft.com/office/word/2010/wordprocessingGroup" xmlns:wpi="http://schemas.microsoft.com/office/word/2010/wordprocessingInk" xmlns:wne="http://schemas.microsoft.com/office/word/2006/wordml" xmlns:wps="http://schemas.microsoft.com/office/word/2010/wordprocessingShape" mc:Ignorable="w14 w15 wp14">
   <w:body>
     <w:p>
       <w:pPr>
@@ -1386,13 +1386,13 @@
       <w:r>
         <w:rPr>
           <w:noProof/>
-          <w:lang w:val="vi-VN" w:eastAsia="vi-VN"/>
+          <w:lang w:eastAsia="en-US"/>
         </w:rPr>
         <w:drawing>
-          <wp:inline distT="0" distB="0" distL="0" distR="0" wp14:anchorId="0396DD20" wp14:editId="19E960B8">
-            <wp:extent cx="5727700" cy="4717415"/>
-            <wp:effectExtent l="0" t="0" r="12700" b="0"/>
-            <wp:docPr id="79" name="Picture 79"/>
+          <wp:inline distT="0" distB="0" distL="0" distR="0" wp14:anchorId="1EA57FD4" wp14:editId="27724726">
+            <wp:extent cx="5709920" cy="4699635"/>
+            <wp:effectExtent l="0" t="0" r="5080" b="0"/>
+            <wp:docPr id="1" name="Picture 1" descr="../Diagrams/Use%20Case/Just%20Walk%20Out%20The%20Library%20Use%20Case.jpg"/>
             <wp:cNvGraphicFramePr>
               <a:graphicFrameLocks xmlns:a="http://schemas.openxmlformats.org/drawingml/2006/main" noChangeAspect="1"/>
             </wp:cNvGraphicFramePr>
@@ -1400,8 +1400,10 @@
               <a:graphicData uri="http://schemas.openxmlformats.org/drawingml/2006/picture">
                 <pic:pic xmlns:pic="http://schemas.openxmlformats.org/drawingml/2006/picture">
                   <pic:nvPicPr>
-                    <pic:cNvPr id="79" name="Just Walk Out The Library Use Case.png"/>
-                    <pic:cNvPicPr/>
+                    <pic:cNvPr id="0" name="Picture 1" descr="../Diagrams/Use%20Case/Just%20Walk%20Out%20The%20Library%20Use%20Case.jpg"/>
+                    <pic:cNvPicPr>
+                      <a:picLocks noChangeAspect="1" noChangeArrowheads="1"/>
+                    </pic:cNvPicPr>
                   </pic:nvPicPr>
                   <pic:blipFill>
                     <a:blip r:embed="rId5" cstate="print">
@@ -1411,18 +1413,23 @@
                         </a:ext>
                       </a:extLst>
                     </a:blip>
+                    <a:srcRect/>
                     <a:stretch>
                       <a:fillRect/>
                     </a:stretch>
                   </pic:blipFill>
-                  <pic:spPr>
+                  <pic:spPr bwMode="auto">
                     <a:xfrm>
                       <a:off x="0" y="0"/>
-                      <a:ext cx="5727700" cy="4717415"/>
+                      <a:ext cx="5709920" cy="4699635"/>
                     </a:xfrm>
                     <a:prstGeom prst="rect">
                       <a:avLst/>
                     </a:prstGeom>
+                    <a:noFill/>
+                    <a:ln>
+                      <a:noFill/>
+                    </a:ln>
                   </pic:spPr>
                 </pic:pic>
               </a:graphicData>
@@ -1589,13 +1596,13 @@
         <w:rPr>
           <w:rFonts w:ascii="Times New Roman" w:hAnsi="Times New Roman" w:cs="Times New Roman"/>
           <w:noProof/>
-          <w:lang w:val="vi-VN" w:eastAsia="vi-VN"/>
+          <w:lang w:eastAsia="en-US"/>
         </w:rPr>
         <w:drawing>
-          <wp:inline distT="0" distB="0" distL="0" distR="0" wp14:anchorId="0BBCDB40" wp14:editId="58D48840">
-            <wp:extent cx="5727700" cy="3931285"/>
-            <wp:effectExtent l="0" t="0" r="12700" b="5715"/>
-            <wp:docPr id="2" name="Picture 2"/>
+          <wp:inline distT="0" distB="0" distL="0" distR="0" wp14:anchorId="5E9BE4E3" wp14:editId="27C7B70D">
+            <wp:extent cx="5709920" cy="3678555"/>
+            <wp:effectExtent l="0" t="0" r="5080" b="4445"/>
+            <wp:docPr id="3" name="Picture 3" descr="../Diagrams/Use%20Case/Web%20Admin%20Use%20Case.jpg"/>
             <wp:cNvGraphicFramePr>
               <a:graphicFrameLocks xmlns:a="http://schemas.openxmlformats.org/drawingml/2006/main" noChangeAspect="1"/>
             </wp:cNvGraphicFramePr>
@@ -1603,8 +1610,10 @@
               <a:graphicData uri="http://schemas.openxmlformats.org/drawingml/2006/picture">
                 <pic:pic xmlns:pic="http://schemas.openxmlformats.org/drawingml/2006/picture">
                   <pic:nvPicPr>
-                    <pic:cNvPr id="2" name="JWL Web Application Use Case.png"/>
-                    <pic:cNvPicPr/>
+                    <pic:cNvPr id="0" name="Picture 2" descr="../Diagrams/Use%20Case/Web%20Admin%20Use%20Case.jpg"/>
+                    <pic:cNvPicPr>
+                      <a:picLocks noChangeAspect="1" noChangeArrowheads="1"/>
+                    </pic:cNvPicPr>
                   </pic:nvPicPr>
                   <pic:blipFill>
                     <a:blip r:embed="rId6" cstate="print">
@@ -1614,18 +1623,23 @@
                         </a:ext>
                       </a:extLst>
                     </a:blip>
+                    <a:srcRect/>
                     <a:stretch>
                       <a:fillRect/>
                     </a:stretch>
                   </pic:blipFill>
-                  <pic:spPr>
+                  <pic:spPr bwMode="auto">
                     <a:xfrm>
                       <a:off x="0" y="0"/>
-                      <a:ext cx="5727700" cy="3931285"/>
+                      <a:ext cx="5709920" cy="3678555"/>
                     </a:xfrm>
                     <a:prstGeom prst="rect">
                       <a:avLst/>
                     </a:prstGeom>
+                    <a:noFill/>
+                    <a:ln>
+                      <a:noFill/>
+                    </a:ln>
                   </pic:spPr>
                 </pic:pic>
               </a:graphicData>
@@ -1650,6 +1664,7 @@
         </w:rPr>
         <w:t xml:space="preserve">Figure </w:t>
       </w:r>
+      <w:proofErr w:type="gramStart"/>
       <w:r>
         <w:rPr>
           <w:rFonts w:ascii="Times New Roman" w:hAnsi="Times New Roman" w:cs="Times New Roman"/>
@@ -1660,7 +1675,14 @@
         <w:rPr>
           <w:rFonts w:ascii="Times New Roman" w:hAnsi="Times New Roman" w:cs="Times New Roman"/>
         </w:rPr>
-        <w:t xml:space="preserve"> : &lt;Use case&gt; Web application overview</w:t>
+        <w:t xml:space="preserve"> :</w:t>
+      </w:r>
+      <w:proofErr w:type="gramEnd"/>
+      <w:r>
+        <w:rPr>
+          <w:rFonts w:ascii="Times New Roman" w:hAnsi="Times New Roman" w:cs="Times New Roman"/>
+        </w:rPr>
+        <w:t xml:space="preserve"> &lt;Use case&gt; Web application overview</w:t>
       </w:r>
       <w:bookmarkEnd w:id="52"/>
       <w:bookmarkEnd w:id="53"/>
@@ -1699,17 +1721,19 @@
           <w:rFonts w:ascii="Times New Roman" w:hAnsi="Times New Roman" w:cs="Times New Roman"/>
         </w:rPr>
       </w:pPr>
+      <w:bookmarkStart w:id="54" w:name="_GoBack"/>
+      <w:bookmarkEnd w:id="54"/>
       <w:r>
         <w:rPr>
           <w:rFonts w:ascii="Times New Roman" w:hAnsi="Times New Roman" w:cs="Times New Roman"/>
           <w:noProof/>
-          <w:lang w:val="vi-VN" w:eastAsia="vi-VN"/>
+          <w:lang w:eastAsia="en-US"/>
         </w:rPr>
         <w:drawing>
-          <wp:inline distT="0" distB="0" distL="0" distR="0" wp14:anchorId="0698C4AC" wp14:editId="5F10F9EB">
-            <wp:extent cx="5727700" cy="3915410"/>
-            <wp:effectExtent l="0" t="0" r="12700" b="0"/>
-            <wp:docPr id="29" name="Picture 29"/>
+          <wp:inline distT="0" distB="0" distL="0" distR="0" wp14:anchorId="6D4D3278" wp14:editId="6ACA65F3">
+            <wp:extent cx="5709920" cy="4114800"/>
+            <wp:effectExtent l="0" t="0" r="5080" b="0"/>
+            <wp:docPr id="4" name="Picture 4" descr="../Diagrams/Use%20Case/Mobile%20Application%20Use%20Case.jpg"/>
             <wp:cNvGraphicFramePr>
               <a:graphicFrameLocks xmlns:a="http://schemas.openxmlformats.org/drawingml/2006/main" noChangeAspect="1"/>
             </wp:cNvGraphicFramePr>
@@ -1717,8 +1741,10 @@
               <a:graphicData uri="http://schemas.openxmlformats.org/drawingml/2006/picture">
                 <pic:pic xmlns:pic="http://schemas.openxmlformats.org/drawingml/2006/picture">
                   <pic:nvPicPr>
-                    <pic:cNvPr id="29" name="JWL Mobile Application Use Case.png"/>
-                    <pic:cNvPicPr/>
+                    <pic:cNvPr id="0" name="Picture 3" descr="../Diagrams/Use%20Case/Mobile%20Application%20Use%20Case.jpg"/>
+                    <pic:cNvPicPr>
+                      <a:picLocks noChangeAspect="1" noChangeArrowheads="1"/>
+                    </pic:cNvPicPr>
                   </pic:nvPicPr>
                   <pic:blipFill>
                     <a:blip r:embed="rId7" cstate="print">
@@ -1728,18 +1754,23 @@
                         </a:ext>
                       </a:extLst>
                     </a:blip>
+                    <a:srcRect/>
                     <a:stretch>
                       <a:fillRect/>
                     </a:stretch>
                   </pic:blipFill>
-                  <pic:spPr>
+                  <pic:spPr bwMode="auto">
                     <a:xfrm>
                       <a:off x="0" y="0"/>
-                      <a:ext cx="5727700" cy="3915410"/>
+                      <a:ext cx="5709920" cy="4114800"/>
                     </a:xfrm>
                     <a:prstGeom prst="rect">
                       <a:avLst/>
                     </a:prstGeom>
+                    <a:noFill/>
+                    <a:ln>
+                      <a:noFill/>
+                    </a:ln>
                   </pic:spPr>
                 </pic:pic>
               </a:graphicData>
@@ -1756,8 +1787,8 @@
           <w:rFonts w:ascii="Times New Roman" w:hAnsi="Times New Roman" w:cs="Times New Roman"/>
         </w:rPr>
       </w:pPr>
-      <w:bookmarkStart w:id="54" w:name="_Toc458938879"/>
-      <w:bookmarkStart w:id="55" w:name="_Toc464338741"/>
+      <w:bookmarkStart w:id="55" w:name="_Toc458938879"/>
+      <w:bookmarkStart w:id="56" w:name="_Toc464338741"/>
       <w:r>
         <w:rPr>
           <w:rFonts w:ascii="Times New Roman" w:hAnsi="Times New Roman" w:cs="Times New Roman"/>
@@ -1776,8 +1807,8 @@
         </w:rPr>
         <w:t>: &lt;Use case&gt; Mobile application overview</w:t>
       </w:r>
-      <w:bookmarkEnd w:id="54"/>
       <w:bookmarkEnd w:id="55"/>
+      <w:bookmarkEnd w:id="56"/>
     </w:p>
     <w:p>
       <w:pPr>
@@ -1799,9 +1830,9 @@
           <w:color w:val="5B9BD5" w:themeColor="accent1"/>
         </w:rPr>
       </w:pPr>
-      <w:bookmarkStart w:id="56" w:name="_Toc468625457"/>
-      <w:bookmarkStart w:id="57" w:name="_Toc458939628"/>
-      <w:bookmarkEnd w:id="56"/>
+      <w:bookmarkStart w:id="57" w:name="_Toc468625457"/>
+      <w:bookmarkStart w:id="58" w:name="_Toc458939628"/>
+      <w:bookmarkEnd w:id="57"/>
     </w:p>
     <w:p>
       <w:pPr>
@@ -1823,8 +1854,8 @@
           <w:color w:val="5B9BD5" w:themeColor="accent1"/>
         </w:rPr>
       </w:pPr>
-      <w:bookmarkStart w:id="58" w:name="_Toc468625458"/>
-      <w:bookmarkEnd w:id="58"/>
+      <w:bookmarkStart w:id="59" w:name="_Toc468625458"/>
+      <w:bookmarkEnd w:id="59"/>
     </w:p>
     <w:p>
       <w:pPr>
@@ -1846,8 +1877,8 @@
           <w:color w:val="5B9BD5" w:themeColor="accent1"/>
         </w:rPr>
       </w:pPr>
-      <w:bookmarkStart w:id="59" w:name="_Toc468625459"/>
-      <w:bookmarkEnd w:id="59"/>
+      <w:bookmarkStart w:id="60" w:name="_Toc468625459"/>
+      <w:bookmarkEnd w:id="60"/>
     </w:p>
     <w:p>
       <w:pPr>
@@ -1869,8 +1900,8 @@
           <w:color w:val="5B9BD5" w:themeColor="accent1"/>
         </w:rPr>
       </w:pPr>
-      <w:bookmarkStart w:id="60" w:name="_Toc468625460"/>
-      <w:bookmarkEnd w:id="60"/>
+      <w:bookmarkStart w:id="61" w:name="_Toc468625460"/>
+      <w:bookmarkEnd w:id="61"/>
     </w:p>
     <w:p>
       <w:pPr>
@@ -1884,15 +1915,15 @@
           <w:rFonts w:ascii="Times New Roman" w:hAnsi="Times New Roman" w:cs="Times New Roman"/>
         </w:rPr>
       </w:pPr>
-      <w:bookmarkStart w:id="61" w:name="_Toc468625461"/>
+      <w:bookmarkStart w:id="62" w:name="_Toc468625461"/>
       <w:r>
         <w:rPr>
           <w:rFonts w:ascii="Times New Roman" w:hAnsi="Times New Roman" w:cs="Times New Roman"/>
         </w:rPr>
         <w:t>List of Use Case</w:t>
       </w:r>
-      <w:bookmarkEnd w:id="57"/>
-      <w:bookmarkEnd w:id="61"/>
+      <w:bookmarkEnd w:id="58"/>
+      <w:bookmarkEnd w:id="62"/>
     </w:p>
     <w:p>
       <w:pPr>
@@ -1956,7 +1987,7 @@
       <w:r>
         <w:rPr>
           <w:noProof/>
-          <w:lang w:val="vi-VN" w:eastAsia="vi-VN"/>
+          <w:lang w:eastAsia="en-US"/>
         </w:rPr>
         <w:drawing>
           <wp:inline distT="0" distB="0" distL="0" distR="0" wp14:anchorId="071B30E2" wp14:editId="1C282F50">
@@ -2055,6 +2086,7 @@
         <w:rPr>
           <w:rFonts w:cs="Times New Roman"/>
         </w:rPr>
+        <w:lastRenderedPageBreak/>
         <w:t>&lt;</w:t>
       </w:r>
       <w:r>
@@ -2071,7 +2103,7 @@
       <w:r>
         <w:rPr>
           <w:noProof/>
-          <w:lang w:val="vi-VN" w:eastAsia="vi-VN"/>
+          <w:lang w:eastAsia="en-US"/>
         </w:rPr>
         <w:drawing>
           <wp:inline distT="0" distB="0" distL="0" distR="0" wp14:anchorId="1C4908AF" wp14:editId="38DEDD98">
@@ -2128,7 +2160,6 @@
         <w:rPr>
           <w:rFonts w:ascii="Times New Roman" w:hAnsi="Times New Roman" w:cs="Times New Roman"/>
         </w:rPr>
-        <w:lastRenderedPageBreak/>
         <w:t xml:space="preserve">Figure </w:t>
       </w:r>
       <w:r>
@@ -2640,8 +2671,6 @@
               </w:rPr>
               <w:t>Goal:</w:t>
             </w:r>
-            <w:bookmarkStart w:id="62" w:name="_GoBack"/>
-            <w:bookmarkEnd w:id="62"/>
           </w:p>
           <w:p>
             <w:pPr>
@@ -3204,6 +3233,7 @@
                 <w:rFonts w:ascii="Times New Roman" w:hAnsi="Times New Roman" w:cs="Times New Roman"/>
                 <w:b/>
               </w:rPr>
+              <w:lastRenderedPageBreak/>
               <w:t>Alternative Scenario:</w:t>
             </w:r>
           </w:p>
@@ -3432,7 +3462,6 @@
                 <w:rFonts w:ascii="Times New Roman" w:hAnsi="Times New Roman" w:cs="Times New Roman"/>
                 <w:b/>
               </w:rPr>
-              <w:lastRenderedPageBreak/>
               <w:t>Exception:</w:t>
             </w:r>
           </w:p>
@@ -4041,7 +4070,7 @@
       <w:r>
         <w:rPr>
           <w:noProof/>
-          <w:lang w:val="vi-VN" w:eastAsia="vi-VN"/>
+          <w:lang w:eastAsia="en-US"/>
         </w:rPr>
         <w:drawing>
           <wp:inline distT="0" distB="0" distL="0" distR="0" wp14:anchorId="5A53E1DE" wp14:editId="0B025F73">
@@ -4134,6 +4163,7 @@
         <w:rPr>
           <w:rFonts w:cs="Times New Roman"/>
         </w:rPr>
+        <w:lastRenderedPageBreak/>
         <w:t>&lt;</w:t>
       </w:r>
       <w:r>
@@ -4162,7 +4192,7 @@
       <w:r>
         <w:rPr>
           <w:noProof/>
-          <w:lang w:val="vi-VN" w:eastAsia="vi-VN"/>
+          <w:lang w:eastAsia="en-US"/>
         </w:rPr>
         <w:drawing>
           <wp:inline distT="0" distB="0" distL="0" distR="0" wp14:anchorId="75719B03" wp14:editId="337B3370">
@@ -4320,7 +4350,6 @@
                 <w:rFonts w:ascii="Times New Roman" w:hAnsi="Times New Roman" w:cs="Times New Roman"/>
                 <w:b/>
               </w:rPr>
-              <w:lastRenderedPageBreak/>
               <w:t>Use Case No.</w:t>
             </w:r>
           </w:p>
@@ -5163,6 +5192,7 @@
                 <w:rFonts w:ascii="Times New Roman" w:hAnsi="Times New Roman" w:cs="Times New Roman"/>
                 <w:b/>
               </w:rPr>
+              <w:lastRenderedPageBreak/>
               <w:t xml:space="preserve">Business Rules: </w:t>
             </w:r>
           </w:p>
@@ -5273,7 +5303,7 @@
       <w:r>
         <w:rPr>
           <w:noProof/>
-          <w:lang w:val="vi-VN" w:eastAsia="vi-VN"/>
+          <w:lang w:eastAsia="en-US"/>
         </w:rPr>
         <w:drawing>
           <wp:inline distT="0" distB="0" distL="0" distR="0" wp14:anchorId="1FECEB4F" wp14:editId="483AD210">
@@ -5402,7 +5432,6 @@
                 <w:rFonts w:ascii="Times New Roman" w:hAnsi="Times New Roman" w:cs="Times New Roman"/>
                 <w:b/>
               </w:rPr>
-              <w:lastRenderedPageBreak/>
               <w:t xml:space="preserve">USE CASE – </w:t>
             </w:r>
             <w:r>
@@ -6398,6 +6427,7 @@
                     <w:rPr>
                       <w:rFonts w:ascii="Times New Roman" w:hAnsi="Times New Roman" w:cs="Times New Roman"/>
                     </w:rPr>
+                    <w:lastRenderedPageBreak/>
                     <w:t>“Password”</w:t>
                   </w:r>
                   <w:r>
@@ -7719,6 +7749,7 @@
                     <w:rPr>
                       <w:rFonts w:ascii="Times New Roman" w:hAnsi="Times New Roman" w:cs="Times New Roman"/>
                     </w:rPr>
+                    <w:lastRenderedPageBreak/>
                     <w:t>System displays error message: “</w:t>
                   </w:r>
                   <w:r>
@@ -7753,6 +7784,7 @@
                     <w:rPr>
                       <w:rFonts w:ascii="Times New Roman" w:hAnsi="Times New Roman" w:cs="Times New Roman"/>
                     </w:rPr>
+                    <w:lastRenderedPageBreak/>
                     <w:t>7</w:t>
                   </w:r>
                 </w:p>
@@ -8076,7 +8108,7 @@
       <w:r>
         <w:rPr>
           <w:noProof/>
-          <w:lang w:val="vi-VN" w:eastAsia="vi-VN"/>
+          <w:lang w:eastAsia="en-US"/>
         </w:rPr>
         <w:drawing>
           <wp:inline distT="0" distB="0" distL="0" distR="0" wp14:anchorId="7C5EA658" wp14:editId="37008954">
@@ -8187,7 +8219,7 @@
       <w:r>
         <w:rPr>
           <w:noProof/>
-          <w:lang w:val="vi-VN" w:eastAsia="vi-VN"/>
+          <w:lang w:eastAsia="en-US"/>
         </w:rPr>
         <w:drawing>
           <wp:inline distT="0" distB="0" distL="0" distR="0" wp14:anchorId="5596740A" wp14:editId="340F50DC">
@@ -8317,6 +8349,7 @@
                 <w:rFonts w:ascii="Times New Roman" w:hAnsi="Times New Roman" w:cs="Times New Roman"/>
                 <w:b/>
               </w:rPr>
+              <w:lastRenderedPageBreak/>
               <w:t xml:space="preserve">USE CASE – </w:t>
             </w:r>
             <w:r>
@@ -8752,7 +8785,6 @@
               <w:rPr>
                 <w:rFonts w:ascii="Times New Roman" w:hAnsi="Times New Roman" w:cs="Times New Roman"/>
               </w:rPr>
-              <w:lastRenderedPageBreak/>
               <w:t xml:space="preserve">Admin can get </w:t>
             </w:r>
             <w:r>
@@ -9502,6 +9534,7 @@
                 <w:rFonts w:ascii="Times New Roman" w:hAnsi="Times New Roman" w:cs="Times New Roman"/>
                 <w:b/>
               </w:rPr>
+              <w:lastRenderedPageBreak/>
               <w:t xml:space="preserve">Relationships: </w:t>
             </w:r>
             <w:r>
@@ -9584,7 +9617,6 @@
         <w:rPr>
           <w:rFonts w:cs="Times New Roman"/>
         </w:rPr>
-        <w:lastRenderedPageBreak/>
         <w:t>&lt;</w:t>
       </w:r>
       <w:r>
@@ -9601,7 +9633,7 @@
       <w:r>
         <w:rPr>
           <w:noProof/>
-          <w:lang w:val="vi-VN" w:eastAsia="vi-VN"/>
+          <w:lang w:eastAsia="en-US"/>
         </w:rPr>
         <w:drawing>
           <wp:inline distT="0" distB="0" distL="0" distR="0" wp14:anchorId="432BE7C5" wp14:editId="654FA854">
@@ -10584,6 +10616,7 @@
                     <w:rPr>
                       <w:rFonts w:ascii="Times New Roman" w:hAnsi="Times New Roman" w:cs="Times New Roman"/>
                     </w:rPr>
+                    <w:lastRenderedPageBreak/>
                     <w:t>System list</w:t>
                   </w:r>
                   <w:r>
@@ -10808,7 +10841,6 @@
                     <w:rPr>
                       <w:rFonts w:ascii="Times New Roman" w:hAnsi="Times New Roman" w:cs="Times New Roman"/>
                     </w:rPr>
-                    <w:lastRenderedPageBreak/>
                     <w:t>“Email”: email input</w:t>
                   </w:r>
                 </w:p>
@@ -10961,6 +10993,7 @@
                     <w:rPr>
                       <w:rFonts w:ascii="Times New Roman" w:hAnsi="Times New Roman" w:cs="Times New Roman"/>
                     </w:rPr>
+                    <w:lastRenderedPageBreak/>
                     <w:t>2</w:t>
                   </w:r>
                 </w:p>
@@ -11859,6 +11892,7 @@
                     <w:rPr>
                       <w:rFonts w:ascii="Times New Roman" w:hAnsi="Times New Roman" w:cs="Times New Roman"/>
                     </w:rPr>
+                    <w:lastRenderedPageBreak/>
                     <w:t>5</w:t>
                   </w:r>
                 </w:p>
@@ -12129,7 +12163,6 @@
                     <w:rPr>
                       <w:rFonts w:ascii="Times New Roman" w:eastAsiaTheme="minorEastAsia" w:hAnsi="Times New Roman" w:cs="Times New Roman"/>
                     </w:rPr>
-                    <w:lastRenderedPageBreak/>
                     <w:t xml:space="preserve">Admin </w:t>
                   </w:r>
                   <w:r>
@@ -12189,7 +12222,6 @@
                     <w:rPr>
                       <w:rFonts w:ascii="Times New Roman" w:hAnsi="Times New Roman" w:cs="Times New Roman"/>
                     </w:rPr>
-                    <w:lastRenderedPageBreak/>
                     <w:t>System displays error message: “</w:t>
                   </w:r>
                   <w:r>
@@ -12442,7 +12474,7 @@
       <w:r>
         <w:rPr>
           <w:noProof/>
-          <w:lang w:val="vi-VN" w:eastAsia="vi-VN"/>
+          <w:lang w:eastAsia="en-US"/>
         </w:rPr>
         <w:drawing>
           <wp:inline distT="0" distB="0" distL="0" distR="0" wp14:anchorId="717AC6D7" wp14:editId="7CBBBD5D">
@@ -13025,6 +13057,7 @@
               <w:rPr>
                 <w:rFonts w:ascii="Times New Roman" w:hAnsi="Times New Roman" w:cs="Times New Roman"/>
               </w:rPr>
+              <w:lastRenderedPageBreak/>
               <w:t>Admin can update another Actor’s</w:t>
             </w:r>
             <w:r>
@@ -13207,7 +13240,6 @@
                 <w:rFonts w:ascii="Times New Roman" w:hAnsi="Times New Roman" w:cs="Times New Roman"/>
                 <w:b/>
               </w:rPr>
-              <w:lastRenderedPageBreak/>
               <w:t xml:space="preserve">Fail: </w:t>
             </w:r>
             <w:r>
@@ -15234,7 +15266,7 @@
       <w:r>
         <w:rPr>
           <w:noProof/>
-          <w:lang w:val="vi-VN" w:eastAsia="vi-VN"/>
+          <w:lang w:eastAsia="en-US"/>
         </w:rPr>
         <w:drawing>
           <wp:inline distT="0" distB="0" distL="0" distR="0" wp14:anchorId="492D481C" wp14:editId="7FE0C500">
@@ -16994,7 +17026,7 @@
       <w:r>
         <w:rPr>
           <w:noProof/>
-          <w:lang w:val="vi-VN" w:eastAsia="vi-VN"/>
+          <w:lang w:eastAsia="en-US"/>
         </w:rPr>
         <w:drawing>
           <wp:inline distT="0" distB="0" distL="0" distR="0" wp14:anchorId="4FC696C7" wp14:editId="0B13CFB0">
@@ -17105,7 +17137,7 @@
       <w:r>
         <w:rPr>
           <w:noProof/>
-          <w:lang w:val="vi-VN" w:eastAsia="vi-VN"/>
+          <w:lang w:eastAsia="en-US"/>
         </w:rPr>
         <w:drawing>
           <wp:inline distT="0" distB="0" distL="0" distR="0" wp14:anchorId="3E9547E6" wp14:editId="3365F856">
@@ -17222,7 +17254,7 @@
       <w:r>
         <w:rPr>
           <w:noProof/>
-          <w:lang w:val="vi-VN" w:eastAsia="vi-VN"/>
+          <w:lang w:eastAsia="en-US"/>
         </w:rPr>
         <w:drawing>
           <wp:inline distT="0" distB="0" distL="0" distR="0" wp14:anchorId="0F254EED" wp14:editId="481D6D24">
@@ -17339,7 +17371,7 @@
       <w:r>
         <w:rPr>
           <w:noProof/>
-          <w:lang w:val="vi-VN" w:eastAsia="vi-VN"/>
+          <w:lang w:eastAsia="en-US"/>
         </w:rPr>
         <w:drawing>
           <wp:inline distT="0" distB="0" distL="0" distR="0" wp14:anchorId="256A5543" wp14:editId="28261311">
@@ -17456,7 +17488,7 @@
       <w:r>
         <w:rPr>
           <w:noProof/>
-          <w:lang w:val="vi-VN" w:eastAsia="vi-VN"/>
+          <w:lang w:eastAsia="en-US"/>
         </w:rPr>
         <w:drawing>
           <wp:inline distT="0" distB="0" distL="0" distR="0" wp14:anchorId="5A305EE9" wp14:editId="11AE947C">
@@ -17574,7 +17606,7 @@
       <w:r>
         <w:rPr>
           <w:noProof/>
-          <w:lang w:val="vi-VN" w:eastAsia="vi-VN"/>
+          <w:lang w:eastAsia="en-US"/>
         </w:rPr>
         <w:drawing>
           <wp:inline distT="0" distB="0" distL="0" distR="0" wp14:anchorId="004900E2" wp14:editId="083CD090">
@@ -17691,7 +17723,7 @@
       <w:r>
         <w:rPr>
           <w:noProof/>
-          <w:lang w:val="vi-VN" w:eastAsia="vi-VN"/>
+          <w:lang w:eastAsia="en-US"/>
         </w:rPr>
         <w:drawing>
           <wp:inline distT="0" distB="0" distL="0" distR="0" wp14:anchorId="7260F508" wp14:editId="294B2733">
@@ -17820,7 +17852,7 @@
       <w:r>
         <w:rPr>
           <w:noProof/>
-          <w:lang w:val="vi-VN" w:eastAsia="vi-VN"/>
+          <w:lang w:eastAsia="en-US"/>
         </w:rPr>
         <w:drawing>
           <wp:inline distT="0" distB="0" distL="0" distR="0" wp14:anchorId="50892CB6" wp14:editId="72B41F29">
@@ -17938,7 +17970,7 @@
       <w:r>
         <w:rPr>
           <w:noProof/>
-          <w:lang w:val="vi-VN" w:eastAsia="vi-VN"/>
+          <w:lang w:eastAsia="en-US"/>
         </w:rPr>
         <w:drawing>
           <wp:inline distT="0" distB="0" distL="0" distR="0" wp14:anchorId="644164CE" wp14:editId="4E4016B1">
@@ -18055,7 +18087,7 @@
       <w:r>
         <w:rPr>
           <w:noProof/>
-          <w:lang w:val="vi-VN" w:eastAsia="vi-VN"/>
+          <w:lang w:eastAsia="en-US"/>
         </w:rPr>
         <w:drawing>
           <wp:inline distT="0" distB="0" distL="0" distR="0" wp14:anchorId="763A87CA" wp14:editId="61225B2D">
@@ -18221,7 +18253,7 @@
       <w:r>
         <w:rPr>
           <w:noProof/>
-          <w:lang w:val="vi-VN" w:eastAsia="vi-VN"/>
+          <w:lang w:eastAsia="en-US"/>
         </w:rPr>
         <w:drawing>
           <wp:inline distT="0" distB="0" distL="0" distR="0" wp14:anchorId="10B8E2A3" wp14:editId="4E3BCFEA">
@@ -18339,7 +18371,7 @@
       <w:r>
         <w:rPr>
           <w:noProof/>
-          <w:lang w:val="vi-VN" w:eastAsia="vi-VN"/>
+          <w:lang w:eastAsia="en-US"/>
         </w:rPr>
         <w:drawing>
           <wp:inline distT="0" distB="0" distL="0" distR="0" wp14:anchorId="6980239E" wp14:editId="4E1EB50C">
@@ -18456,7 +18488,7 @@
       <w:r>
         <w:rPr>
           <w:noProof/>
-          <w:lang w:val="vi-VN" w:eastAsia="vi-VN"/>
+          <w:lang w:eastAsia="en-US"/>
         </w:rPr>
         <w:drawing>
           <wp:inline distT="0" distB="0" distL="0" distR="0" wp14:anchorId="3E19F50D" wp14:editId="42973882">
@@ -18579,7 +18611,7 @@
       <w:r>
         <w:rPr>
           <w:noProof/>
-          <w:lang w:val="vi-VN" w:eastAsia="vi-VN"/>
+          <w:lang w:eastAsia="en-US"/>
         </w:rPr>
         <w:drawing>
           <wp:inline distT="0" distB="0" distL="0" distR="0" wp14:anchorId="78CE8B17" wp14:editId="6A5F769C">
@@ -18702,7 +18734,7 @@
       <w:r>
         <w:rPr>
           <w:noProof/>
-          <w:lang w:val="vi-VN" w:eastAsia="vi-VN"/>
+          <w:lang w:eastAsia="en-US"/>
         </w:rPr>
         <w:drawing>
           <wp:inline distT="0" distB="0" distL="0" distR="0" wp14:anchorId="52A2403F" wp14:editId="16D84D62">
@@ -18844,7 +18876,7 @@
       <w:r>
         <w:rPr>
           <w:noProof/>
-          <w:lang w:val="vi-VN" w:eastAsia="vi-VN"/>
+          <w:lang w:eastAsia="en-US"/>
         </w:rPr>
         <w:drawing>
           <wp:inline distT="0" distB="0" distL="0" distR="0" wp14:anchorId="5A0E5242" wp14:editId="0B7A647E">
@@ -18961,7 +18993,7 @@
       <w:r>
         <w:rPr>
           <w:noProof/>
-          <w:lang w:val="vi-VN" w:eastAsia="vi-VN"/>
+          <w:lang w:eastAsia="en-US"/>
         </w:rPr>
         <w:drawing>
           <wp:inline distT="0" distB="0" distL="0" distR="0" wp14:anchorId="767551A8" wp14:editId="2D4D06FF">
@@ -19079,7 +19111,7 @@
       <w:r>
         <w:rPr>
           <w:noProof/>
-          <w:lang w:val="vi-VN" w:eastAsia="vi-VN"/>
+          <w:lang w:eastAsia="en-US"/>
         </w:rPr>
         <w:drawing>
           <wp:inline distT="0" distB="0" distL="0" distR="0" wp14:anchorId="7CE7E3E4" wp14:editId="04F070A3">
@@ -19196,7 +19228,7 @@
       <w:r>
         <w:rPr>
           <w:noProof/>
-          <w:lang w:val="vi-VN" w:eastAsia="vi-VN"/>
+          <w:lang w:eastAsia="en-US"/>
         </w:rPr>
         <w:drawing>
           <wp:inline distT="0" distB="0" distL="0" distR="0" wp14:anchorId="5316BCB0" wp14:editId="1F4E7AAA">
@@ -19313,7 +19345,7 @@
       <w:r>
         <w:rPr>
           <w:noProof/>
-          <w:lang w:val="vi-VN" w:eastAsia="vi-VN"/>
+          <w:lang w:eastAsia="en-US"/>
         </w:rPr>
         <w:drawing>
           <wp:inline distT="0" distB="0" distL="0" distR="0" wp14:anchorId="22EF5FBD" wp14:editId="43288830">
@@ -19431,7 +19463,7 @@
       <w:r>
         <w:rPr>
           <w:noProof/>
-          <w:lang w:val="vi-VN" w:eastAsia="vi-VN"/>
+          <w:lang w:eastAsia="en-US"/>
         </w:rPr>
         <w:drawing>
           <wp:inline distT="0" distB="0" distL="0" distR="0" wp14:anchorId="4058ECB5" wp14:editId="6FC05AFA">
@@ -19548,7 +19580,7 @@
       <w:r>
         <w:rPr>
           <w:noProof/>
-          <w:lang w:val="vi-VN" w:eastAsia="vi-VN"/>
+          <w:lang w:eastAsia="en-US"/>
         </w:rPr>
         <w:drawing>
           <wp:inline distT="0" distB="0" distL="0" distR="0" wp14:anchorId="35568E21" wp14:editId="69ECF6EA">
@@ -20317,7 +20349,7 @@
         <w:rPr>
           <w:rFonts w:ascii="Times New Roman" w:hAnsi="Times New Roman" w:cs="Times New Roman"/>
           <w:noProof/>
-          <w:lang w:val="vi-VN" w:eastAsia="vi-VN"/>
+          <w:lang w:eastAsia="en-US"/>
         </w:rPr>
         <w:drawing>
           <wp:anchor distT="0" distB="0" distL="114300" distR="114300" simplePos="0" relativeHeight="251660288" behindDoc="0" locked="0" layoutInCell="1" allowOverlap="1" wp14:anchorId="5F9B7930" wp14:editId="6A850D29">
@@ -21287,8 +21319,8 @@
 </file>
 
 <file path=word/numbering.xml><?xml version="1.0" encoding="utf-8"?>
-<w:numbering xmlns:wpc="http://schemas.microsoft.com/office/word/2010/wordprocessingCanvas" xmlns:cx="http://schemas.microsoft.com/office/drawing/2014/chartex" xmlns:cx1="http://schemas.microsoft.com/office/drawing/2015/9/8/chartex" xmlns:cx2="http://schemas.microsoft.com/office/drawing/2015/10/21/chartex" xmlns:cx3="http://schemas.microsoft.com/office/drawing/2016/5/9/chartex" xmlns:cx4="http://schemas.microsoft.com/office/drawing/2016/5/10/chartex" xmlns:cx5="http://schemas.microsoft.com/office/drawing/2016/5/11/chartex" xmlns:mc="http://schemas.openxmlformats.org/markup-compatibility/2006" xmlns:o="urn:schemas-microsoft-com:office:office" xmlns:r="http://schemas.openxmlformats.org/officeDocument/2006/relationships" xmlns:m="http://schemas.openxmlformats.org/officeDocument/2006/math" xmlns:v="urn:schemas-microsoft-com:vml" xmlns:wp14="http://schemas.microsoft.com/office/word/2010/wordprocessingDrawing" xmlns:wp="http://schemas.openxmlformats.org/drawingml/2006/wordprocessingDrawing" xmlns:w10="urn:schemas-microsoft-com:office:word" xmlns:w="http://schemas.openxmlformats.org/wordprocessingml/2006/main" xmlns:w14="http://schemas.microsoft.com/office/word/2010/wordml" xmlns:w15="http://schemas.microsoft.com/office/word/2012/wordml" xmlns:w16se="http://schemas.microsoft.com/office/word/2015/wordml/symex" xmlns:wpg="http://schemas.microsoft.com/office/word/2010/wordprocessingGroup" xmlns:wpi="http://schemas.microsoft.com/office/word/2010/wordprocessingInk" xmlns:wne="http://schemas.microsoft.com/office/word/2006/wordml" xmlns:wps="http://schemas.microsoft.com/office/word/2010/wordprocessingShape" mc:Ignorable="w14 w15 w16se wp14">
-  <w:abstractNum w:abstractNumId="0" w15:restartNumberingAfterBreak="0">
+<w:numbering xmlns:wpc="http://schemas.microsoft.com/office/word/2010/wordprocessingCanvas" xmlns:mo="http://schemas.microsoft.com/office/mac/office/2008/main" xmlns:mc="http://schemas.openxmlformats.org/markup-compatibility/2006" xmlns:mv="urn:schemas-microsoft-com:mac:vml" xmlns:o="urn:schemas-microsoft-com:office:office" xmlns:r="http://schemas.openxmlformats.org/officeDocument/2006/relationships" xmlns:m="http://schemas.openxmlformats.org/officeDocument/2006/math" xmlns:v="urn:schemas-microsoft-com:vml" xmlns:wp14="http://schemas.microsoft.com/office/word/2010/wordprocessingDrawing" xmlns:wp="http://schemas.openxmlformats.org/drawingml/2006/wordprocessingDrawing" xmlns:w10="urn:schemas-microsoft-com:office:word" xmlns:w="http://schemas.openxmlformats.org/wordprocessingml/2006/main" xmlns:w14="http://schemas.microsoft.com/office/word/2010/wordml" xmlns:w15="http://schemas.microsoft.com/office/word/2012/wordml" xmlns:wpg="http://schemas.microsoft.com/office/word/2010/wordprocessingGroup" xmlns:wpi="http://schemas.microsoft.com/office/word/2010/wordprocessingInk" xmlns:wne="http://schemas.microsoft.com/office/word/2006/wordml" xmlns:wps="http://schemas.microsoft.com/office/word/2010/wordprocessingShape" mc:Ignorable="w14 w15 wp14">
+  <w:abstractNum w:abstractNumId="0">
     <w:nsid w:val="00835AC4"/>
     <w:multiLevelType w:val="hybridMultilevel"/>
     <w:tmpl w:val="C090C592"/>
@@ -21411,7 +21443,7 @@
       </w:rPr>
     </w:lvl>
   </w:abstractNum>
-  <w:abstractNum w:abstractNumId="1" w15:restartNumberingAfterBreak="0">
+  <w:abstractNum w:abstractNumId="1">
     <w:nsid w:val="03F6323F"/>
     <w:multiLevelType w:val="hybridMultilevel"/>
     <w:tmpl w:val="B4CED8AC"/>
@@ -21525,7 +21557,7 @@
       </w:rPr>
     </w:lvl>
   </w:abstractNum>
-  <w:abstractNum w:abstractNumId="2" w15:restartNumberingAfterBreak="0">
+  <w:abstractNum w:abstractNumId="2">
     <w:nsid w:val="04C36D46"/>
     <w:multiLevelType w:val="multilevel"/>
     <w:tmpl w:val="C53AD684"/>
@@ -21692,7 +21724,7 @@
       </w:rPr>
     </w:lvl>
   </w:abstractNum>
-  <w:abstractNum w:abstractNumId="3" w15:restartNumberingAfterBreak="0">
+  <w:abstractNum w:abstractNumId="3">
     <w:nsid w:val="0A614CCC"/>
     <w:multiLevelType w:val="hybridMultilevel"/>
     <w:tmpl w:val="CE180AB8"/>
@@ -21805,7 +21837,7 @@
       </w:rPr>
     </w:lvl>
   </w:abstractNum>
-  <w:abstractNum w:abstractNumId="4" w15:restartNumberingAfterBreak="0">
+  <w:abstractNum w:abstractNumId="4">
     <w:nsid w:val="0B950DDC"/>
     <w:multiLevelType w:val="multilevel"/>
     <w:tmpl w:val="F59C10D4"/>
@@ -21894,7 +21926,7 @@
       </w:pPr>
     </w:lvl>
   </w:abstractNum>
-  <w:abstractNum w:abstractNumId="5" w15:restartNumberingAfterBreak="0">
+  <w:abstractNum w:abstractNumId="5">
     <w:nsid w:val="10DA2C02"/>
     <w:multiLevelType w:val="multilevel"/>
     <w:tmpl w:val="0409001F"/>
@@ -21980,7 +22012,7 @@
       </w:pPr>
     </w:lvl>
   </w:abstractNum>
-  <w:abstractNum w:abstractNumId="6" w15:restartNumberingAfterBreak="0">
+  <w:abstractNum w:abstractNumId="6">
     <w:nsid w:val="11A06532"/>
     <w:multiLevelType w:val="multilevel"/>
     <w:tmpl w:val="67E63D52"/>
@@ -22094,7 +22126,7 @@
       </w:rPr>
     </w:lvl>
   </w:abstractNum>
-  <w:abstractNum w:abstractNumId="7" w15:restartNumberingAfterBreak="0">
+  <w:abstractNum w:abstractNumId="7">
     <w:nsid w:val="1364134A"/>
     <w:multiLevelType w:val="hybridMultilevel"/>
     <w:tmpl w:val="6A34D6CE"/>
@@ -22217,7 +22249,7 @@
       </w:rPr>
     </w:lvl>
   </w:abstractNum>
-  <w:abstractNum w:abstractNumId="8" w15:restartNumberingAfterBreak="0">
+  <w:abstractNum w:abstractNumId="8">
     <w:nsid w:val="14AD65B1"/>
     <w:multiLevelType w:val="hybridMultilevel"/>
     <w:tmpl w:val="8E9434FE"/>
@@ -22340,7 +22372,7 @@
       </w:rPr>
     </w:lvl>
   </w:abstractNum>
-  <w:abstractNum w:abstractNumId="9" w15:restartNumberingAfterBreak="0">
+  <w:abstractNum w:abstractNumId="9">
     <w:nsid w:val="1C2165C5"/>
     <w:multiLevelType w:val="multilevel"/>
     <w:tmpl w:val="5DD0763A"/>
@@ -22427,7 +22459,7 @@
       </w:pPr>
     </w:lvl>
   </w:abstractNum>
-  <w:abstractNum w:abstractNumId="10" w15:restartNumberingAfterBreak="0">
+  <w:abstractNum w:abstractNumId="10">
     <w:nsid w:val="267E6E80"/>
     <w:multiLevelType w:val="multilevel"/>
     <w:tmpl w:val="E43A4700"/>
@@ -22540,7 +22572,7 @@
       </w:rPr>
     </w:lvl>
   </w:abstractNum>
-  <w:abstractNum w:abstractNumId="11" w15:restartNumberingAfterBreak="0">
+  <w:abstractNum w:abstractNumId="11">
     <w:nsid w:val="282F572C"/>
     <w:multiLevelType w:val="hybridMultilevel"/>
     <w:tmpl w:val="AE5A5B2A"/>
@@ -22653,7 +22685,7 @@
       </w:rPr>
     </w:lvl>
   </w:abstractNum>
-  <w:abstractNum w:abstractNumId="12" w15:restartNumberingAfterBreak="0">
+  <w:abstractNum w:abstractNumId="12">
     <w:nsid w:val="29473E41"/>
     <w:multiLevelType w:val="multilevel"/>
     <w:tmpl w:val="9D82FA56"/>
@@ -22766,7 +22798,7 @@
       </w:rPr>
     </w:lvl>
   </w:abstractNum>
-  <w:abstractNum w:abstractNumId="13" w15:restartNumberingAfterBreak="0">
+  <w:abstractNum w:abstractNumId="13">
     <w:nsid w:val="2B691148"/>
     <w:multiLevelType w:val="hybridMultilevel"/>
     <w:tmpl w:val="A15E2CA2"/>
@@ -22879,7 +22911,7 @@
       </w:rPr>
     </w:lvl>
   </w:abstractNum>
-  <w:abstractNum w:abstractNumId="14" w15:restartNumberingAfterBreak="0">
+  <w:abstractNum w:abstractNumId="14">
     <w:nsid w:val="310E2126"/>
     <w:multiLevelType w:val="hybridMultilevel"/>
     <w:tmpl w:val="E7928426"/>
@@ -22992,7 +23024,7 @@
       </w:rPr>
     </w:lvl>
   </w:abstractNum>
-  <w:abstractNum w:abstractNumId="15" w15:restartNumberingAfterBreak="0">
+  <w:abstractNum w:abstractNumId="15">
     <w:nsid w:val="377115C7"/>
     <w:multiLevelType w:val="hybridMultilevel"/>
     <w:tmpl w:val="51127EB6"/>
@@ -23105,7 +23137,7 @@
       </w:rPr>
     </w:lvl>
   </w:abstractNum>
-  <w:abstractNum w:abstractNumId="16" w15:restartNumberingAfterBreak="0">
+  <w:abstractNum w:abstractNumId="16">
     <w:nsid w:val="38B42215"/>
     <w:multiLevelType w:val="multilevel"/>
     <w:tmpl w:val="4A4A5B5C"/>
@@ -23192,7 +23224,7 @@
       </w:pPr>
     </w:lvl>
   </w:abstractNum>
-  <w:abstractNum w:abstractNumId="17" w15:restartNumberingAfterBreak="0">
+  <w:abstractNum w:abstractNumId="17">
     <w:nsid w:val="3CB411FE"/>
     <w:multiLevelType w:val="hybridMultilevel"/>
     <w:tmpl w:val="EDD6B1F6"/>
@@ -23314,7 +23346,7 @@
       </w:rPr>
     </w:lvl>
   </w:abstractNum>
-  <w:abstractNum w:abstractNumId="18" w15:restartNumberingAfterBreak="0">
+  <w:abstractNum w:abstractNumId="18">
     <w:nsid w:val="3DC03F25"/>
     <w:multiLevelType w:val="multilevel"/>
     <w:tmpl w:val="7936725E"/>
@@ -23427,7 +23459,7 @@
       </w:rPr>
     </w:lvl>
   </w:abstractNum>
-  <w:abstractNum w:abstractNumId="19" w15:restartNumberingAfterBreak="0">
+  <w:abstractNum w:abstractNumId="19">
     <w:nsid w:val="4000002F"/>
     <w:multiLevelType w:val="hybridMultilevel"/>
     <w:tmpl w:val="70E43588"/>
@@ -23550,7 +23582,7 @@
       </w:rPr>
     </w:lvl>
   </w:abstractNum>
-  <w:abstractNum w:abstractNumId="20" w15:restartNumberingAfterBreak="0">
+  <w:abstractNum w:abstractNumId="20">
     <w:nsid w:val="43095FCE"/>
     <w:multiLevelType w:val="multilevel"/>
     <w:tmpl w:val="A7A8899A"/>
@@ -23696,7 +23728,7 @@
       </w:rPr>
     </w:lvl>
   </w:abstractNum>
-  <w:abstractNum w:abstractNumId="21" w15:restartNumberingAfterBreak="0">
+  <w:abstractNum w:abstractNumId="21">
     <w:nsid w:val="438A4CC2"/>
     <w:multiLevelType w:val="hybridMultilevel"/>
     <w:tmpl w:val="1C008C1A"/>
@@ -23819,7 +23851,7 @@
       </w:rPr>
     </w:lvl>
   </w:abstractNum>
-  <w:abstractNum w:abstractNumId="22" w15:restartNumberingAfterBreak="0">
+  <w:abstractNum w:abstractNumId="22">
     <w:nsid w:val="476072D9"/>
     <w:multiLevelType w:val="multilevel"/>
     <w:tmpl w:val="20467F00"/>
@@ -23932,7 +23964,7 @@
       </w:rPr>
     </w:lvl>
   </w:abstractNum>
-  <w:abstractNum w:abstractNumId="23" w15:restartNumberingAfterBreak="0">
+  <w:abstractNum w:abstractNumId="23">
     <w:nsid w:val="479A1394"/>
     <w:multiLevelType w:val="multilevel"/>
     <w:tmpl w:val="3ECCA62C"/>
@@ -24045,7 +24077,7 @@
       </w:rPr>
     </w:lvl>
   </w:abstractNum>
-  <w:abstractNum w:abstractNumId="24" w15:restartNumberingAfterBreak="0">
+  <w:abstractNum w:abstractNumId="24">
     <w:nsid w:val="50730463"/>
     <w:multiLevelType w:val="hybridMultilevel"/>
     <w:tmpl w:val="861683C4"/>
@@ -24168,7 +24200,7 @@
       </w:rPr>
     </w:lvl>
   </w:abstractNum>
-  <w:abstractNum w:abstractNumId="25" w15:restartNumberingAfterBreak="0">
+  <w:abstractNum w:abstractNumId="25">
     <w:nsid w:val="53616FD2"/>
     <w:multiLevelType w:val="hybridMultilevel"/>
     <w:tmpl w:val="24F2C706"/>
@@ -24291,7 +24323,7 @@
       </w:rPr>
     </w:lvl>
   </w:abstractNum>
-  <w:abstractNum w:abstractNumId="26" w15:restartNumberingAfterBreak="0">
+  <w:abstractNum w:abstractNumId="26">
     <w:nsid w:val="546B4497"/>
     <w:multiLevelType w:val="hybridMultilevel"/>
     <w:tmpl w:val="027CC58A"/>
@@ -24414,7 +24446,7 @@
       </w:rPr>
     </w:lvl>
   </w:abstractNum>
-  <w:abstractNum w:abstractNumId="27" w15:restartNumberingAfterBreak="0">
+  <w:abstractNum w:abstractNumId="27">
     <w:nsid w:val="57687982"/>
     <w:multiLevelType w:val="multilevel"/>
     <w:tmpl w:val="0EC2AE32"/>
@@ -24506,7 +24538,7 @@
       </w:pPr>
     </w:lvl>
   </w:abstractNum>
-  <w:abstractNum w:abstractNumId="28" w15:restartNumberingAfterBreak="0">
+  <w:abstractNum w:abstractNumId="28">
     <w:nsid w:val="5E577025"/>
     <w:multiLevelType w:val="multilevel"/>
     <w:tmpl w:val="EF12394E"/>
@@ -24647,7 +24679,7 @@
       </w:rPr>
     </w:lvl>
   </w:abstractNum>
-  <w:abstractNum w:abstractNumId="29" w15:restartNumberingAfterBreak="0">
+  <w:abstractNum w:abstractNumId="29">
     <w:nsid w:val="5FB3335F"/>
     <w:multiLevelType w:val="multilevel"/>
     <w:tmpl w:val="24507774"/>
@@ -24760,7 +24792,7 @@
       </w:rPr>
     </w:lvl>
   </w:abstractNum>
-  <w:abstractNum w:abstractNumId="30" w15:restartNumberingAfterBreak="0">
+  <w:abstractNum w:abstractNumId="30">
     <w:nsid w:val="63C83CCF"/>
     <w:multiLevelType w:val="hybridMultilevel"/>
     <w:tmpl w:val="3894FBF6"/>
@@ -24883,7 +24915,7 @@
       </w:rPr>
     </w:lvl>
   </w:abstractNum>
-  <w:abstractNum w:abstractNumId="31" w15:restartNumberingAfterBreak="0">
+  <w:abstractNum w:abstractNumId="31">
     <w:nsid w:val="65355F91"/>
     <w:multiLevelType w:val="hybridMultilevel"/>
     <w:tmpl w:val="2E609002"/>
@@ -25006,7 +25038,7 @@
       </w:rPr>
     </w:lvl>
   </w:abstractNum>
-  <w:abstractNum w:abstractNumId="32" w15:restartNumberingAfterBreak="0">
+  <w:abstractNum w:abstractNumId="32">
     <w:nsid w:val="6DEA77B4"/>
     <w:multiLevelType w:val="multilevel"/>
     <w:tmpl w:val="E9EED3E0"/>
@@ -25095,7 +25127,7 @@
       </w:pPr>
     </w:lvl>
   </w:abstractNum>
-  <w:abstractNum w:abstractNumId="33" w15:restartNumberingAfterBreak="0">
+  <w:abstractNum w:abstractNumId="33">
     <w:nsid w:val="6E3F40C3"/>
     <w:multiLevelType w:val="hybridMultilevel"/>
     <w:tmpl w:val="653AB89C"/>
@@ -25218,7 +25250,7 @@
       </w:rPr>
     </w:lvl>
   </w:abstractNum>
-  <w:abstractNum w:abstractNumId="34" w15:restartNumberingAfterBreak="0">
+  <w:abstractNum w:abstractNumId="34">
     <w:nsid w:val="70A52ED1"/>
     <w:multiLevelType w:val="hybridMultilevel"/>
     <w:tmpl w:val="4314B594"/>
@@ -25331,7 +25363,7 @@
       </w:rPr>
     </w:lvl>
   </w:abstractNum>
-  <w:abstractNum w:abstractNumId="35" w15:restartNumberingAfterBreak="0">
+  <w:abstractNum w:abstractNumId="35">
     <w:nsid w:val="719A6106"/>
     <w:multiLevelType w:val="hybridMultilevel"/>
     <w:tmpl w:val="F02C583E"/>
@@ -25454,7 +25486,7 @@
       </w:rPr>
     </w:lvl>
   </w:abstractNum>
-  <w:abstractNum w:abstractNumId="36" w15:restartNumberingAfterBreak="0">
+  <w:abstractNum w:abstractNumId="36">
     <w:nsid w:val="745946F8"/>
     <w:multiLevelType w:val="multilevel"/>
     <w:tmpl w:val="6030A814"/>
@@ -25645,7 +25677,7 @@
       </w:rPr>
     </w:lvl>
   </w:abstractNum>
-  <w:abstractNum w:abstractNumId="37" w15:restartNumberingAfterBreak="0">
+  <w:abstractNum w:abstractNumId="37">
     <w:nsid w:val="75D71B93"/>
     <w:multiLevelType w:val="multilevel"/>
     <w:tmpl w:val="C5CE0844"/>
@@ -25759,7 +25791,7 @@
       </w:rPr>
     </w:lvl>
   </w:abstractNum>
-  <w:abstractNum w:abstractNumId="38" w15:restartNumberingAfterBreak="0">
+  <w:abstractNum w:abstractNumId="38">
     <w:nsid w:val="79B13AF0"/>
     <w:multiLevelType w:val="multilevel"/>
     <w:tmpl w:val="F2066FE2"/>
@@ -25996,7 +26028,7 @@
 </file>
 
 <file path=word/styles.xml><?xml version="1.0" encoding="utf-8"?>
-<w:styles xmlns:mc="http://schemas.openxmlformats.org/markup-compatibility/2006" xmlns:r="http://schemas.openxmlformats.org/officeDocument/2006/relationships" xmlns:w="http://schemas.openxmlformats.org/wordprocessingml/2006/main" xmlns:w14="http://schemas.microsoft.com/office/word/2010/wordml" xmlns:w15="http://schemas.microsoft.com/office/word/2012/wordml" xmlns:w16se="http://schemas.microsoft.com/office/word/2015/wordml/symex" mc:Ignorable="w14 w15 w16se">
+<w:styles xmlns:mc="http://schemas.openxmlformats.org/markup-compatibility/2006" xmlns:r="http://schemas.openxmlformats.org/officeDocument/2006/relationships" xmlns:w="http://schemas.openxmlformats.org/wordprocessingml/2006/main" xmlns:w14="http://schemas.microsoft.com/office/word/2010/wordml" xmlns:w15="http://schemas.microsoft.com/office/word/2012/wordml" mc:Ignorable="w14 w15">
   <w:docDefaults>
     <w:rPrDefault>
       <w:rPr>
@@ -26008,7 +26040,7 @@
     </w:rPrDefault>
     <w:pPrDefault/>
   </w:docDefaults>
-  <w:latentStyles w:defLockedState="0" w:defUIPriority="99" w:defSemiHidden="0" w:defUnhideWhenUsed="0" w:defQFormat="0" w:count="374">
+  <w:latentStyles w:defLockedState="0" w:defUIPriority="99" w:defSemiHidden="0" w:defUnhideWhenUsed="0" w:defQFormat="0" w:count="380">
     <w:lsdException w:name="Normal" w:uiPriority="0" w:qFormat="1"/>
     <w:lsdException w:name="heading 1" w:uiPriority="9" w:qFormat="1"/>
     <w:lsdException w:name="heading 2" w:semiHidden="1" w:uiPriority="9" w:unhideWhenUsed="1" w:qFormat="1"/>
@@ -26961,6 +26993,7 @@
     <w:tblPr>
       <w:tblStyleRowBandSize w:val="1"/>
       <w:tblStyleColBandSize w:val="1"/>
+      <w:tblInd w:w="0" w:type="dxa"/>
       <w:tblBorders>
         <w:top w:val="single" w:sz="4" w:space="0" w:color="BFBFBF" w:themeColor="background1" w:themeShade="BF"/>
         <w:left w:val="single" w:sz="4" w:space="0" w:color="BFBFBF" w:themeColor="background1" w:themeShade="BF"/>
@@ -26969,6 +27002,12 @@
         <w:insideH w:val="single" w:sz="4" w:space="0" w:color="BFBFBF" w:themeColor="background1" w:themeShade="BF"/>
         <w:insideV w:val="single" w:sz="4" w:space="0" w:color="BFBFBF" w:themeColor="background1" w:themeShade="BF"/>
       </w:tblBorders>
+      <w:tblCellMar>
+        <w:top w:w="0" w:type="dxa"/>
+        <w:left w:w="108" w:type="dxa"/>
+        <w:bottom w:w="0" w:type="dxa"/>
+        <w:right w:w="108" w:type="dxa"/>
+      </w:tblCellMar>
     </w:tblPr>
     <w:tblStylePr w:type="firstRow">
       <w:rPr>

</xml_diff>

<commit_message>
- Update Authorized User images. - Add Search Use Case.
</commit_message>
<xml_diff>
--- a/Documents/Reports/Report 3 - SRS.docx
+++ b/Documents/Reports/Report 3 - SRS.docx
@@ -552,55 +552,7 @@
           <w:rFonts w:ascii="Times New Roman" w:hAnsi="Times New Roman" w:cs="Times New Roman"/>
           <w:color w:val="FF0000"/>
         </w:rPr>
-        <w:t xml:space="preserve"> (</w:t>
-      </w:r>
-      <w:proofErr w:type="spellStart"/>
-      <w:r>
-        <w:rPr>
-          <w:rFonts w:ascii="Times New Roman" w:hAnsi="Times New Roman" w:cs="Times New Roman"/>
-          <w:color w:val="FF0000"/>
-        </w:rPr>
-        <w:t>nhap</w:t>
-      </w:r>
-      <w:proofErr w:type="spellEnd"/>
-      <w:r>
-        <w:rPr>
-          <w:rFonts w:ascii="Times New Roman" w:hAnsi="Times New Roman" w:cs="Times New Roman"/>
-          <w:color w:val="FF0000"/>
-        </w:rPr>
-        <w:t xml:space="preserve">, </w:t>
-      </w:r>
-      <w:proofErr w:type="spellStart"/>
-      <w:r>
-        <w:rPr>
-          <w:rFonts w:ascii="Times New Roman" w:hAnsi="Times New Roman" w:cs="Times New Roman"/>
-          <w:color w:val="FF0000"/>
-        </w:rPr>
-        <w:t>tim</w:t>
-      </w:r>
-      <w:proofErr w:type="spellEnd"/>
-      <w:r>
-        <w:rPr>
-          <w:rFonts w:ascii="Times New Roman" w:hAnsi="Times New Roman" w:cs="Times New Roman"/>
-          <w:color w:val="FF0000"/>
-        </w:rPr>
-        <w:t xml:space="preserve"> </w:t>
-      </w:r>
-      <w:proofErr w:type="spellStart"/>
-      <w:r>
-        <w:rPr>
-          <w:rFonts w:ascii="Times New Roman" w:hAnsi="Times New Roman" w:cs="Times New Roman"/>
-          <w:color w:val="FF0000"/>
-        </w:rPr>
-        <w:t>kiem</w:t>
-      </w:r>
-      <w:proofErr w:type="spellEnd"/>
-      <w:r>
-        <w:rPr>
-          <w:rFonts w:ascii="Times New Roman" w:hAnsi="Times New Roman" w:cs="Times New Roman"/>
-          <w:color w:val="FF0000"/>
-        </w:rPr>
-        <w:t>)</w:t>
+        <w:t xml:space="preserve"> (nhap, tim kiem)</w:t>
       </w:r>
     </w:p>
     <w:p>
@@ -1260,37 +1212,12 @@
         </w:rPr>
         <w:t xml:space="preserve">, </w:t>
       </w:r>
-      <w:proofErr w:type="spellStart"/>
       <w:r>
         <w:rPr>
           <w:rFonts w:ascii="Times New Roman" w:hAnsi="Times New Roman" w:cs="Times New Roman"/>
           <w:color w:val="FF0000"/>
         </w:rPr>
-        <w:t>thu</w:t>
-      </w:r>
-      <w:proofErr w:type="spellEnd"/>
-      <w:r>
-        <w:rPr>
-          <w:rFonts w:ascii="Times New Roman" w:hAnsi="Times New Roman" w:cs="Times New Roman"/>
-          <w:color w:val="FF0000"/>
-        </w:rPr>
-        <w:t xml:space="preserve"> </w:t>
-      </w:r>
-      <w:proofErr w:type="spellStart"/>
-      <w:r>
-        <w:rPr>
-          <w:rFonts w:ascii="Times New Roman" w:hAnsi="Times New Roman" w:cs="Times New Roman"/>
-          <w:color w:val="FF0000"/>
-        </w:rPr>
-        <w:t>vien</w:t>
-      </w:r>
-      <w:proofErr w:type="spellEnd"/>
-      <w:r>
-        <w:rPr>
-          <w:rFonts w:ascii="Times New Roman" w:hAnsi="Times New Roman" w:cs="Times New Roman"/>
-          <w:color w:val="FF0000"/>
-        </w:rPr>
-        <w:t xml:space="preserve"> support</w:t>
+        <w:t>thu vien support</w:t>
       </w:r>
       <w:r>
         <w:rPr>
@@ -1664,7 +1591,6 @@
         </w:rPr>
         <w:t xml:space="preserve">Figure </w:t>
       </w:r>
-      <w:proofErr w:type="gramStart"/>
       <w:r>
         <w:rPr>
           <w:rFonts w:ascii="Times New Roman" w:hAnsi="Times New Roman" w:cs="Times New Roman"/>
@@ -1675,14 +1601,7 @@
         <w:rPr>
           <w:rFonts w:ascii="Times New Roman" w:hAnsi="Times New Roman" w:cs="Times New Roman"/>
         </w:rPr>
-        <w:t xml:space="preserve"> :</w:t>
-      </w:r>
-      <w:proofErr w:type="gramEnd"/>
-      <w:r>
-        <w:rPr>
-          <w:rFonts w:ascii="Times New Roman" w:hAnsi="Times New Roman" w:cs="Times New Roman"/>
-        </w:rPr>
-        <w:t xml:space="preserve"> &lt;Use case&gt; Web application overview</w:t>
+        <w:t xml:space="preserve"> : &lt;Use case&gt; Web application overview</w:t>
       </w:r>
       <w:bookmarkEnd w:id="52"/>
       <w:bookmarkEnd w:id="53"/>
@@ -1721,8 +1640,6 @@
           <w:rFonts w:ascii="Times New Roman" w:hAnsi="Times New Roman" w:cs="Times New Roman"/>
         </w:rPr>
       </w:pPr>
-      <w:bookmarkStart w:id="54" w:name="_GoBack"/>
-      <w:bookmarkEnd w:id="54"/>
       <w:r>
         <w:rPr>
           <w:rFonts w:ascii="Times New Roman" w:hAnsi="Times New Roman" w:cs="Times New Roman"/>
@@ -1787,8 +1704,8 @@
           <w:rFonts w:ascii="Times New Roman" w:hAnsi="Times New Roman" w:cs="Times New Roman"/>
         </w:rPr>
       </w:pPr>
-      <w:bookmarkStart w:id="55" w:name="_Toc458938879"/>
-      <w:bookmarkStart w:id="56" w:name="_Toc464338741"/>
+      <w:bookmarkStart w:id="54" w:name="_Toc458938879"/>
+      <w:bookmarkStart w:id="55" w:name="_Toc464338741"/>
       <w:r>
         <w:rPr>
           <w:rFonts w:ascii="Times New Roman" w:hAnsi="Times New Roman" w:cs="Times New Roman"/>
@@ -1807,8 +1724,8 @@
         </w:rPr>
         <w:t>: &lt;Use case&gt; Mobile application overview</w:t>
       </w:r>
+      <w:bookmarkEnd w:id="54"/>
       <w:bookmarkEnd w:id="55"/>
-      <w:bookmarkEnd w:id="56"/>
     </w:p>
     <w:p>
       <w:pPr>
@@ -1830,9 +1747,9 @@
           <w:color w:val="5B9BD5" w:themeColor="accent1"/>
         </w:rPr>
       </w:pPr>
-      <w:bookmarkStart w:id="57" w:name="_Toc468625457"/>
-      <w:bookmarkStart w:id="58" w:name="_Toc458939628"/>
-      <w:bookmarkEnd w:id="57"/>
+      <w:bookmarkStart w:id="56" w:name="_Toc468625457"/>
+      <w:bookmarkStart w:id="57" w:name="_Toc458939628"/>
+      <w:bookmarkEnd w:id="56"/>
     </w:p>
     <w:p>
       <w:pPr>
@@ -1854,8 +1771,8 @@
           <w:color w:val="5B9BD5" w:themeColor="accent1"/>
         </w:rPr>
       </w:pPr>
-      <w:bookmarkStart w:id="59" w:name="_Toc468625458"/>
-      <w:bookmarkEnd w:id="59"/>
+      <w:bookmarkStart w:id="58" w:name="_Toc468625458"/>
+      <w:bookmarkEnd w:id="58"/>
     </w:p>
     <w:p>
       <w:pPr>
@@ -1877,8 +1794,8 @@
           <w:color w:val="5B9BD5" w:themeColor="accent1"/>
         </w:rPr>
       </w:pPr>
-      <w:bookmarkStart w:id="60" w:name="_Toc468625459"/>
-      <w:bookmarkEnd w:id="60"/>
+      <w:bookmarkStart w:id="59" w:name="_Toc468625459"/>
+      <w:bookmarkEnd w:id="59"/>
     </w:p>
     <w:p>
       <w:pPr>
@@ -1900,8 +1817,8 @@
           <w:color w:val="5B9BD5" w:themeColor="accent1"/>
         </w:rPr>
       </w:pPr>
-      <w:bookmarkStart w:id="61" w:name="_Toc468625460"/>
-      <w:bookmarkEnd w:id="61"/>
+      <w:bookmarkStart w:id="60" w:name="_Toc468625460"/>
+      <w:bookmarkEnd w:id="60"/>
     </w:p>
     <w:p>
       <w:pPr>
@@ -1915,15 +1832,15 @@
           <w:rFonts w:ascii="Times New Roman" w:hAnsi="Times New Roman" w:cs="Times New Roman"/>
         </w:rPr>
       </w:pPr>
-      <w:bookmarkStart w:id="62" w:name="_Toc468625461"/>
+      <w:bookmarkStart w:id="61" w:name="_Toc468625461"/>
       <w:r>
         <w:rPr>
           <w:rFonts w:ascii="Times New Roman" w:hAnsi="Times New Roman" w:cs="Times New Roman"/>
         </w:rPr>
         <w:t>List of Use Case</w:t>
       </w:r>
-      <w:bookmarkEnd w:id="58"/>
-      <w:bookmarkEnd w:id="62"/>
+      <w:bookmarkEnd w:id="57"/>
+      <w:bookmarkEnd w:id="61"/>
     </w:p>
     <w:p>
       <w:pPr>
@@ -4073,10 +3990,10 @@
           <w:lang w:eastAsia="en-US"/>
         </w:rPr>
         <w:drawing>
-          <wp:inline distT="0" distB="0" distL="0" distR="0" wp14:anchorId="5A53E1DE" wp14:editId="0B025F73">
-            <wp:extent cx="3479800" cy="1498600"/>
-            <wp:effectExtent l="0" t="0" r="0" b="0"/>
-            <wp:docPr id="38" name="Picture 38"/>
+          <wp:inline distT="0" distB="0" distL="0" distR="0" wp14:anchorId="48F044FB" wp14:editId="5CD4743B">
+            <wp:extent cx="5720080" cy="2509520"/>
+            <wp:effectExtent l="0" t="0" r="0" b="5080"/>
+            <wp:docPr id="5" name="Picture 5" descr="../Diagrams/Use%20Case/Authorized%20User/Authorized%20User.jpg"/>
             <wp:cNvGraphicFramePr>
               <a:graphicFrameLocks xmlns:a="http://schemas.openxmlformats.org/drawingml/2006/main" noChangeAspect="1"/>
             </wp:cNvGraphicFramePr>
@@ -4084,8 +4001,10 @@
               <a:graphicData uri="http://schemas.openxmlformats.org/drawingml/2006/picture">
                 <pic:pic xmlns:pic="http://schemas.openxmlformats.org/drawingml/2006/picture">
                   <pic:nvPicPr>
-                    <pic:cNvPr id="38" name="Authorized User.png"/>
-                    <pic:cNvPicPr/>
+                    <pic:cNvPr id="0" name="Picture 4" descr="../Diagrams/Use%20Case/Authorized%20User/Authorized%20User.jpg"/>
+                    <pic:cNvPicPr>
+                      <a:picLocks noChangeAspect="1" noChangeArrowheads="1"/>
+                    </pic:cNvPicPr>
                   </pic:nvPicPr>
                   <pic:blipFill>
                     <a:blip r:embed="rId9">
@@ -4095,18 +4014,23 @@
                         </a:ext>
                       </a:extLst>
                     </a:blip>
+                    <a:srcRect/>
                     <a:stretch>
                       <a:fillRect/>
                     </a:stretch>
                   </pic:blipFill>
-                  <pic:spPr>
+                  <pic:spPr bwMode="auto">
                     <a:xfrm>
                       <a:off x="0" y="0"/>
-                      <a:ext cx="3479800" cy="1498600"/>
+                      <a:ext cx="5720080" cy="2509520"/>
                     </a:xfrm>
                     <a:prstGeom prst="rect">
                       <a:avLst/>
                     </a:prstGeom>
+                    <a:noFill/>
+                    <a:ln>
+                      <a:noFill/>
+                    </a:ln>
                   </pic:spPr>
                 </pic:pic>
               </a:graphicData>
@@ -4127,6 +4051,7 @@
         <w:rPr>
           <w:rFonts w:ascii="Times New Roman" w:hAnsi="Times New Roman" w:cs="Times New Roman"/>
         </w:rPr>
+        <w:lastRenderedPageBreak/>
         <w:t xml:space="preserve">Figure </w:t>
       </w:r>
       <w:r>
@@ -4163,7 +4088,6 @@
         <w:rPr>
           <w:rFonts w:cs="Times New Roman"/>
         </w:rPr>
-        <w:lastRenderedPageBreak/>
         <w:t>&lt;</w:t>
       </w:r>
       <w:r>
@@ -4195,10 +4119,10 @@
           <w:lang w:eastAsia="en-US"/>
         </w:rPr>
         <w:drawing>
-          <wp:inline distT="0" distB="0" distL="0" distR="0" wp14:anchorId="75719B03" wp14:editId="337B3370">
-            <wp:extent cx="3086100" cy="1104900"/>
-            <wp:effectExtent l="0" t="0" r="12700" b="12700"/>
-            <wp:docPr id="42" name="Picture 42"/>
+          <wp:inline distT="0" distB="0" distL="0" distR="0" wp14:anchorId="675C931B" wp14:editId="0D62E34F">
+            <wp:extent cx="5720080" cy="1956435"/>
+            <wp:effectExtent l="0" t="0" r="0" b="0"/>
+            <wp:docPr id="7" name="Picture 7" descr="../Diagrams/Use%20Case/Authorized%20User/Logout.jpg"/>
             <wp:cNvGraphicFramePr>
               <a:graphicFrameLocks xmlns:a="http://schemas.openxmlformats.org/drawingml/2006/main" noChangeAspect="1"/>
             </wp:cNvGraphicFramePr>
@@ -4206,8 +4130,10 @@
               <a:graphicData uri="http://schemas.openxmlformats.org/drawingml/2006/picture">
                 <pic:pic xmlns:pic="http://schemas.openxmlformats.org/drawingml/2006/picture">
                   <pic:nvPicPr>
-                    <pic:cNvPr id="42" name="Logout.png"/>
-                    <pic:cNvPicPr/>
+                    <pic:cNvPr id="0" name="Picture 5" descr="../Diagrams/Use%20Case/Authorized%20User/Logout.jpg"/>
+                    <pic:cNvPicPr>
+                      <a:picLocks noChangeAspect="1" noChangeArrowheads="1"/>
+                    </pic:cNvPicPr>
                   </pic:nvPicPr>
                   <pic:blipFill>
                     <a:blip r:embed="rId10">
@@ -4217,18 +4143,23 @@
                         </a:ext>
                       </a:extLst>
                     </a:blip>
+                    <a:srcRect/>
                     <a:stretch>
                       <a:fillRect/>
                     </a:stretch>
                   </pic:blipFill>
-                  <pic:spPr>
+                  <pic:spPr bwMode="auto">
                     <a:xfrm>
                       <a:off x="0" y="0"/>
-                      <a:ext cx="3086100" cy="1104900"/>
+                      <a:ext cx="5720080" cy="1956435"/>
                     </a:xfrm>
                     <a:prstGeom prst="rect">
                       <a:avLst/>
                     </a:prstGeom>
+                    <a:noFill/>
+                    <a:ln>
+                      <a:noFill/>
+                    </a:ln>
                   </pic:spPr>
                 </pic:pic>
               </a:graphicData>
@@ -5124,6 +5055,7 @@
                 <w:rFonts w:ascii="Times New Roman" w:hAnsi="Times New Roman" w:cs="Times New Roman"/>
                 <w:b/>
               </w:rPr>
+              <w:lastRenderedPageBreak/>
               <w:t xml:space="preserve">Alternative Scenario: </w:t>
             </w:r>
             <w:r>
@@ -5192,7 +5124,6 @@
                 <w:rFonts w:ascii="Times New Roman" w:hAnsi="Times New Roman" w:cs="Times New Roman"/>
                 <w:b/>
               </w:rPr>
-              <w:lastRenderedPageBreak/>
               <w:t xml:space="preserve">Business Rules: </w:t>
             </w:r>
           </w:p>
@@ -5306,10 +5237,10 @@
           <w:lang w:eastAsia="en-US"/>
         </w:rPr>
         <w:drawing>
-          <wp:inline distT="0" distB="0" distL="0" distR="0" wp14:anchorId="1FECEB4F" wp14:editId="483AD210">
-            <wp:extent cx="3162300" cy="927100"/>
-            <wp:effectExtent l="0" t="0" r="12700" b="12700"/>
-            <wp:docPr id="39" name="Picture 39"/>
+          <wp:inline distT="0" distB="0" distL="0" distR="0" wp14:anchorId="072AF0F8" wp14:editId="5866A62F">
+            <wp:extent cx="5752465" cy="1637665"/>
+            <wp:effectExtent l="0" t="0" r="0" b="0"/>
+            <wp:docPr id="8" name="Picture 8" descr="../Diagrams/Use%20Case/Authorized%20User/Edit%20Profile.jpg"/>
             <wp:cNvGraphicFramePr>
               <a:graphicFrameLocks xmlns:a="http://schemas.openxmlformats.org/drawingml/2006/main" noChangeAspect="1"/>
             </wp:cNvGraphicFramePr>
@@ -5317,8 +5248,10 @@
               <a:graphicData uri="http://schemas.openxmlformats.org/drawingml/2006/picture">
                 <pic:pic xmlns:pic="http://schemas.openxmlformats.org/drawingml/2006/picture">
                   <pic:nvPicPr>
-                    <pic:cNvPr id="39" name="Edit Profile.png"/>
-                    <pic:cNvPicPr/>
+                    <pic:cNvPr id="0" name="Picture 6" descr="../Diagrams/Use%20Case/Authorized%20User/Edit%20Profile.jpg"/>
+                    <pic:cNvPicPr>
+                      <a:picLocks noChangeAspect="1" noChangeArrowheads="1"/>
+                    </pic:cNvPicPr>
                   </pic:nvPicPr>
                   <pic:blipFill>
                     <a:blip r:embed="rId11">
@@ -5328,18 +5261,23 @@
                         </a:ext>
                       </a:extLst>
                     </a:blip>
+                    <a:srcRect/>
                     <a:stretch>
                       <a:fillRect/>
                     </a:stretch>
                   </pic:blipFill>
-                  <pic:spPr>
+                  <pic:spPr bwMode="auto">
                     <a:xfrm>
                       <a:off x="0" y="0"/>
-                      <a:ext cx="3162300" cy="927100"/>
+                      <a:ext cx="5752465" cy="1637665"/>
                     </a:xfrm>
                     <a:prstGeom prst="rect">
                       <a:avLst/>
                     </a:prstGeom>
+                    <a:noFill/>
+                    <a:ln>
+                      <a:noFill/>
+                    </a:ln>
                   </pic:spPr>
                 </pic:pic>
               </a:graphicData>
@@ -5366,13 +5304,7 @@
         <w:rPr>
           <w:rFonts w:ascii="Times New Roman" w:hAnsi="Times New Roman" w:cs="Times New Roman"/>
         </w:rPr>
-        <w:t>8</w:t>
-      </w:r>
-      <w:r>
-        <w:rPr>
-          <w:rFonts w:ascii="Times New Roman" w:hAnsi="Times New Roman" w:cs="Times New Roman"/>
-        </w:rPr>
-        <w:t>: &lt;A</w:t>
+        <w:t>8: &lt;A</w:t>
       </w:r>
       <w:r>
         <w:rPr>
@@ -5896,13 +5828,7 @@
               <w:rPr>
                 <w:rFonts w:ascii="Times New Roman" w:hAnsi="Times New Roman" w:cs="Times New Roman"/>
               </w:rPr>
-              <w:t xml:space="preserve"> as he/she </w:t>
-            </w:r>
-            <w:r>
-              <w:rPr>
-                <w:rFonts w:ascii="Times New Roman" w:hAnsi="Times New Roman" w:cs="Times New Roman"/>
-              </w:rPr>
-              <w:t>sends Update command</w:t>
+              <w:t xml:space="preserve"> as he/she sends Update command</w:t>
             </w:r>
             <w:r>
               <w:rPr>
@@ -6139,6 +6065,7 @@
                     <w:rPr>
                       <w:rFonts w:ascii="Times New Roman" w:hAnsi="Times New Roman" w:cs="Times New Roman"/>
                     </w:rPr>
+                    <w:lastRenderedPageBreak/>
                     <w:t>Step</w:t>
                   </w:r>
                 </w:p>
@@ -6427,7 +6354,6 @@
                     <w:rPr>
                       <w:rFonts w:ascii="Times New Roman" w:hAnsi="Times New Roman" w:cs="Times New Roman"/>
                     </w:rPr>
-                    <w:lastRenderedPageBreak/>
                     <w:t>“Password”</w:t>
                   </w:r>
                   <w:r>
@@ -6476,21 +6402,7 @@
                     <w:rPr>
                       <w:rFonts w:ascii="Times New Roman" w:hAnsi="Times New Roman" w:cs="Times New Roman"/>
                     </w:rPr>
-                    <w:t xml:space="preserve">“Date of Birth”: </w:t>
-                  </w:r>
-                  <w:proofErr w:type="spellStart"/>
-                  <w:r>
-                    <w:rPr>
-                      <w:rFonts w:ascii="Times New Roman" w:hAnsi="Times New Roman" w:cs="Times New Roman"/>
-                    </w:rPr>
-                    <w:t>datetime</w:t>
-                  </w:r>
-                  <w:proofErr w:type="spellEnd"/>
-                  <w:r>
-                    <w:rPr>
-                      <w:rFonts w:ascii="Times New Roman" w:hAnsi="Times New Roman" w:cs="Times New Roman"/>
-                    </w:rPr>
-                    <w:t xml:space="preserve"> picker</w:t>
+                    <w:t>“Date of Birth”: datetime picker</w:t>
                   </w:r>
                 </w:p>
                 <w:p>
@@ -6532,13 +6444,7 @@
                     <w:rPr>
                       <w:rFonts w:ascii="Times New Roman" w:hAnsi="Times New Roman" w:cs="Times New Roman"/>
                     </w:rPr>
-                    <w:t>“Address”</w:t>
-                  </w:r>
-                  <w:r>
-                    <w:rPr>
-                      <w:rFonts w:ascii="Times New Roman" w:hAnsi="Times New Roman" w:cs="Times New Roman"/>
-                    </w:rPr>
-                    <w:t>: text input, length 6-100</w:t>
+                    <w:t>“Address”: text input, length 6-100</w:t>
                   </w:r>
                 </w:p>
                 <w:p>
@@ -6601,13 +6507,7 @@
                     <w:rPr>
                       <w:rFonts w:ascii="Times New Roman" w:hAnsi="Times New Roman" w:cs="Times New Roman"/>
                     </w:rPr>
-                    <w:t>“Account Type”: label Student, Teacher, Officer, …</w:t>
-                  </w:r>
-                  <w:r>
-                    <w:rPr>
-                      <w:rFonts w:ascii="Times New Roman" w:hAnsi="Times New Roman" w:cs="Times New Roman"/>
-                    </w:rPr>
-                    <w:t>; not editable</w:t>
+                    <w:t>“Account Type”: label Student, Teacher, Officer, …; not editable</w:t>
                   </w:r>
                 </w:p>
                 <w:p>
@@ -6628,13 +6528,7 @@
                     <w:rPr>
                       <w:rFonts w:ascii="Times New Roman" w:hAnsi="Times New Roman" w:cs="Times New Roman"/>
                     </w:rPr>
-                    <w:t>“Subscription End Date”: date label</w:t>
-                  </w:r>
-                  <w:r>
-                    <w:rPr>
-                      <w:rFonts w:ascii="Times New Roman" w:hAnsi="Times New Roman" w:cs="Times New Roman"/>
-                    </w:rPr>
-                    <w:t>, not editable</w:t>
+                    <w:t>“Subscription End Date”: date label, not editable</w:t>
                   </w:r>
                 </w:p>
                 <w:p>
@@ -6678,7 +6572,6 @@
                     <w:rPr>
                       <w:rFonts w:ascii="Times New Roman" w:hAnsi="Times New Roman" w:cs="Times New Roman"/>
                     </w:rPr>
-                    <w:lastRenderedPageBreak/>
                     <w:t>2</w:t>
                   </w:r>
                 </w:p>
@@ -6809,19 +6702,7 @@
                     <w:rPr>
                       <w:rFonts w:ascii="Times New Roman" w:hAnsi="Times New Roman" w:cs="Times New Roman"/>
                     </w:rPr>
-                    <w:t>System validates the input then updates the account’</w:t>
-                  </w:r>
-                  <w:r>
-                    <w:rPr>
-                      <w:rFonts w:ascii="Times New Roman" w:hAnsi="Times New Roman" w:cs="Times New Roman"/>
-                    </w:rPr>
-                    <w:t>s</w:t>
-                  </w:r>
-                  <w:r>
-                    <w:rPr>
-                      <w:rFonts w:ascii="Times New Roman" w:hAnsi="Times New Roman" w:cs="Times New Roman"/>
-                    </w:rPr>
-                    <w:t xml:space="preserve"> profile.</w:t>
+                    <w:t>System validates the input then updates the account’s profile.</w:t>
                   </w:r>
                 </w:p>
                 <w:p>
@@ -6840,25 +6721,7 @@
                     <w:rPr>
                       <w:rFonts w:ascii="Times New Roman" w:hAnsi="Times New Roman" w:cs="Times New Roman"/>
                     </w:rPr>
-                    <w:t>System displays a successful message: “</w:t>
-                  </w:r>
-                  <w:r>
-                    <w:rPr>
-                      <w:rFonts w:ascii="Times New Roman" w:hAnsi="Times New Roman" w:cs="Times New Roman"/>
-                    </w:rPr>
-                    <w:t>Update</w:t>
-                  </w:r>
-                  <w:r>
-                    <w:rPr>
-                      <w:rFonts w:ascii="Times New Roman" w:hAnsi="Times New Roman" w:cs="Times New Roman"/>
-                    </w:rPr>
-                    <w:t xml:space="preserve"> Successful</w:t>
-                  </w:r>
-                  <w:r>
-                    <w:rPr>
-                      <w:rFonts w:ascii="Times New Roman" w:hAnsi="Times New Roman" w:cs="Times New Roman"/>
-                    </w:rPr>
-                    <w:t>”</w:t>
+                    <w:t>System displays a successful message: “Update Successful”</w:t>
                   </w:r>
                 </w:p>
                 <w:p>
@@ -6890,25 +6753,7 @@
                     <w:rPr>
                       <w:rFonts w:ascii="Times New Roman" w:hAnsi="Times New Roman" w:cs="Times New Roman"/>
                     </w:rPr>
-                    <w:t>, 2</w:t>
-                  </w:r>
-                  <w:r>
-                    <w:rPr>
-                      <w:rFonts w:ascii="Times New Roman" w:hAnsi="Times New Roman" w:cs="Times New Roman"/>
-                    </w:rPr>
-                    <w:t>, 3, 4</w:t>
-                  </w:r>
-                  <w:r>
-                    <w:rPr>
-                      <w:rFonts w:ascii="Times New Roman" w:hAnsi="Times New Roman" w:cs="Times New Roman"/>
-                    </w:rPr>
-                    <w:t>, 5</w:t>
-                  </w:r>
-                  <w:r>
-                    <w:rPr>
-                      <w:rFonts w:ascii="Times New Roman" w:hAnsi="Times New Roman" w:cs="Times New Roman"/>
-                    </w:rPr>
-                    <w:t>, 6, 7</w:t>
+                    <w:t>, 2, 3, 4, 5, 6, 7</w:t>
                   </w:r>
                   <w:r>
                     <w:rPr>
@@ -7103,13 +6948,7 @@
                     <w:rPr>
                       <w:rFonts w:ascii="Times New Roman" w:eastAsiaTheme="minorEastAsia" w:hAnsi="Times New Roman" w:cs="Times New Roman"/>
                     </w:rPr>
-                    <w:t>Full N</w:t>
-                  </w:r>
-                  <w:r>
-                    <w:rPr>
-                      <w:rFonts w:ascii="Times New Roman" w:eastAsiaTheme="minorEastAsia" w:hAnsi="Times New Roman" w:cs="Times New Roman"/>
-                    </w:rPr>
-                    <w:t>ame</w:t>
+                    <w:t>Full Name</w:t>
                   </w:r>
                   <w:r>
                     <w:rPr>
@@ -7224,13 +7063,7 @@
                     <w:rPr>
                       <w:rFonts w:ascii="Times New Roman" w:eastAsiaTheme="minorEastAsia" w:hAnsi="Times New Roman" w:cs="Times New Roman"/>
                     </w:rPr>
-                    <w:t>P</w:t>
-                  </w:r>
-                  <w:r>
-                    <w:rPr>
-                      <w:rFonts w:ascii="Times New Roman" w:eastAsiaTheme="minorEastAsia" w:hAnsi="Times New Roman" w:cs="Times New Roman"/>
-                    </w:rPr>
-                    <w:t xml:space="preserve">assword </w:t>
+                    <w:t xml:space="preserve">Password </w:t>
                   </w:r>
                   <w:r>
                     <w:rPr>
@@ -7345,19 +7178,7 @@
                     <w:rPr>
                       <w:rFonts w:ascii="Times New Roman" w:eastAsiaTheme="minorEastAsia" w:hAnsi="Times New Roman" w:cs="Times New Roman"/>
                     </w:rPr>
-                    <w:t>wrong</w:t>
-                  </w:r>
-                  <w:r>
-                    <w:rPr>
-                      <w:rFonts w:ascii="Times New Roman" w:eastAsiaTheme="minorEastAsia" w:hAnsi="Times New Roman" w:cs="Times New Roman"/>
-                    </w:rPr>
-                    <w:t xml:space="preserve"> Confirm P</w:t>
-                  </w:r>
-                  <w:r>
-                    <w:rPr>
-                      <w:rFonts w:ascii="Times New Roman" w:eastAsiaTheme="minorEastAsia" w:hAnsi="Times New Roman" w:cs="Times New Roman"/>
-                    </w:rPr>
-                    <w:t xml:space="preserve">assword </w:t>
+                    <w:t xml:space="preserve">wrong Confirm Password </w:t>
                   </w:r>
                   <w:r>
                     <w:rPr>
@@ -7398,13 +7219,7 @@
                     <w:rPr>
                       <w:rFonts w:ascii="Times New Roman" w:hAnsi="Times New Roman" w:cs="Times New Roman"/>
                     </w:rPr>
-                    <w:t>Confirm Password must match Password</w:t>
-                  </w:r>
-                  <w:r>
-                    <w:rPr>
-                      <w:rFonts w:ascii="Times New Roman" w:hAnsi="Times New Roman" w:cs="Times New Roman"/>
-                    </w:rPr>
-                    <w:t>.</w:t>
+                    <w:t>Confirm Password must match Password.</w:t>
                   </w:r>
                   <w:r>
                     <w:rPr>
@@ -7460,6 +7275,7 @@
                     <w:rPr>
                       <w:rFonts w:ascii="Times New Roman" w:eastAsiaTheme="minorEastAsia" w:hAnsi="Times New Roman" w:cs="Times New Roman"/>
                     </w:rPr>
+                    <w:lastRenderedPageBreak/>
                     <w:t>Authorized User input</w:t>
                   </w:r>
                   <w:r>
@@ -7513,19 +7329,14 @@
                     <w:rPr>
                       <w:rFonts w:ascii="Times New Roman" w:hAnsi="Times New Roman" w:cs="Times New Roman"/>
                     </w:rPr>
+                    <w:lastRenderedPageBreak/>
                     <w:t>System displays error message: “</w:t>
                   </w:r>
                   <w:r>
                     <w:rPr>
                       <w:rFonts w:ascii="Times New Roman" w:hAnsi="Times New Roman" w:cs="Times New Roman"/>
                     </w:rPr>
-                    <w:t>Wrong Email format.</w:t>
-                  </w:r>
-                  <w:r>
-                    <w:rPr>
-                      <w:rFonts w:ascii="Times New Roman" w:hAnsi="Times New Roman" w:cs="Times New Roman"/>
-                    </w:rPr>
-                    <w:t xml:space="preserve"> Please input something like abc@somemail.com</w:t>
+                    <w:t>Wrong Email format. Please input something like abc@somemail.com</w:t>
                   </w:r>
                   <w:r>
                     <w:rPr>
@@ -7553,6 +7364,7 @@
                     <w:rPr>
                       <w:rFonts w:ascii="Times New Roman" w:hAnsi="Times New Roman" w:cs="Times New Roman"/>
                     </w:rPr>
+                    <w:lastRenderedPageBreak/>
                     <w:t>5</w:t>
                   </w:r>
                 </w:p>
@@ -7749,7 +7561,6 @@
                     <w:rPr>
                       <w:rFonts w:ascii="Times New Roman" w:hAnsi="Times New Roman" w:cs="Times New Roman"/>
                     </w:rPr>
-                    <w:lastRenderedPageBreak/>
                     <w:t>System displays error message: “</w:t>
                   </w:r>
                   <w:r>
@@ -7784,7 +7595,6 @@
                     <w:rPr>
                       <w:rFonts w:ascii="Times New Roman" w:hAnsi="Times New Roman" w:cs="Times New Roman"/>
                     </w:rPr>
-                    <w:lastRenderedPageBreak/>
                     <w:t>7</w:t>
                   </w:r>
                 </w:p>
@@ -7819,19 +7629,7 @@
                     <w:rPr>
                       <w:rFonts w:ascii="Times New Roman" w:eastAsiaTheme="minorEastAsia" w:hAnsi="Times New Roman" w:cs="Times New Roman"/>
                     </w:rPr>
-                    <w:t>s</w:t>
-                  </w:r>
-                  <w:r>
-                    <w:rPr>
-                      <w:rFonts w:ascii="Times New Roman" w:eastAsiaTheme="minorEastAsia" w:hAnsi="Times New Roman" w:cs="Times New Roman"/>
-                    </w:rPr>
-                    <w:t xml:space="preserve"> Place of Work</w:t>
-                  </w:r>
-                  <w:r>
-                    <w:rPr>
-                      <w:rFonts w:ascii="Times New Roman" w:eastAsiaTheme="minorEastAsia" w:hAnsi="Times New Roman" w:cs="Times New Roman"/>
-                    </w:rPr>
-                    <w:t xml:space="preserve"> </w:t>
+                    <w:t xml:space="preserve">s Place of Work </w:t>
                   </w:r>
                   <w:r>
                     <w:rPr>
@@ -7872,13 +7670,7 @@
                     <w:rPr>
                       <w:rFonts w:ascii="Times New Roman" w:hAnsi="Times New Roman" w:cs="Times New Roman"/>
                     </w:rPr>
-                    <w:t>Place of Work length is 6-100 characters</w:t>
-                  </w:r>
-                  <w:r>
-                    <w:rPr>
-                      <w:rFonts w:ascii="Times New Roman" w:hAnsi="Times New Roman" w:cs="Times New Roman"/>
-                    </w:rPr>
-                    <w:t>.</w:t>
+                    <w:t>Place of Work length is 6-100 characters.</w:t>
                   </w:r>
                   <w:r>
                     <w:rPr>
@@ -8015,13 +7807,7 @@
               <w:rPr>
                 <w:rFonts w:ascii="Times New Roman" w:hAnsi="Times New Roman" w:cs="Times New Roman"/>
               </w:rPr>
-              <w:t xml:space="preserve"> Username</w:t>
-            </w:r>
-            <w:r>
-              <w:rPr>
-                <w:rFonts w:ascii="Times New Roman" w:hAnsi="Times New Roman" w:cs="Times New Roman"/>
-              </w:rPr>
-              <w:t>, Account Type, and Subscription End Date</w:t>
+              <w:t xml:space="preserve"> Username, Account Type, and Subscription End Date</w:t>
             </w:r>
             <w:r>
               <w:rPr>
@@ -8029,6 +7815,1902 @@
               </w:rPr>
               <w:t>.</w:t>
             </w:r>
+          </w:p>
+        </w:tc>
+      </w:tr>
+    </w:tbl>
+    <w:p/>
+    <w:p/>
+    <w:p>
+      <w:pPr>
+        <w:pStyle w:val="Heading6"/>
+        <w:numPr>
+          <w:ilvl w:val="4"/>
+          <w:numId w:val="39"/>
+        </w:numPr>
+        <w:rPr>
+          <w:rFonts w:cs="Times New Roman"/>
+        </w:rPr>
+      </w:pPr>
+      <w:r>
+        <w:rPr>
+          <w:rFonts w:cs="Times New Roman"/>
+        </w:rPr>
+        <w:t>&lt;</w:t>
+      </w:r>
+      <w:r>
+        <w:rPr>
+          <w:rFonts w:cs="Times New Roman"/>
+        </w:rPr>
+        <w:t xml:space="preserve">Authorized User&gt; </w:t>
+      </w:r>
+      <w:r>
+        <w:rPr>
+          <w:rFonts w:cs="Times New Roman"/>
+        </w:rPr>
+        <w:t>Search Account/Book</w:t>
+      </w:r>
+    </w:p>
+    <w:p/>
+    <w:p>
+      <w:pPr>
+        <w:jc w:val="center"/>
+      </w:pPr>
+      <w:r>
+        <w:rPr>
+          <w:noProof/>
+          <w:lang w:eastAsia="en-US"/>
+        </w:rPr>
+        <w:drawing>
+          <wp:inline distT="0" distB="0" distL="0" distR="0" wp14:anchorId="21902339" wp14:editId="4A782F1D">
+            <wp:extent cx="5720080" cy="1392555"/>
+            <wp:effectExtent l="0" t="0" r="0" b="4445"/>
+            <wp:docPr id="9" name="Picture 9" descr="../Diagrams/Use%20Case/Authorized%20User/Search.jpg"/>
+            <wp:cNvGraphicFramePr>
+              <a:graphicFrameLocks xmlns:a="http://schemas.openxmlformats.org/drawingml/2006/main" noChangeAspect="1"/>
+            </wp:cNvGraphicFramePr>
+            <a:graphic xmlns:a="http://schemas.openxmlformats.org/drawingml/2006/main">
+              <a:graphicData uri="http://schemas.openxmlformats.org/drawingml/2006/picture">
+                <pic:pic xmlns:pic="http://schemas.openxmlformats.org/drawingml/2006/picture">
+                  <pic:nvPicPr>
+                    <pic:cNvPr id="0" name="Picture 7" descr="../Diagrams/Use%20Case/Authorized%20User/Search.jpg"/>
+                    <pic:cNvPicPr>
+                      <a:picLocks noChangeAspect="1" noChangeArrowheads="1"/>
+                    </pic:cNvPicPr>
+                  </pic:nvPicPr>
+                  <pic:blipFill>
+                    <a:blip r:embed="rId12">
+                      <a:extLst>
+                        <a:ext uri="{28A0092B-C50C-407E-A947-70E740481C1C}">
+                          <a14:useLocalDpi xmlns:a14="http://schemas.microsoft.com/office/drawing/2010/main" val="0"/>
+                        </a:ext>
+                      </a:extLst>
+                    </a:blip>
+                    <a:srcRect/>
+                    <a:stretch>
+                      <a:fillRect/>
+                    </a:stretch>
+                  </pic:blipFill>
+                  <pic:spPr bwMode="auto">
+                    <a:xfrm>
+                      <a:off x="0" y="0"/>
+                      <a:ext cx="5720080" cy="1392555"/>
+                    </a:xfrm>
+                    <a:prstGeom prst="rect">
+                      <a:avLst/>
+                    </a:prstGeom>
+                    <a:noFill/>
+                    <a:ln>
+                      <a:noFill/>
+                    </a:ln>
+                  </pic:spPr>
+                </pic:pic>
+              </a:graphicData>
+            </a:graphic>
+          </wp:inline>
+        </w:drawing>
+      </w:r>
+    </w:p>
+    <w:p>
+      <w:pPr>
+        <w:pStyle w:val="Caption"/>
+        <w:jc w:val="center"/>
+        <w:rPr>
+          <w:rFonts w:ascii="Times New Roman" w:hAnsi="Times New Roman" w:cs="Times New Roman"/>
+        </w:rPr>
+      </w:pPr>
+      <w:r>
+        <w:rPr>
+          <w:rFonts w:ascii="Times New Roman" w:hAnsi="Times New Roman" w:cs="Times New Roman"/>
+        </w:rPr>
+        <w:t xml:space="preserve">Figure </w:t>
+      </w:r>
+      <w:r>
+        <w:rPr>
+          <w:rFonts w:ascii="Times New Roman" w:hAnsi="Times New Roman" w:cs="Times New Roman"/>
+        </w:rPr>
+        <w:t>9</w:t>
+      </w:r>
+      <w:r>
+        <w:rPr>
+          <w:rFonts w:ascii="Times New Roman" w:hAnsi="Times New Roman" w:cs="Times New Roman"/>
+        </w:rPr>
+        <w:t>: &lt;A</w:t>
+      </w:r>
+      <w:r>
+        <w:rPr>
+          <w:rFonts w:ascii="Times New Roman" w:hAnsi="Times New Roman" w:cs="Times New Roman"/>
+        </w:rPr>
+        <w:t xml:space="preserve">uthorized User&gt; </w:t>
+      </w:r>
+      <w:r>
+        <w:rPr>
+          <w:rFonts w:ascii="Times New Roman" w:hAnsi="Times New Roman" w:cs="Times New Roman"/>
+        </w:rPr>
+        <w:t>Search Account/</w:t>
+      </w:r>
+      <w:r>
+        <w:rPr>
+          <w:rFonts w:ascii="Times New Roman" w:hAnsi="Times New Roman" w:cs="Times New Roman"/>
+        </w:rPr>
+        <w:t>Book</w:t>
+      </w:r>
+    </w:p>
+    <w:tbl>
+      <w:tblPr>
+        <w:tblW w:w="9474" w:type="dxa"/>
+        <w:tblInd w:w="18" w:type="dxa"/>
+        <w:tblBorders>
+          <w:top w:val="single" w:sz="4" w:space="0" w:color="auto"/>
+          <w:left w:val="single" w:sz="4" w:space="0" w:color="auto"/>
+          <w:bottom w:val="single" w:sz="4" w:space="0" w:color="auto"/>
+          <w:right w:val="single" w:sz="4" w:space="0" w:color="auto"/>
+          <w:insideH w:val="single" w:sz="4" w:space="0" w:color="auto"/>
+          <w:insideV w:val="single" w:sz="4" w:space="0" w:color="auto"/>
+        </w:tblBorders>
+        <w:tblLayout w:type="fixed"/>
+        <w:tblLook w:val="04A0" w:firstRow="1" w:lastRow="0" w:firstColumn="1" w:lastColumn="0" w:noHBand="0" w:noVBand="1"/>
+      </w:tblPr>
+      <w:tblGrid>
+        <w:gridCol w:w="2061"/>
+        <w:gridCol w:w="2499"/>
+        <w:gridCol w:w="2460"/>
+        <w:gridCol w:w="2454"/>
+      </w:tblGrid>
+      <w:tr>
+        <w:trPr>
+          <w:trHeight w:hRule="exact" w:val="454"/>
+        </w:trPr>
+        <w:tc>
+          <w:tcPr>
+            <w:tcW w:w="9474" w:type="dxa"/>
+            <w:gridSpan w:val="4"/>
+            <w:shd w:val="clear" w:color="auto" w:fill="F2F2F2" w:themeFill="background1" w:themeFillShade="F2"/>
+          </w:tcPr>
+          <w:p>
+            <w:pPr>
+              <w:spacing w:before="120" w:after="120" w:line="240" w:lineRule="exact"/>
+              <w:ind w:firstLine="72"/>
+              <w:rPr>
+                <w:rFonts w:ascii="Times New Roman" w:hAnsi="Times New Roman" w:cs="Times New Roman"/>
+                <w:b/>
+              </w:rPr>
+            </w:pPr>
+            <w:r>
+              <w:rPr>
+                <w:rFonts w:ascii="Times New Roman" w:hAnsi="Times New Roman" w:cs="Times New Roman"/>
+                <w:b/>
+              </w:rPr>
+              <w:t xml:space="preserve">USE CASE – </w:t>
+            </w:r>
+            <w:r>
+              <w:rPr>
+                <w:rFonts w:ascii="Times New Roman" w:hAnsi="Times New Roman" w:cs="Times New Roman"/>
+                <w:b/>
+              </w:rPr>
+              <w:t>JWL0</w:t>
+            </w:r>
+            <w:r>
+              <w:rPr>
+                <w:rFonts w:ascii="Times New Roman" w:hAnsi="Times New Roman" w:cs="Times New Roman"/>
+                <w:b/>
+              </w:rPr>
+              <w:t>4</w:t>
+            </w:r>
+          </w:p>
+        </w:tc>
+      </w:tr>
+      <w:tr>
+        <w:trPr>
+          <w:trHeight w:hRule="exact" w:val="485"/>
+        </w:trPr>
+        <w:tc>
+          <w:tcPr>
+            <w:tcW w:w="2061" w:type="dxa"/>
+            <w:shd w:val="clear" w:color="auto" w:fill="F2F2F2" w:themeFill="background1" w:themeFillShade="F2"/>
+          </w:tcPr>
+          <w:p>
+            <w:pPr>
+              <w:spacing w:before="120" w:after="120" w:line="240" w:lineRule="exact"/>
+              <w:ind w:firstLine="72"/>
+              <w:rPr>
+                <w:rFonts w:ascii="Times New Roman" w:hAnsi="Times New Roman" w:cs="Times New Roman"/>
+                <w:b/>
+              </w:rPr>
+            </w:pPr>
+            <w:r>
+              <w:rPr>
+                <w:rFonts w:ascii="Times New Roman" w:hAnsi="Times New Roman" w:cs="Times New Roman"/>
+                <w:b/>
+              </w:rPr>
+              <w:t>Use Case No.</w:t>
+            </w:r>
+          </w:p>
+        </w:tc>
+        <w:tc>
+          <w:tcPr>
+            <w:tcW w:w="2499" w:type="dxa"/>
+          </w:tcPr>
+          <w:p>
+            <w:pPr>
+              <w:spacing w:before="120" w:after="120" w:line="240" w:lineRule="exact"/>
+              <w:ind w:firstLine="72"/>
+              <w:rPr>
+                <w:rFonts w:ascii="Times New Roman" w:hAnsi="Times New Roman" w:cs="Times New Roman"/>
+              </w:rPr>
+            </w:pPr>
+            <w:r>
+              <w:rPr>
+                <w:rFonts w:ascii="Times New Roman" w:hAnsi="Times New Roman" w:cs="Times New Roman"/>
+              </w:rPr>
+              <w:t>JWL</w:t>
+            </w:r>
+            <w:r>
+              <w:rPr>
+                <w:rFonts w:ascii="Times New Roman" w:hAnsi="Times New Roman" w:cs="Times New Roman"/>
+              </w:rPr>
+              <w:t>04</w:t>
+            </w:r>
+          </w:p>
+        </w:tc>
+        <w:tc>
+          <w:tcPr>
+            <w:tcW w:w="2460" w:type="dxa"/>
+            <w:shd w:val="clear" w:color="auto" w:fill="F2F2F2" w:themeFill="background1" w:themeFillShade="F2"/>
+          </w:tcPr>
+          <w:p>
+            <w:pPr>
+              <w:spacing w:before="120" w:after="120" w:line="240" w:lineRule="exact"/>
+              <w:ind w:firstLine="72"/>
+              <w:rPr>
+                <w:rFonts w:ascii="Times New Roman" w:hAnsi="Times New Roman" w:cs="Times New Roman"/>
+                <w:b/>
+              </w:rPr>
+            </w:pPr>
+            <w:r>
+              <w:rPr>
+                <w:rFonts w:ascii="Times New Roman" w:hAnsi="Times New Roman" w:cs="Times New Roman"/>
+                <w:b/>
+              </w:rPr>
+              <w:t>Use Case Version</w:t>
+            </w:r>
+          </w:p>
+        </w:tc>
+        <w:tc>
+          <w:tcPr>
+            <w:tcW w:w="2454" w:type="dxa"/>
+          </w:tcPr>
+          <w:p>
+            <w:pPr>
+              <w:spacing w:before="120" w:after="120" w:line="240" w:lineRule="exact"/>
+              <w:ind w:firstLine="72"/>
+              <w:rPr>
+                <w:rFonts w:ascii="Times New Roman" w:hAnsi="Times New Roman" w:cs="Times New Roman"/>
+              </w:rPr>
+            </w:pPr>
+            <w:r>
+              <w:rPr>
+                <w:rFonts w:ascii="Times New Roman" w:hAnsi="Times New Roman" w:cs="Times New Roman"/>
+              </w:rPr>
+              <w:t>1.0</w:t>
+            </w:r>
+          </w:p>
+        </w:tc>
+      </w:tr>
+      <w:tr>
+        <w:trPr>
+          <w:trHeight w:hRule="exact" w:val="454"/>
+        </w:trPr>
+        <w:tc>
+          <w:tcPr>
+            <w:tcW w:w="2061" w:type="dxa"/>
+            <w:shd w:val="clear" w:color="auto" w:fill="F2F2F2" w:themeFill="background1" w:themeFillShade="F2"/>
+          </w:tcPr>
+          <w:p>
+            <w:pPr>
+              <w:spacing w:before="120" w:after="120" w:line="240" w:lineRule="exact"/>
+              <w:ind w:firstLine="72"/>
+              <w:rPr>
+                <w:rFonts w:ascii="Times New Roman" w:hAnsi="Times New Roman" w:cs="Times New Roman"/>
+                <w:b/>
+              </w:rPr>
+            </w:pPr>
+            <w:r>
+              <w:rPr>
+                <w:rFonts w:ascii="Times New Roman" w:hAnsi="Times New Roman" w:cs="Times New Roman"/>
+                <w:b/>
+              </w:rPr>
+              <w:t>Use Case Name</w:t>
+            </w:r>
+          </w:p>
+        </w:tc>
+        <w:tc>
+          <w:tcPr>
+            <w:tcW w:w="7413" w:type="dxa"/>
+            <w:gridSpan w:val="3"/>
+          </w:tcPr>
+          <w:p>
+            <w:pPr>
+              <w:spacing w:before="120" w:after="120" w:line="240" w:lineRule="exact"/>
+              <w:ind w:firstLine="72"/>
+              <w:rPr>
+                <w:rFonts w:ascii="Times New Roman" w:hAnsi="Times New Roman" w:cs="Times New Roman"/>
+              </w:rPr>
+            </w:pPr>
+            <w:r>
+              <w:rPr>
+                <w:rFonts w:ascii="Times New Roman" w:hAnsi="Times New Roman" w:cs="Times New Roman"/>
+              </w:rPr>
+              <w:t>Search</w:t>
+            </w:r>
+          </w:p>
+        </w:tc>
+      </w:tr>
+      <w:tr>
+        <w:trPr>
+          <w:trHeight w:hRule="exact" w:val="454"/>
+        </w:trPr>
+        <w:tc>
+          <w:tcPr>
+            <w:tcW w:w="2061" w:type="dxa"/>
+            <w:shd w:val="clear" w:color="auto" w:fill="F2F2F2" w:themeFill="background1" w:themeFillShade="F2"/>
+          </w:tcPr>
+          <w:p>
+            <w:pPr>
+              <w:spacing w:before="120" w:after="120" w:line="240" w:lineRule="exact"/>
+              <w:ind w:firstLine="72"/>
+              <w:rPr>
+                <w:rFonts w:ascii="Times New Roman" w:hAnsi="Times New Roman" w:cs="Times New Roman"/>
+                <w:b/>
+              </w:rPr>
+            </w:pPr>
+            <w:r>
+              <w:rPr>
+                <w:rFonts w:ascii="Times New Roman" w:hAnsi="Times New Roman" w:cs="Times New Roman"/>
+                <w:b/>
+              </w:rPr>
+              <w:t>Author</w:t>
+            </w:r>
+          </w:p>
+        </w:tc>
+        <w:tc>
+          <w:tcPr>
+            <w:tcW w:w="7413" w:type="dxa"/>
+            <w:gridSpan w:val="3"/>
+          </w:tcPr>
+          <w:p>
+            <w:pPr>
+              <w:spacing w:before="120" w:after="120" w:line="240" w:lineRule="exact"/>
+              <w:rPr>
+                <w:rFonts w:ascii="Times New Roman" w:hAnsi="Times New Roman" w:cs="Times New Roman"/>
+              </w:rPr>
+            </w:pPr>
+            <w:r>
+              <w:rPr>
+                <w:rFonts w:ascii="Times New Roman" w:hAnsi="Times New Roman" w:cs="Times New Roman"/>
+              </w:rPr>
+              <w:t xml:space="preserve"> </w:t>
+            </w:r>
+            <w:r>
+              <w:rPr>
+                <w:rFonts w:ascii="Times New Roman" w:hAnsi="Times New Roman" w:cs="Times New Roman"/>
+              </w:rPr>
+              <w:t>Nguyen Tuan Anh</w:t>
+            </w:r>
+          </w:p>
+        </w:tc>
+      </w:tr>
+      <w:tr>
+        <w:trPr>
+          <w:trHeight w:hRule="exact" w:val="454"/>
+        </w:trPr>
+        <w:tc>
+          <w:tcPr>
+            <w:tcW w:w="2061" w:type="dxa"/>
+            <w:shd w:val="clear" w:color="auto" w:fill="F2F2F2" w:themeFill="background1" w:themeFillShade="F2"/>
+          </w:tcPr>
+          <w:p>
+            <w:pPr>
+              <w:spacing w:before="120" w:after="120" w:line="240" w:lineRule="exact"/>
+              <w:ind w:firstLine="72"/>
+              <w:rPr>
+                <w:rFonts w:ascii="Times New Roman" w:hAnsi="Times New Roman" w:cs="Times New Roman"/>
+                <w:b/>
+              </w:rPr>
+            </w:pPr>
+            <w:r>
+              <w:rPr>
+                <w:rFonts w:ascii="Times New Roman" w:hAnsi="Times New Roman" w:cs="Times New Roman"/>
+                <w:b/>
+              </w:rPr>
+              <w:t>Date</w:t>
+            </w:r>
+          </w:p>
+        </w:tc>
+        <w:tc>
+          <w:tcPr>
+            <w:tcW w:w="2499" w:type="dxa"/>
+          </w:tcPr>
+          <w:p>
+            <w:pPr>
+              <w:spacing w:before="120" w:after="120" w:line="240" w:lineRule="exact"/>
+              <w:ind w:firstLine="72"/>
+              <w:rPr>
+                <w:rFonts w:ascii="Times New Roman" w:hAnsi="Times New Roman" w:cs="Times New Roman"/>
+              </w:rPr>
+            </w:pPr>
+            <w:r>
+              <w:rPr>
+                <w:rFonts w:ascii="Times New Roman" w:hAnsi="Times New Roman" w:cs="Times New Roman"/>
+              </w:rPr>
+              <w:t>February 11</w:t>
+            </w:r>
+            <w:r>
+              <w:rPr>
+                <w:rFonts w:ascii="Times New Roman" w:hAnsi="Times New Roman" w:cs="Times New Roman"/>
+              </w:rPr>
+              <w:t>, 2017</w:t>
+            </w:r>
+          </w:p>
+        </w:tc>
+        <w:tc>
+          <w:tcPr>
+            <w:tcW w:w="2460" w:type="dxa"/>
+            <w:shd w:val="clear" w:color="auto" w:fill="F2F2F2" w:themeFill="background1" w:themeFillShade="F2"/>
+          </w:tcPr>
+          <w:p>
+            <w:pPr>
+              <w:spacing w:before="120" w:after="120" w:line="240" w:lineRule="exact"/>
+              <w:ind w:firstLine="72"/>
+              <w:rPr>
+                <w:rFonts w:ascii="Times New Roman" w:hAnsi="Times New Roman" w:cs="Times New Roman"/>
+                <w:b/>
+              </w:rPr>
+            </w:pPr>
+            <w:r>
+              <w:rPr>
+                <w:rFonts w:ascii="Times New Roman" w:hAnsi="Times New Roman" w:cs="Times New Roman"/>
+                <w:b/>
+              </w:rPr>
+              <w:t>Priority</w:t>
+            </w:r>
+          </w:p>
+        </w:tc>
+        <w:tc>
+          <w:tcPr>
+            <w:tcW w:w="2454" w:type="dxa"/>
+          </w:tcPr>
+          <w:p>
+            <w:pPr>
+              <w:spacing w:before="120" w:after="120" w:line="240" w:lineRule="exact"/>
+              <w:ind w:firstLine="72"/>
+              <w:rPr>
+                <w:rFonts w:ascii="Times New Roman" w:hAnsi="Times New Roman" w:cs="Times New Roman"/>
+              </w:rPr>
+            </w:pPr>
+            <w:r>
+              <w:rPr>
+                <w:rFonts w:ascii="Times New Roman" w:hAnsi="Times New Roman" w:cs="Times New Roman"/>
+              </w:rPr>
+              <w:t>Low</w:t>
+            </w:r>
+          </w:p>
+        </w:tc>
+      </w:tr>
+      <w:tr>
+        <w:trPr>
+          <w:trHeight w:val="2031"/>
+        </w:trPr>
+        <w:tc>
+          <w:tcPr>
+            <w:tcW w:w="9474" w:type="dxa"/>
+            <w:gridSpan w:val="4"/>
+          </w:tcPr>
+          <w:p>
+            <w:pPr>
+              <w:spacing w:before="120" w:after="120" w:line="240" w:lineRule="exact"/>
+              <w:ind w:firstLine="72"/>
+              <w:rPr>
+                <w:rFonts w:ascii="Times New Roman" w:hAnsi="Times New Roman" w:cs="Times New Roman"/>
+              </w:rPr>
+            </w:pPr>
+            <w:r>
+              <w:rPr>
+                <w:rFonts w:ascii="Times New Roman" w:hAnsi="Times New Roman" w:cs="Times New Roman"/>
+                <w:b/>
+              </w:rPr>
+              <w:lastRenderedPageBreak/>
+              <w:t>Actor:</w:t>
+            </w:r>
+            <w:r>
+              <w:rPr>
+                <w:rFonts w:ascii="Times New Roman" w:hAnsi="Times New Roman" w:cs="Times New Roman"/>
+              </w:rPr>
+              <w:t xml:space="preserve"> </w:t>
+            </w:r>
+          </w:p>
+          <w:p>
+            <w:pPr>
+              <w:pStyle w:val="ListParagraph"/>
+              <w:numPr>
+                <w:ilvl w:val="0"/>
+                <w:numId w:val="11"/>
+              </w:numPr>
+              <w:spacing w:before="120" w:after="120" w:line="240" w:lineRule="exact"/>
+              <w:rPr>
+                <w:rFonts w:ascii="Times New Roman" w:hAnsi="Times New Roman" w:cs="Times New Roman"/>
+              </w:rPr>
+            </w:pPr>
+            <w:r>
+              <w:rPr>
+                <w:rFonts w:ascii="Times New Roman" w:hAnsi="Times New Roman" w:cs="Times New Roman"/>
+              </w:rPr>
+              <w:t>Authorized User</w:t>
+            </w:r>
+          </w:p>
+          <w:p>
+            <w:pPr>
+              <w:spacing w:before="120" w:after="120" w:line="240" w:lineRule="exact"/>
+              <w:ind w:firstLine="72"/>
+              <w:rPr>
+                <w:rFonts w:ascii="Times New Roman" w:hAnsi="Times New Roman" w:cs="Times New Roman"/>
+                <w:b/>
+              </w:rPr>
+            </w:pPr>
+            <w:r>
+              <w:rPr>
+                <w:rFonts w:ascii="Times New Roman" w:hAnsi="Times New Roman" w:cs="Times New Roman"/>
+                <w:b/>
+              </w:rPr>
+              <w:t>Summary:</w:t>
+            </w:r>
+          </w:p>
+          <w:p>
+            <w:pPr>
+              <w:pStyle w:val="ListParagraph"/>
+              <w:numPr>
+                <w:ilvl w:val="0"/>
+                <w:numId w:val="11"/>
+              </w:numPr>
+              <w:spacing w:after="120" w:line="240" w:lineRule="exact"/>
+              <w:rPr>
+                <w:rFonts w:ascii="Times New Roman" w:hAnsi="Times New Roman" w:cs="Times New Roman"/>
+              </w:rPr>
+            </w:pPr>
+            <w:r>
+              <w:rPr>
+                <w:rFonts w:ascii="Times New Roman" w:hAnsi="Times New Roman" w:cs="Times New Roman"/>
+              </w:rPr>
+              <w:t>This use case allows</w:t>
+            </w:r>
+            <w:r>
+              <w:rPr>
+                <w:rFonts w:ascii="Times New Roman" w:hAnsi="Times New Roman" w:cs="Times New Roman"/>
+              </w:rPr>
+              <w:t xml:space="preserve"> Authorized User</w:t>
+            </w:r>
+            <w:r>
+              <w:rPr>
+                <w:rFonts w:ascii="Times New Roman" w:hAnsi="Times New Roman" w:cs="Times New Roman"/>
+              </w:rPr>
+              <w:t xml:space="preserve"> to </w:t>
+            </w:r>
+            <w:r>
+              <w:rPr>
+                <w:rFonts w:ascii="Times New Roman" w:hAnsi="Times New Roman" w:cs="Times New Roman"/>
+              </w:rPr>
+              <w:t>search Account/Book</w:t>
+            </w:r>
+            <w:r>
+              <w:rPr>
+                <w:rFonts w:ascii="Times New Roman" w:hAnsi="Times New Roman" w:cs="Times New Roman"/>
+              </w:rPr>
+              <w:t>.</w:t>
+            </w:r>
+          </w:p>
+          <w:p>
+            <w:pPr>
+              <w:spacing w:before="120" w:after="120" w:line="240" w:lineRule="exact"/>
+              <w:ind w:firstLine="72"/>
+              <w:rPr>
+                <w:rFonts w:ascii="Times New Roman" w:hAnsi="Times New Roman" w:cs="Times New Roman"/>
+                <w:b/>
+              </w:rPr>
+            </w:pPr>
+            <w:r>
+              <w:rPr>
+                <w:rFonts w:ascii="Times New Roman" w:hAnsi="Times New Roman" w:cs="Times New Roman"/>
+                <w:b/>
+              </w:rPr>
+              <w:t>Goal:</w:t>
+            </w:r>
+          </w:p>
+          <w:p>
+            <w:pPr>
+              <w:pStyle w:val="ListParagraph"/>
+              <w:numPr>
+                <w:ilvl w:val="0"/>
+                <w:numId w:val="11"/>
+              </w:numPr>
+              <w:spacing w:after="120" w:line="240" w:lineRule="exact"/>
+              <w:rPr>
+                <w:rFonts w:ascii="Times New Roman" w:hAnsi="Times New Roman" w:cs="Times New Roman"/>
+              </w:rPr>
+            </w:pPr>
+            <w:r>
+              <w:rPr>
+                <w:rFonts w:ascii="Times New Roman" w:hAnsi="Times New Roman" w:cs="Times New Roman"/>
+              </w:rPr>
+              <w:t>Authorized U</w:t>
+            </w:r>
+            <w:r>
+              <w:rPr>
+                <w:rFonts w:ascii="Times New Roman" w:hAnsi="Times New Roman" w:cs="Times New Roman"/>
+              </w:rPr>
+              <w:t xml:space="preserve">ser’s </w:t>
+            </w:r>
+            <w:r>
+              <w:rPr>
+                <w:rFonts w:ascii="Times New Roman" w:hAnsi="Times New Roman" w:cs="Times New Roman"/>
+              </w:rPr>
+              <w:t>can get list of Account/Book that match his/her input.</w:t>
+            </w:r>
+          </w:p>
+          <w:p>
+            <w:pPr>
+              <w:spacing w:before="120" w:after="120" w:line="240" w:lineRule="exact"/>
+              <w:ind w:firstLine="72"/>
+              <w:rPr>
+                <w:rFonts w:ascii="Times New Roman" w:hAnsi="Times New Roman" w:cs="Times New Roman"/>
+              </w:rPr>
+            </w:pPr>
+            <w:r>
+              <w:rPr>
+                <w:rFonts w:ascii="Times New Roman" w:hAnsi="Times New Roman" w:cs="Times New Roman"/>
+                <w:b/>
+              </w:rPr>
+              <w:t>Triggers:</w:t>
+            </w:r>
+          </w:p>
+          <w:p>
+            <w:pPr>
+              <w:pStyle w:val="ListParagraph"/>
+              <w:numPr>
+                <w:ilvl w:val="0"/>
+                <w:numId w:val="11"/>
+              </w:numPr>
+              <w:spacing w:before="120" w:after="120" w:line="240" w:lineRule="exact"/>
+              <w:rPr>
+                <w:rFonts w:ascii="Times New Roman" w:hAnsi="Times New Roman" w:cs="Times New Roman"/>
+              </w:rPr>
+            </w:pPr>
+            <w:r>
+              <w:rPr>
+                <w:rFonts w:ascii="Times New Roman" w:hAnsi="Times New Roman" w:cs="Times New Roman"/>
+              </w:rPr>
+              <w:t xml:space="preserve">Authorized User sends Search </w:t>
+            </w:r>
+            <w:r>
+              <w:rPr>
+                <w:rFonts w:ascii="Times New Roman" w:hAnsi="Times New Roman" w:cs="Times New Roman"/>
+              </w:rPr>
+              <w:t>command.</w:t>
+            </w:r>
+          </w:p>
+          <w:p>
+            <w:pPr>
+              <w:spacing w:before="120" w:after="120" w:line="240" w:lineRule="exact"/>
+              <w:ind w:firstLine="72"/>
+              <w:rPr>
+                <w:rFonts w:ascii="Times New Roman" w:eastAsiaTheme="minorEastAsia" w:hAnsi="Times New Roman" w:cs="Times New Roman"/>
+              </w:rPr>
+            </w:pPr>
+            <w:r>
+              <w:rPr>
+                <w:rFonts w:ascii="Times New Roman" w:hAnsi="Times New Roman" w:cs="Times New Roman"/>
+                <w:b/>
+              </w:rPr>
+              <w:t>Preconditions:</w:t>
+            </w:r>
+          </w:p>
+          <w:p>
+            <w:pPr>
+              <w:pStyle w:val="ListParagraph"/>
+              <w:numPr>
+                <w:ilvl w:val="0"/>
+                <w:numId w:val="11"/>
+              </w:numPr>
+              <w:spacing w:after="120" w:line="240" w:lineRule="exact"/>
+              <w:rPr>
+                <w:rFonts w:ascii="Times New Roman" w:hAnsi="Times New Roman" w:cs="Times New Roman"/>
+              </w:rPr>
+            </w:pPr>
+            <w:r>
+              <w:rPr>
+                <w:rFonts w:ascii="Times New Roman" w:hAnsi="Times New Roman" w:cs="Times New Roman"/>
+              </w:rPr>
+              <w:t>The Actor</w:t>
+            </w:r>
+            <w:r>
+              <w:rPr>
+                <w:rFonts w:ascii="Times New Roman" w:hAnsi="Times New Roman" w:cs="Times New Roman"/>
+              </w:rPr>
+              <w:t xml:space="preserve"> must </w:t>
+            </w:r>
+            <w:r>
+              <w:rPr>
+                <w:rFonts w:ascii="Times New Roman" w:hAnsi="Times New Roman" w:cs="Times New Roman"/>
+              </w:rPr>
+              <w:t>be logged in the System</w:t>
+            </w:r>
+            <w:r>
+              <w:rPr>
+                <w:rFonts w:ascii="Times New Roman" w:hAnsi="Times New Roman" w:cs="Times New Roman"/>
+              </w:rPr>
+              <w:t>.</w:t>
+            </w:r>
+          </w:p>
+          <w:p>
+            <w:pPr>
+              <w:pStyle w:val="ListParagraph"/>
+              <w:numPr>
+                <w:ilvl w:val="0"/>
+                <w:numId w:val="11"/>
+              </w:numPr>
+              <w:spacing w:after="120" w:line="240" w:lineRule="exact"/>
+              <w:rPr>
+                <w:rFonts w:ascii="Times New Roman" w:hAnsi="Times New Roman" w:cs="Times New Roman"/>
+              </w:rPr>
+            </w:pPr>
+            <w:r>
+              <w:rPr>
+                <w:rFonts w:ascii="Times New Roman" w:hAnsi="Times New Roman" w:cs="Times New Roman"/>
+              </w:rPr>
+              <w:t>The Actor can only search Account with role Admin or Librarian.</w:t>
+            </w:r>
+          </w:p>
+          <w:p>
+            <w:pPr>
+              <w:pStyle w:val="ListParagraph"/>
+              <w:numPr>
+                <w:ilvl w:val="0"/>
+                <w:numId w:val="11"/>
+              </w:numPr>
+              <w:spacing w:after="120" w:line="240" w:lineRule="exact"/>
+              <w:rPr>
+                <w:rFonts w:ascii="Times New Roman" w:hAnsi="Times New Roman" w:cs="Times New Roman"/>
+              </w:rPr>
+            </w:pPr>
+            <w:r>
+              <w:rPr>
+                <w:rFonts w:ascii="Times New Roman" w:hAnsi="Times New Roman" w:cs="Times New Roman"/>
+              </w:rPr>
+              <w:t>The Actor can search Book with all authorized roles.</w:t>
+            </w:r>
+          </w:p>
+          <w:p>
+            <w:pPr>
+              <w:spacing w:before="120" w:after="120" w:line="240" w:lineRule="exact"/>
+              <w:ind w:firstLine="72"/>
+              <w:rPr>
+                <w:rFonts w:ascii="Times New Roman" w:hAnsi="Times New Roman" w:cs="Times New Roman"/>
+                <w:b/>
+              </w:rPr>
+            </w:pPr>
+            <w:r>
+              <w:rPr>
+                <w:rFonts w:ascii="Times New Roman" w:hAnsi="Times New Roman" w:cs="Times New Roman"/>
+                <w:b/>
+              </w:rPr>
+              <w:t>Post Conditions:</w:t>
+            </w:r>
+          </w:p>
+          <w:p>
+            <w:pPr>
+              <w:pStyle w:val="ListParagraph"/>
+              <w:numPr>
+                <w:ilvl w:val="0"/>
+                <w:numId w:val="11"/>
+              </w:numPr>
+              <w:spacing w:after="120" w:line="240" w:lineRule="exact"/>
+              <w:rPr>
+                <w:rFonts w:ascii="Times New Roman" w:hAnsi="Times New Roman" w:cs="Times New Roman"/>
+              </w:rPr>
+            </w:pPr>
+            <w:r>
+              <w:rPr>
+                <w:rFonts w:ascii="Times New Roman" w:hAnsi="Times New Roman" w:cs="Times New Roman"/>
+                <w:b/>
+              </w:rPr>
+              <w:t>Success:</w:t>
+            </w:r>
+            <w:r>
+              <w:rPr>
+                <w:rFonts w:ascii="Times New Roman" w:hAnsi="Times New Roman" w:cs="Times New Roman"/>
+                <w:b/>
+              </w:rPr>
+              <w:t xml:space="preserve"> </w:t>
+            </w:r>
+            <w:r>
+              <w:rPr>
+                <w:rFonts w:ascii="Times New Roman" w:hAnsi="Times New Roman" w:cs="Times New Roman"/>
+              </w:rPr>
+              <w:t>List of Account/Book is showed based on the Actor’s search criteria</w:t>
+            </w:r>
+            <w:r>
+              <w:rPr>
+                <w:rFonts w:ascii="Times New Roman" w:hAnsi="Times New Roman" w:cs="Times New Roman"/>
+              </w:rPr>
+              <w:t>.</w:t>
+            </w:r>
+          </w:p>
+          <w:p>
+            <w:pPr>
+              <w:pStyle w:val="ListParagraph"/>
+              <w:numPr>
+                <w:ilvl w:val="0"/>
+                <w:numId w:val="11"/>
+              </w:numPr>
+              <w:spacing w:before="120" w:after="120" w:line="240" w:lineRule="exact"/>
+              <w:rPr>
+                <w:rFonts w:ascii="Times New Roman" w:hAnsi="Times New Roman" w:cs="Times New Roman"/>
+                <w:b/>
+              </w:rPr>
+            </w:pPr>
+            <w:r>
+              <w:rPr>
+                <w:rFonts w:ascii="Times New Roman" w:hAnsi="Times New Roman" w:cs="Times New Roman"/>
+                <w:b/>
+              </w:rPr>
+              <w:t>Fail:</w:t>
+            </w:r>
+            <w:r>
+              <w:rPr>
+                <w:rFonts w:ascii="Times New Roman" w:hAnsi="Times New Roman" w:cs="Times New Roman"/>
+                <w:b/>
+              </w:rPr>
+              <w:t xml:space="preserve"> </w:t>
+            </w:r>
+            <w:r>
+              <w:rPr>
+                <w:rFonts w:ascii="Times New Roman" w:hAnsi="Times New Roman" w:cs="Times New Roman"/>
+              </w:rPr>
+              <w:t>N/A</w:t>
+            </w:r>
+            <w:r>
+              <w:rPr>
+                <w:rFonts w:ascii="Times New Roman" w:hAnsi="Times New Roman" w:cs="Times New Roman"/>
+              </w:rPr>
+              <w:t>.</w:t>
+            </w:r>
+          </w:p>
+          <w:p>
+            <w:pPr>
+              <w:spacing w:before="120" w:after="120" w:line="240" w:lineRule="exact"/>
+              <w:ind w:firstLine="72"/>
+              <w:rPr>
+                <w:rFonts w:ascii="Times New Roman" w:hAnsi="Times New Roman" w:cs="Times New Roman"/>
+                <w:b/>
+              </w:rPr>
+            </w:pPr>
+            <w:r>
+              <w:rPr>
+                <w:rFonts w:ascii="Times New Roman" w:hAnsi="Times New Roman" w:cs="Times New Roman"/>
+                <w:b/>
+              </w:rPr>
+              <w:t>Main Success Scenario:</w:t>
+            </w:r>
+          </w:p>
+          <w:tbl>
+            <w:tblPr>
+              <w:tblW w:w="9247" w:type="dxa"/>
+              <w:tblBorders>
+                <w:top w:val="single" w:sz="4" w:space="0" w:color="auto"/>
+                <w:left w:val="single" w:sz="4" w:space="0" w:color="auto"/>
+                <w:bottom w:val="single" w:sz="4" w:space="0" w:color="auto"/>
+                <w:right w:val="single" w:sz="4" w:space="0" w:color="auto"/>
+                <w:insideH w:val="single" w:sz="4" w:space="0" w:color="auto"/>
+                <w:insideV w:val="single" w:sz="4" w:space="0" w:color="auto"/>
+              </w:tblBorders>
+              <w:tblLayout w:type="fixed"/>
+              <w:tblLook w:val="04A0" w:firstRow="1" w:lastRow="0" w:firstColumn="1" w:lastColumn="0" w:noHBand="0" w:noVBand="1"/>
+            </w:tblPr>
+            <w:tblGrid>
+              <w:gridCol w:w="870"/>
+              <w:gridCol w:w="3661"/>
+              <w:gridCol w:w="4716"/>
+            </w:tblGrid>
+            <w:tr>
+              <w:trPr>
+                <w:trHeight w:hRule="exact" w:val="397"/>
+              </w:trPr>
+              <w:tc>
+                <w:tcPr>
+                  <w:tcW w:w="870" w:type="dxa"/>
+                  <w:shd w:val="clear" w:color="auto" w:fill="F2F2F2" w:themeFill="background1" w:themeFillShade="F2"/>
+                </w:tcPr>
+                <w:p>
+                  <w:pPr>
+                    <w:spacing w:after="120" w:line="240" w:lineRule="exact"/>
+                    <w:ind w:hanging="18"/>
+                    <w:jc w:val="center"/>
+                    <w:rPr>
+                      <w:rFonts w:ascii="Times New Roman" w:hAnsi="Times New Roman" w:cs="Times New Roman"/>
+                    </w:rPr>
+                  </w:pPr>
+                  <w:r>
+                    <w:rPr>
+                      <w:rFonts w:ascii="Times New Roman" w:hAnsi="Times New Roman" w:cs="Times New Roman"/>
+                    </w:rPr>
+                    <w:t>Step</w:t>
+                  </w:r>
+                </w:p>
+              </w:tc>
+              <w:tc>
+                <w:tcPr>
+                  <w:tcW w:w="3661" w:type="dxa"/>
+                  <w:shd w:val="clear" w:color="auto" w:fill="F2F2F2" w:themeFill="background1" w:themeFillShade="F2"/>
+                </w:tcPr>
+                <w:p>
+                  <w:pPr>
+                    <w:spacing w:after="120" w:line="240" w:lineRule="exact"/>
+                    <w:ind w:hanging="18"/>
+                    <w:jc w:val="center"/>
+                    <w:rPr>
+                      <w:rFonts w:ascii="Times New Roman" w:hAnsi="Times New Roman" w:cs="Times New Roman"/>
+                    </w:rPr>
+                  </w:pPr>
+                  <w:r>
+                    <w:rPr>
+                      <w:rFonts w:ascii="Times New Roman" w:hAnsi="Times New Roman" w:cs="Times New Roman"/>
+                    </w:rPr>
+                    <w:t>Actor Action</w:t>
+                  </w:r>
+                </w:p>
+              </w:tc>
+              <w:tc>
+                <w:tcPr>
+                  <w:tcW w:w="4716" w:type="dxa"/>
+                  <w:shd w:val="clear" w:color="auto" w:fill="F2F2F2" w:themeFill="background1" w:themeFillShade="F2"/>
+                </w:tcPr>
+                <w:p>
+                  <w:pPr>
+                    <w:spacing w:after="120" w:line="240" w:lineRule="exact"/>
+                    <w:ind w:left="34" w:hanging="18"/>
+                    <w:jc w:val="center"/>
+                    <w:rPr>
+                      <w:rFonts w:ascii="Times New Roman" w:hAnsi="Times New Roman" w:cs="Times New Roman"/>
+                    </w:rPr>
+                  </w:pPr>
+                  <w:r>
+                    <w:rPr>
+                      <w:rFonts w:ascii="Times New Roman" w:hAnsi="Times New Roman" w:cs="Times New Roman"/>
+                    </w:rPr>
+                    <w:t>System Response</w:t>
+                  </w:r>
+                </w:p>
+              </w:tc>
+            </w:tr>
+            <w:tr>
+              <w:tc>
+                <w:tcPr>
+                  <w:tcW w:w="870" w:type="dxa"/>
+                </w:tcPr>
+                <w:p>
+                  <w:pPr>
+                    <w:spacing w:after="120" w:line="240" w:lineRule="exact"/>
+                    <w:ind w:hanging="18"/>
+                    <w:jc w:val="center"/>
+                    <w:rPr>
+                      <w:rFonts w:ascii="Times New Roman" w:hAnsi="Times New Roman" w:cs="Times New Roman"/>
+                    </w:rPr>
+                  </w:pPr>
+                  <w:r>
+                    <w:rPr>
+                      <w:rFonts w:ascii="Times New Roman" w:hAnsi="Times New Roman" w:cs="Times New Roman"/>
+                    </w:rPr>
+                    <w:t>1</w:t>
+                  </w:r>
+                </w:p>
+              </w:tc>
+              <w:tc>
+                <w:tcPr>
+                  <w:tcW w:w="3661" w:type="dxa"/>
+                </w:tcPr>
+                <w:p>
+                  <w:pPr>
+                    <w:spacing w:before="120" w:after="120" w:line="240" w:lineRule="exact"/>
+                    <w:rPr>
+                      <w:rFonts w:ascii="Times New Roman" w:eastAsiaTheme="minorEastAsia" w:hAnsi="Times New Roman" w:cs="Times New Roman"/>
+                    </w:rPr>
+                  </w:pPr>
+                  <w:r>
+                    <w:rPr>
+                      <w:rFonts w:ascii="Times New Roman" w:eastAsiaTheme="minorEastAsia" w:hAnsi="Times New Roman" w:cs="Times New Roman"/>
+                    </w:rPr>
+                    <w:t>Authorized User finds the search input above the Account table or the Book table (depends on the Actor’s current view).</w:t>
+                  </w:r>
+                </w:p>
+              </w:tc>
+              <w:tc>
+                <w:tcPr>
+                  <w:tcW w:w="4716" w:type="dxa"/>
+                </w:tcPr>
+                <w:p>
+                  <w:pPr>
+                    <w:spacing w:after="0" w:line="240" w:lineRule="auto"/>
+                    <w:jc w:val="both"/>
+                    <w:rPr>
+                      <w:rFonts w:ascii="Times New Roman" w:hAnsi="Times New Roman" w:cs="Times New Roman"/>
+                    </w:rPr>
+                  </w:pPr>
+                </w:p>
+              </w:tc>
+            </w:tr>
+            <w:tr>
+              <w:tc>
+                <w:tcPr>
+                  <w:tcW w:w="870" w:type="dxa"/>
+                </w:tcPr>
+                <w:p>
+                  <w:pPr>
+                    <w:spacing w:after="120" w:line="240" w:lineRule="exact"/>
+                    <w:ind w:hanging="18"/>
+                    <w:jc w:val="center"/>
+                    <w:rPr>
+                      <w:rFonts w:ascii="Times New Roman" w:hAnsi="Times New Roman" w:cs="Times New Roman"/>
+                    </w:rPr>
+                  </w:pPr>
+                  <w:r>
+                    <w:rPr>
+                      <w:rFonts w:ascii="Times New Roman" w:hAnsi="Times New Roman" w:cs="Times New Roman"/>
+                    </w:rPr>
+                    <w:t>2</w:t>
+                  </w:r>
+                </w:p>
+              </w:tc>
+              <w:tc>
+                <w:tcPr>
+                  <w:tcW w:w="3661" w:type="dxa"/>
+                </w:tcPr>
+                <w:p>
+                  <w:pPr>
+                    <w:spacing w:before="120" w:after="120" w:line="240" w:lineRule="exact"/>
+                    <w:rPr>
+                      <w:rFonts w:ascii="Times New Roman" w:hAnsi="Times New Roman" w:cs="Times New Roman"/>
+                    </w:rPr>
+                  </w:pPr>
+                  <w:r>
+                    <w:rPr>
+                      <w:rFonts w:ascii="Times New Roman" w:eastAsiaTheme="minorEastAsia" w:hAnsi="Times New Roman" w:cs="Times New Roman"/>
+                    </w:rPr>
+                    <w:t>Authorized User</w:t>
+                  </w:r>
+                  <w:r>
+                    <w:rPr>
+                      <w:rFonts w:ascii="Times New Roman" w:hAnsi="Times New Roman" w:cs="Times New Roman"/>
+                    </w:rPr>
+                    <w:t xml:space="preserve"> changes text in search input and sends Search </w:t>
+                  </w:r>
+                  <w:r>
+                    <w:rPr>
+                      <w:rFonts w:ascii="Times New Roman" w:hAnsi="Times New Roman" w:cs="Times New Roman"/>
+                    </w:rPr>
+                    <w:t>command.</w:t>
+                  </w:r>
+                </w:p>
+              </w:tc>
+              <w:tc>
+                <w:tcPr>
+                  <w:tcW w:w="4716" w:type="dxa"/>
+                </w:tcPr>
+                <w:p>
+                  <w:pPr>
+                    <w:spacing w:after="120" w:line="240" w:lineRule="exact"/>
+                    <w:rPr>
+                      <w:rFonts w:ascii="Times New Roman" w:hAnsi="Times New Roman" w:cs="Times New Roman"/>
+                    </w:rPr>
+                  </w:pPr>
+                </w:p>
+                <w:p>
+                  <w:pPr>
+                    <w:spacing w:after="120" w:line="240" w:lineRule="exact"/>
+                    <w:rPr>
+                      <w:rFonts w:ascii="Times New Roman" w:hAnsi="Times New Roman" w:cs="Times New Roman"/>
+                    </w:rPr>
+                  </w:pPr>
+                </w:p>
+                <w:p>
+                  <w:pPr>
+                    <w:spacing w:after="120" w:line="240" w:lineRule="exact"/>
+                    <w:rPr>
+                      <w:rFonts w:ascii="Times New Roman" w:hAnsi="Times New Roman" w:cs="Times New Roman"/>
+                    </w:rPr>
+                  </w:pPr>
+                </w:p>
+                <w:p>
+                  <w:pPr>
+                    <w:spacing w:after="120" w:line="240" w:lineRule="exact"/>
+                    <w:rPr>
+                      <w:rFonts w:ascii="Times New Roman" w:hAnsi="Times New Roman" w:cs="Times New Roman"/>
+                    </w:rPr>
+                  </w:pPr>
+                  <w:r>
+                    <w:rPr>
+                      <w:rFonts w:ascii="Times New Roman" w:hAnsi="Times New Roman" w:cs="Times New Roman"/>
+                    </w:rPr>
+                    <w:t xml:space="preserve">System loads the search results </w:t>
+                  </w:r>
+                  <w:r>
+                    <w:rPr>
+                      <w:rFonts w:ascii="Times New Roman" w:hAnsi="Times New Roman" w:cs="Times New Roman"/>
+                    </w:rPr>
+                    <w:t>with their information:</w:t>
+                  </w:r>
+                </w:p>
+                <w:p>
+                  <w:pPr>
+                    <w:spacing w:after="120" w:line="240" w:lineRule="exact"/>
+                    <w:rPr>
+                      <w:rFonts w:ascii="Times New Roman" w:hAnsi="Times New Roman" w:cs="Times New Roman"/>
+                    </w:rPr>
+                  </w:pPr>
+                  <w:r>
+                    <w:rPr>
+                      <w:rFonts w:ascii="Times New Roman" w:hAnsi="Times New Roman" w:cs="Times New Roman"/>
+                    </w:rPr>
+                    <w:t>Account:</w:t>
+                  </w:r>
+                </w:p>
+                <w:p>
+                  <w:pPr>
+                    <w:pStyle w:val="ListParagraph"/>
+                    <w:numPr>
+                      <w:ilvl w:val="0"/>
+                      <w:numId w:val="11"/>
+                    </w:numPr>
+                    <w:spacing w:after="120" w:line="240" w:lineRule="exact"/>
+                    <w:rPr>
+                      <w:rFonts w:ascii="Times New Roman" w:hAnsi="Times New Roman" w:cs="Times New Roman"/>
+                    </w:rPr>
+                  </w:pPr>
+                  <w:r>
+                    <w:rPr>
+                      <w:rFonts w:ascii="Times New Roman" w:hAnsi="Times New Roman" w:cs="Times New Roman"/>
+                    </w:rPr>
+                    <w:t>UserId</w:t>
+                  </w:r>
+                </w:p>
+                <w:p>
+                  <w:pPr>
+                    <w:pStyle w:val="ListParagraph"/>
+                    <w:numPr>
+                      <w:ilvl w:val="0"/>
+                      <w:numId w:val="11"/>
+                    </w:numPr>
+                    <w:spacing w:after="120" w:line="240" w:lineRule="exact"/>
+                    <w:rPr>
+                      <w:rFonts w:ascii="Times New Roman" w:hAnsi="Times New Roman" w:cs="Times New Roman"/>
+                    </w:rPr>
+                  </w:pPr>
+                  <w:r>
+                    <w:rPr>
+                      <w:rFonts w:ascii="Times New Roman" w:hAnsi="Times New Roman" w:cs="Times New Roman"/>
+                    </w:rPr>
+                    <w:t>Fullname</w:t>
+                  </w:r>
+                </w:p>
+                <w:p>
+                  <w:pPr>
+                    <w:pStyle w:val="ListParagraph"/>
+                    <w:numPr>
+                      <w:ilvl w:val="0"/>
+                      <w:numId w:val="11"/>
+                    </w:numPr>
+                    <w:spacing w:after="120" w:line="240" w:lineRule="exact"/>
+                    <w:rPr>
+                      <w:rFonts w:ascii="Times New Roman" w:hAnsi="Times New Roman" w:cs="Times New Roman"/>
+                    </w:rPr>
+                  </w:pPr>
+                  <w:r>
+                    <w:rPr>
+                      <w:rFonts w:ascii="Times New Roman" w:hAnsi="Times New Roman" w:cs="Times New Roman"/>
+                    </w:rPr>
+                    <w:t>Email</w:t>
+                  </w:r>
+                </w:p>
+                <w:p>
+                  <w:pPr>
+                    <w:pStyle w:val="ListParagraph"/>
+                    <w:numPr>
+                      <w:ilvl w:val="0"/>
+                      <w:numId w:val="11"/>
+                    </w:numPr>
+                    <w:spacing w:after="120" w:line="240" w:lineRule="exact"/>
+                    <w:rPr>
+                      <w:rFonts w:ascii="Times New Roman" w:hAnsi="Times New Roman" w:cs="Times New Roman"/>
+                    </w:rPr>
+                  </w:pPr>
+                  <w:r>
+                    <w:rPr>
+                      <w:rFonts w:ascii="Times New Roman" w:hAnsi="Times New Roman" w:cs="Times New Roman"/>
+                    </w:rPr>
+                    <w:t>Address</w:t>
+                  </w:r>
+                </w:p>
+                <w:p>
+                  <w:pPr>
+                    <w:pStyle w:val="ListParagraph"/>
+                    <w:numPr>
+                      <w:ilvl w:val="0"/>
+                      <w:numId w:val="11"/>
+                    </w:numPr>
+                    <w:spacing w:after="120" w:line="240" w:lineRule="exact"/>
+                    <w:rPr>
+                      <w:rFonts w:ascii="Times New Roman" w:hAnsi="Times New Roman" w:cs="Times New Roman"/>
+                    </w:rPr>
+                  </w:pPr>
+                  <w:r>
+                    <w:rPr>
+                      <w:rFonts w:ascii="Times New Roman" w:hAnsi="Times New Roman" w:cs="Times New Roman"/>
+                    </w:rPr>
+                    <w:t>Date of Birth</w:t>
+                  </w:r>
+                </w:p>
+                <w:p>
+                  <w:pPr>
+                    <w:pStyle w:val="ListParagraph"/>
+                    <w:numPr>
+                      <w:ilvl w:val="0"/>
+                      <w:numId w:val="11"/>
+                    </w:numPr>
+                    <w:spacing w:after="120" w:line="240" w:lineRule="exact"/>
+                    <w:rPr>
+                      <w:rFonts w:ascii="Times New Roman" w:hAnsi="Times New Roman" w:cs="Times New Roman"/>
+                    </w:rPr>
+                  </w:pPr>
+                  <w:r>
+                    <w:rPr>
+                      <w:rFonts w:ascii="Times New Roman" w:hAnsi="Times New Roman" w:cs="Times New Roman"/>
+                    </w:rPr>
+                    <w:t>Phone Number</w:t>
+                  </w:r>
+                </w:p>
+                <w:p>
+                  <w:pPr>
+                    <w:pStyle w:val="ListParagraph"/>
+                    <w:numPr>
+                      <w:ilvl w:val="0"/>
+                      <w:numId w:val="11"/>
+                    </w:numPr>
+                    <w:spacing w:after="120" w:line="240" w:lineRule="exact"/>
+                    <w:rPr>
+                      <w:rFonts w:ascii="Times New Roman" w:hAnsi="Times New Roman" w:cs="Times New Roman"/>
+                    </w:rPr>
+                  </w:pPr>
+                  <w:r>
+                    <w:rPr>
+                      <w:rFonts w:ascii="Times New Roman" w:hAnsi="Times New Roman" w:cs="Times New Roman"/>
+                    </w:rPr>
+                    <w:t>Place of Work</w:t>
+                  </w:r>
+                </w:p>
+                <w:p>
+                  <w:pPr>
+                    <w:pStyle w:val="ListParagraph"/>
+                    <w:numPr>
+                      <w:ilvl w:val="0"/>
+                      <w:numId w:val="11"/>
+                    </w:numPr>
+                    <w:spacing w:after="120" w:line="240" w:lineRule="exact"/>
+                    <w:rPr>
+                      <w:rFonts w:ascii="Times New Roman" w:hAnsi="Times New Roman" w:cs="Times New Roman"/>
+                    </w:rPr>
+                  </w:pPr>
+                  <w:r>
+                    <w:rPr>
+                      <w:rFonts w:ascii="Times New Roman" w:hAnsi="Times New Roman" w:cs="Times New Roman"/>
+                    </w:rPr>
+                    <w:t>Role</w:t>
+                  </w:r>
+                </w:p>
+                <w:p>
+                  <w:pPr>
+                    <w:pStyle w:val="ListParagraph"/>
+                    <w:numPr>
+                      <w:ilvl w:val="0"/>
+                      <w:numId w:val="11"/>
+                    </w:numPr>
+                    <w:spacing w:after="120" w:line="240" w:lineRule="exact"/>
+                    <w:rPr>
+                      <w:rFonts w:ascii="Times New Roman" w:hAnsi="Times New Roman" w:cs="Times New Roman"/>
+                    </w:rPr>
+                  </w:pPr>
+                  <w:r>
+                    <w:rPr>
+                      <w:rFonts w:ascii="Times New Roman" w:hAnsi="Times New Roman" w:cs="Times New Roman"/>
+                    </w:rPr>
+                    <w:t>Is in library</w:t>
+                  </w:r>
+                </w:p>
+                <w:p>
+                  <w:pPr>
+                    <w:pStyle w:val="ListParagraph"/>
+                    <w:numPr>
+                      <w:ilvl w:val="0"/>
+                      <w:numId w:val="11"/>
+                    </w:numPr>
+                    <w:spacing w:after="120" w:line="240" w:lineRule="exact"/>
+                    <w:rPr>
+                      <w:rFonts w:ascii="Times New Roman" w:hAnsi="Times New Roman" w:cs="Times New Roman"/>
+                    </w:rPr>
+                  </w:pPr>
+                  <w:r>
+                    <w:rPr>
+                      <w:rFonts w:ascii="Times New Roman" w:hAnsi="Times New Roman" w:cs="Times New Roman"/>
+                    </w:rPr>
+                    <w:t>Is activated</w:t>
+                  </w:r>
+                </w:p>
+                <w:p>
+                  <w:pPr>
+                    <w:spacing w:after="120" w:line="240" w:lineRule="exact"/>
+                    <w:rPr>
+                      <w:rFonts w:ascii="Times New Roman" w:hAnsi="Times New Roman" w:cs="Times New Roman"/>
+                    </w:rPr>
+                  </w:pPr>
+                  <w:r>
+                    <w:rPr>
+                      <w:rFonts w:ascii="Times New Roman" w:hAnsi="Times New Roman" w:cs="Times New Roman"/>
+                    </w:rPr>
+                    <w:t>Book:</w:t>
+                  </w:r>
+                  <w:r>
+                    <w:rPr>
+                      <w:rFonts w:ascii="Times New Roman" w:hAnsi="Times New Roman" w:cs="Times New Roman"/>
+                    </w:rPr>
+                    <w:t xml:space="preserve"> </w:t>
+                  </w:r>
+                </w:p>
+                <w:p>
+                  <w:pPr>
+                    <w:pStyle w:val="ListParagraph"/>
+                    <w:numPr>
+                      <w:ilvl w:val="0"/>
+                      <w:numId w:val="11"/>
+                    </w:numPr>
+                    <w:spacing w:after="120" w:line="240" w:lineRule="exact"/>
+                    <w:rPr>
+                      <w:rFonts w:ascii="Times New Roman" w:hAnsi="Times New Roman" w:cs="Times New Roman"/>
+                    </w:rPr>
+                  </w:pPr>
+                  <w:r>
+                    <w:rPr>
+                      <w:rFonts w:ascii="Times New Roman" w:hAnsi="Times New Roman" w:cs="Times New Roman"/>
+                    </w:rPr>
+                    <w:t>Title</w:t>
+                  </w:r>
+                </w:p>
+                <w:p>
+                  <w:pPr>
+                    <w:pStyle w:val="ListParagraph"/>
+                    <w:numPr>
+                      <w:ilvl w:val="0"/>
+                      <w:numId w:val="11"/>
+                    </w:numPr>
+                    <w:spacing w:after="120" w:line="240" w:lineRule="exact"/>
+                    <w:rPr>
+                      <w:rFonts w:ascii="Times New Roman" w:hAnsi="Times New Roman" w:cs="Times New Roman"/>
+                    </w:rPr>
+                  </w:pPr>
+                  <w:r>
+                    <w:rPr>
+                      <w:rFonts w:ascii="Times New Roman" w:hAnsi="Times New Roman" w:cs="Times New Roman"/>
+                    </w:rPr>
+                    <w:t>Publisher</w:t>
+                  </w:r>
+                </w:p>
+                <w:p>
+                  <w:pPr>
+                    <w:pStyle w:val="ListParagraph"/>
+                    <w:numPr>
+                      <w:ilvl w:val="0"/>
+                      <w:numId w:val="11"/>
+                    </w:numPr>
+                    <w:spacing w:after="120" w:line="240" w:lineRule="exact"/>
+                    <w:rPr>
+                      <w:rFonts w:ascii="Times New Roman" w:hAnsi="Times New Roman" w:cs="Times New Roman"/>
+                    </w:rPr>
+                  </w:pPr>
+                  <w:r>
+                    <w:rPr>
+                      <w:rFonts w:ascii="Times New Roman" w:hAnsi="Times New Roman" w:cs="Times New Roman"/>
+                    </w:rPr>
+                    <w:t>Published year</w:t>
+                  </w:r>
+                </w:p>
+                <w:p>
+                  <w:pPr>
+                    <w:pStyle w:val="ListParagraph"/>
+                    <w:numPr>
+                      <w:ilvl w:val="0"/>
+                      <w:numId w:val="11"/>
+                    </w:numPr>
+                    <w:spacing w:after="120" w:line="240" w:lineRule="exact"/>
+                    <w:rPr>
+                      <w:rFonts w:ascii="Times New Roman" w:hAnsi="Times New Roman" w:cs="Times New Roman"/>
+                    </w:rPr>
+                  </w:pPr>
+                  <w:r>
+                    <w:rPr>
+                      <w:rFonts w:ascii="Times New Roman" w:hAnsi="Times New Roman" w:cs="Times New Roman"/>
+                    </w:rPr>
+                    <w:t>Number of Pages</w:t>
+                  </w:r>
+                </w:p>
+                <w:p>
+                  <w:pPr>
+                    <w:pStyle w:val="ListParagraph"/>
+                    <w:numPr>
+                      <w:ilvl w:val="0"/>
+                      <w:numId w:val="11"/>
+                    </w:numPr>
+                    <w:spacing w:after="120" w:line="240" w:lineRule="exact"/>
+                    <w:rPr>
+                      <w:rFonts w:ascii="Times New Roman" w:hAnsi="Times New Roman" w:cs="Times New Roman"/>
+                    </w:rPr>
+                  </w:pPr>
+                  <w:r>
+                    <w:rPr>
+                      <w:rFonts w:ascii="Times New Roman" w:hAnsi="Times New Roman" w:cs="Times New Roman"/>
+                    </w:rPr>
+                    <w:t>Number of Copies</w:t>
+                  </w:r>
+                </w:p>
+                <w:p>
+                  <w:pPr>
+                    <w:spacing w:after="120" w:line="240" w:lineRule="exact"/>
+                    <w:rPr>
+                      <w:rFonts w:ascii="Times New Roman" w:hAnsi="Times New Roman" w:cs="Times New Roman"/>
+                    </w:rPr>
+                  </w:pPr>
+                  <w:r>
+                    <w:rPr>
+                      <w:rFonts w:ascii="Times New Roman" w:hAnsi="Times New Roman" w:cs="Times New Roman"/>
+                    </w:rPr>
+                    <w:t>[Alternative 1]</w:t>
+                  </w:r>
+                </w:p>
+                <w:p>
+                  <w:pPr>
+                    <w:spacing w:after="120" w:line="240" w:lineRule="exact"/>
+                    <w:rPr>
+                      <w:rFonts w:ascii="Times New Roman" w:hAnsi="Times New Roman" w:cs="Times New Roman"/>
+                    </w:rPr>
+                  </w:pPr>
+                </w:p>
+              </w:tc>
+            </w:tr>
+          </w:tbl>
+          <w:p>
+            <w:pPr>
+              <w:spacing w:after="120" w:line="240" w:lineRule="exact"/>
+              <w:ind w:hanging="18"/>
+              <w:rPr>
+                <w:rFonts w:ascii="Times New Roman" w:hAnsi="Times New Roman" w:cs="Times New Roman"/>
+                <w:b/>
+              </w:rPr>
+            </w:pPr>
+            <w:r>
+              <w:rPr>
+                <w:rFonts w:ascii="Times New Roman" w:hAnsi="Times New Roman" w:cs="Times New Roman"/>
+                <w:b/>
+              </w:rPr>
+              <w:lastRenderedPageBreak/>
+              <w:t>Alternative Scenario:</w:t>
+            </w:r>
+          </w:p>
+          <w:p>
+            <w:pPr>
+              <w:spacing w:after="120" w:line="240" w:lineRule="exact"/>
+              <w:rPr>
+                <w:rFonts w:ascii="Times New Roman" w:hAnsi="Times New Roman" w:cs="Times New Roman"/>
+              </w:rPr>
+            </w:pPr>
+            <w:r>
+              <w:rPr>
+                <w:rFonts w:ascii="Times New Roman" w:hAnsi="Times New Roman" w:cs="Times New Roman"/>
+              </w:rPr>
+              <w:t>[Alternative 1]</w:t>
+            </w:r>
+          </w:p>
+          <w:tbl>
+            <w:tblPr>
+              <w:tblW w:w="9247" w:type="dxa"/>
+              <w:tblBorders>
+                <w:top w:val="single" w:sz="4" w:space="0" w:color="auto"/>
+                <w:left w:val="single" w:sz="4" w:space="0" w:color="auto"/>
+                <w:bottom w:val="single" w:sz="4" w:space="0" w:color="auto"/>
+                <w:right w:val="single" w:sz="4" w:space="0" w:color="auto"/>
+                <w:insideH w:val="single" w:sz="4" w:space="0" w:color="auto"/>
+                <w:insideV w:val="single" w:sz="4" w:space="0" w:color="auto"/>
+              </w:tblBorders>
+              <w:tblLayout w:type="fixed"/>
+              <w:tblLook w:val="04A0" w:firstRow="1" w:lastRow="0" w:firstColumn="1" w:lastColumn="0" w:noHBand="0" w:noVBand="1"/>
+            </w:tblPr>
+            <w:tblGrid>
+              <w:gridCol w:w="870"/>
+              <w:gridCol w:w="3661"/>
+              <w:gridCol w:w="4716"/>
+            </w:tblGrid>
+            <w:tr>
+              <w:trPr>
+                <w:trHeight w:hRule="exact" w:val="397"/>
+              </w:trPr>
+              <w:tc>
+                <w:tcPr>
+                  <w:tcW w:w="870" w:type="dxa"/>
+                  <w:shd w:val="clear" w:color="auto" w:fill="F2F2F2" w:themeFill="background1" w:themeFillShade="F2"/>
+                </w:tcPr>
+                <w:p>
+                  <w:pPr>
+                    <w:spacing w:after="120" w:line="240" w:lineRule="exact"/>
+                    <w:ind w:hanging="18"/>
+                    <w:jc w:val="center"/>
+                    <w:rPr>
+                      <w:rFonts w:ascii="Times New Roman" w:hAnsi="Times New Roman" w:cs="Times New Roman"/>
+                    </w:rPr>
+                  </w:pPr>
+                  <w:r>
+                    <w:rPr>
+                      <w:rFonts w:ascii="Times New Roman" w:hAnsi="Times New Roman" w:cs="Times New Roman"/>
+                    </w:rPr>
+                    <w:t>Step</w:t>
+                  </w:r>
+                </w:p>
+              </w:tc>
+              <w:tc>
+                <w:tcPr>
+                  <w:tcW w:w="3661" w:type="dxa"/>
+                  <w:shd w:val="clear" w:color="auto" w:fill="F2F2F2" w:themeFill="background1" w:themeFillShade="F2"/>
+                </w:tcPr>
+                <w:p>
+                  <w:pPr>
+                    <w:spacing w:after="120" w:line="240" w:lineRule="exact"/>
+                    <w:ind w:hanging="18"/>
+                    <w:jc w:val="center"/>
+                    <w:rPr>
+                      <w:rFonts w:ascii="Times New Roman" w:hAnsi="Times New Roman" w:cs="Times New Roman"/>
+                    </w:rPr>
+                  </w:pPr>
+                  <w:r>
+                    <w:rPr>
+                      <w:rFonts w:ascii="Times New Roman" w:hAnsi="Times New Roman" w:cs="Times New Roman"/>
+                    </w:rPr>
+                    <w:t>Cause</w:t>
+                  </w:r>
+                </w:p>
+              </w:tc>
+              <w:tc>
+                <w:tcPr>
+                  <w:tcW w:w="4716" w:type="dxa"/>
+                  <w:shd w:val="clear" w:color="auto" w:fill="F2F2F2" w:themeFill="background1" w:themeFillShade="F2"/>
+                </w:tcPr>
+                <w:p>
+                  <w:pPr>
+                    <w:spacing w:after="120" w:line="240" w:lineRule="exact"/>
+                    <w:ind w:left="34" w:hanging="18"/>
+                    <w:jc w:val="center"/>
+                    <w:rPr>
+                      <w:rFonts w:ascii="Times New Roman" w:hAnsi="Times New Roman" w:cs="Times New Roman"/>
+                    </w:rPr>
+                  </w:pPr>
+                  <w:r>
+                    <w:rPr>
+                      <w:rFonts w:ascii="Times New Roman" w:hAnsi="Times New Roman" w:cs="Times New Roman"/>
+                    </w:rPr>
+                    <w:t>System Response</w:t>
+                  </w:r>
+                </w:p>
+              </w:tc>
+            </w:tr>
+            <w:tr>
+              <w:tc>
+                <w:tcPr>
+                  <w:tcW w:w="870" w:type="dxa"/>
+                </w:tcPr>
+                <w:p>
+                  <w:pPr>
+                    <w:spacing w:after="120" w:line="240" w:lineRule="exact"/>
+                    <w:ind w:hanging="18"/>
+                    <w:jc w:val="center"/>
+                    <w:rPr>
+                      <w:rFonts w:ascii="Times New Roman" w:hAnsi="Times New Roman" w:cs="Times New Roman"/>
+                    </w:rPr>
+                  </w:pPr>
+                  <w:r>
+                    <w:rPr>
+                      <w:rFonts w:ascii="Times New Roman" w:hAnsi="Times New Roman" w:cs="Times New Roman"/>
+                    </w:rPr>
+                    <w:t>1</w:t>
+                  </w:r>
+                </w:p>
+              </w:tc>
+              <w:tc>
+                <w:tcPr>
+                  <w:tcW w:w="3661" w:type="dxa"/>
+                </w:tcPr>
+                <w:p>
+                  <w:pPr>
+                    <w:spacing w:after="120" w:line="240" w:lineRule="exact"/>
+                    <w:ind w:hanging="18"/>
+                    <w:rPr>
+                      <w:rFonts w:ascii="Times New Roman" w:hAnsi="Times New Roman" w:cs="Times New Roman"/>
+                    </w:rPr>
+                  </w:pPr>
+                  <w:r>
+                    <w:rPr>
+                      <w:rFonts w:ascii="Times New Roman" w:hAnsi="Times New Roman" w:cs="Times New Roman"/>
+                      <w:color w:val="000000" w:themeColor="text1"/>
+                    </w:rPr>
+                    <w:t xml:space="preserve">There is no </w:t>
+                  </w:r>
+                  <w:r>
+                    <w:rPr>
+                      <w:rFonts w:ascii="Times New Roman" w:hAnsi="Times New Roman" w:cs="Times New Roman"/>
+                      <w:color w:val="000000" w:themeColor="text1"/>
+                    </w:rPr>
+                    <w:t>Book/Account</w:t>
+                  </w:r>
+                  <w:r>
+                    <w:rPr>
+                      <w:rFonts w:ascii="Times New Roman" w:hAnsi="Times New Roman" w:cs="Times New Roman"/>
+                      <w:color w:val="000000" w:themeColor="text1"/>
+                    </w:rPr>
+                    <w:t xml:space="preserve"> match</w:t>
+                  </w:r>
+                  <w:r>
+                    <w:rPr>
+                      <w:rFonts w:ascii="Times New Roman" w:hAnsi="Times New Roman" w:cs="Times New Roman"/>
+                      <w:color w:val="000000" w:themeColor="text1"/>
+                    </w:rPr>
+                    <w:t>es</w:t>
+                  </w:r>
+                  <w:r>
+                    <w:rPr>
+                      <w:rFonts w:ascii="Times New Roman" w:hAnsi="Times New Roman" w:cs="Times New Roman"/>
+                      <w:color w:val="000000" w:themeColor="text1"/>
+                    </w:rPr>
+                    <w:t xml:space="preserve"> </w:t>
+                  </w:r>
+                  <w:r>
+                    <w:rPr>
+                      <w:rFonts w:ascii="Times New Roman" w:hAnsi="Times New Roman" w:cs="Times New Roman"/>
+                      <w:color w:val="000000" w:themeColor="text1"/>
+                    </w:rPr>
+                    <w:t>search</w:t>
+                  </w:r>
+                  <w:r>
+                    <w:rPr>
+                      <w:rFonts w:ascii="Times New Roman" w:hAnsi="Times New Roman" w:cs="Times New Roman"/>
+                      <w:color w:val="000000" w:themeColor="text1"/>
+                    </w:rPr>
+                    <w:t xml:space="preserve"> criteria.</w:t>
+                  </w:r>
+                </w:p>
+              </w:tc>
+              <w:tc>
+                <w:tcPr>
+                  <w:tcW w:w="4716" w:type="dxa"/>
+                </w:tcPr>
+                <w:p>
+                  <w:pPr>
+                    <w:spacing w:after="120" w:line="240" w:lineRule="exact"/>
+                    <w:ind w:firstLine="72"/>
+                    <w:rPr>
+                      <w:rFonts w:ascii="Times New Roman" w:hAnsi="Times New Roman" w:cs="Times New Roman"/>
+                    </w:rPr>
+                  </w:pPr>
+                </w:p>
+                <w:p>
+                  <w:pPr>
+                    <w:spacing w:after="120" w:line="240" w:lineRule="exact"/>
+                    <w:rPr>
+                      <w:rFonts w:ascii="Times New Roman" w:hAnsi="Times New Roman" w:cs="Times New Roman"/>
+                    </w:rPr>
+                  </w:pPr>
+                  <w:r>
+                    <w:rPr>
+                      <w:rFonts w:ascii="Times New Roman" w:hAnsi="Times New Roman" w:cs="Times New Roman"/>
+                    </w:rPr>
+                    <w:t>System shows message: “</w:t>
+                  </w:r>
+                  <w:r>
+                    <w:rPr>
+                      <w:rFonts w:ascii="Times New Roman" w:hAnsi="Times New Roman" w:cs="Times New Roman"/>
+                    </w:rPr>
+                    <w:t>Cannot find searched Book/Account</w:t>
+                  </w:r>
+                  <w:r>
+                    <w:rPr>
+                      <w:rFonts w:ascii="Times New Roman" w:hAnsi="Times New Roman" w:cs="Times New Roman"/>
+                    </w:rPr>
+                    <w:t>.”</w:t>
+                  </w:r>
+                </w:p>
+              </w:tc>
+            </w:tr>
+          </w:tbl>
+          <w:p>
+            <w:pPr>
+              <w:spacing w:after="120" w:line="240" w:lineRule="exact"/>
+              <w:ind w:hanging="18"/>
+              <w:rPr>
+                <w:rFonts w:ascii="Times New Roman" w:hAnsi="Times New Roman" w:cs="Times New Roman"/>
+                <w:b/>
+              </w:rPr>
+            </w:pPr>
+          </w:p>
+          <w:p>
+            <w:pPr>
+              <w:spacing w:before="120" w:after="120" w:line="240" w:lineRule="exact"/>
+              <w:rPr>
+                <w:rFonts w:ascii="Times New Roman" w:hAnsi="Times New Roman" w:cs="Times New Roman"/>
+                <w:b/>
+              </w:rPr>
+            </w:pPr>
+            <w:r>
+              <w:rPr>
+                <w:rFonts w:ascii="Times New Roman" w:hAnsi="Times New Roman" w:cs="Times New Roman"/>
+                <w:b/>
+              </w:rPr>
+              <w:t xml:space="preserve">Exception: </w:t>
+            </w:r>
+            <w:r>
+              <w:rPr>
+                <w:rFonts w:ascii="Times New Roman" w:hAnsi="Times New Roman" w:cs="Times New Roman"/>
+                <w:b/>
+              </w:rPr>
+              <w:t>N/A</w:t>
+            </w:r>
+          </w:p>
+          <w:p>
+            <w:pPr>
+              <w:spacing w:before="120" w:after="120" w:line="240" w:lineRule="exact"/>
+              <w:rPr>
+                <w:rFonts w:ascii="Times New Roman" w:hAnsi="Times New Roman" w:cs="Times New Roman"/>
+              </w:rPr>
+            </w:pPr>
+            <w:r>
+              <w:rPr>
+                <w:rFonts w:ascii="Times New Roman" w:hAnsi="Times New Roman" w:cs="Times New Roman"/>
+                <w:b/>
+              </w:rPr>
+              <w:t>Relationships: N/A</w:t>
+            </w:r>
+          </w:p>
+          <w:p>
+            <w:pPr>
+              <w:keepNext/>
+              <w:spacing w:before="120" w:after="120" w:line="240" w:lineRule="exact"/>
+              <w:rPr>
+                <w:rFonts w:ascii="Times New Roman" w:hAnsi="Times New Roman" w:cs="Times New Roman"/>
+                <w:b/>
+              </w:rPr>
+            </w:pPr>
+            <w:r>
+              <w:rPr>
+                <w:rFonts w:ascii="Times New Roman" w:hAnsi="Times New Roman" w:cs="Times New Roman"/>
+                <w:b/>
+              </w:rPr>
+              <w:t xml:space="preserve">Business Rules: </w:t>
+            </w:r>
+          </w:p>
+          <w:p>
+            <w:pPr>
+              <w:pStyle w:val="ListParagraph"/>
+              <w:keepNext/>
+              <w:numPr>
+                <w:ilvl w:val="0"/>
+                <w:numId w:val="11"/>
+              </w:numPr>
+              <w:spacing w:after="120" w:line="240" w:lineRule="exact"/>
+              <w:jc w:val="both"/>
+              <w:rPr>
+                <w:rFonts w:ascii="Times New Roman" w:hAnsi="Times New Roman" w:cs="Times New Roman"/>
+              </w:rPr>
+            </w:pPr>
+            <w:r>
+              <w:rPr>
+                <w:rFonts w:ascii="Times New Roman" w:hAnsi="Times New Roman" w:cs="Times New Roman"/>
+              </w:rPr>
+              <w:t>Each Account has a unique userId.</w:t>
+            </w:r>
+          </w:p>
+          <w:p>
+            <w:pPr>
+              <w:pStyle w:val="ListParagraph"/>
+              <w:keepNext/>
+              <w:numPr>
+                <w:ilvl w:val="0"/>
+                <w:numId w:val="11"/>
+              </w:numPr>
+              <w:spacing w:after="120" w:line="240" w:lineRule="exact"/>
+              <w:jc w:val="both"/>
+              <w:rPr>
+                <w:rFonts w:ascii="Times New Roman" w:hAnsi="Times New Roman" w:cs="Times New Roman"/>
+              </w:rPr>
+            </w:pPr>
+            <w:r>
+              <w:rPr>
+                <w:rFonts w:ascii="Times New Roman" w:hAnsi="Times New Roman" w:cs="Times New Roman"/>
+              </w:rPr>
+              <w:t>Account is searched by userId, and Book is searched by title.</w:t>
+            </w:r>
+          </w:p>
+          <w:p>
+            <w:pPr>
+              <w:pStyle w:val="ListParagraph"/>
+              <w:keepNext/>
+              <w:numPr>
+                <w:ilvl w:val="0"/>
+                <w:numId w:val="11"/>
+              </w:numPr>
+              <w:spacing w:after="120" w:line="240" w:lineRule="exact"/>
+              <w:jc w:val="both"/>
+              <w:rPr>
+                <w:rFonts w:ascii="Times New Roman" w:hAnsi="Times New Roman" w:cs="Times New Roman"/>
+              </w:rPr>
+            </w:pPr>
+            <w:r>
+              <w:rPr>
+                <w:rFonts w:ascii="Times New Roman" w:hAnsi="Times New Roman" w:cs="Times New Roman"/>
+              </w:rPr>
+              <w:t>Only Admin and Librarian can search for Account.</w:t>
+            </w:r>
+          </w:p>
+          <w:p>
+            <w:pPr>
+              <w:pStyle w:val="ListParagraph"/>
+              <w:keepNext/>
+              <w:numPr>
+                <w:ilvl w:val="0"/>
+                <w:numId w:val="11"/>
+              </w:numPr>
+              <w:spacing w:after="120" w:line="240" w:lineRule="exact"/>
+              <w:jc w:val="both"/>
+              <w:rPr>
+                <w:rFonts w:ascii="Times New Roman" w:hAnsi="Times New Roman" w:cs="Times New Roman"/>
+              </w:rPr>
+            </w:pPr>
+            <w:r>
+              <w:rPr>
+                <w:rFonts w:ascii="Times New Roman" w:hAnsi="Times New Roman" w:cs="Times New Roman"/>
+              </w:rPr>
+              <w:t>Book can be search by all Authorized User.</w:t>
+            </w:r>
+            <w:bookmarkStart w:id="62" w:name="_GoBack"/>
+            <w:bookmarkEnd w:id="62"/>
           </w:p>
         </w:tc>
       </w:tr>
@@ -8126,7 +9808,7 @@
                     <pic:cNvPicPr/>
                   </pic:nvPicPr>
                   <pic:blipFill>
-                    <a:blip r:embed="rId12">
+                    <a:blip r:embed="rId13">
                       <a:extLst>
                         <a:ext uri="{28A0092B-C50C-407E-A947-70E740481C1C}">
                           <a14:useLocalDpi xmlns:a14="http://schemas.microsoft.com/office/drawing/2010/main" val="0"/>
@@ -8203,6 +9885,7 @@
         <w:rPr>
           <w:rFonts w:cs="Times New Roman"/>
         </w:rPr>
+        <w:lastRenderedPageBreak/>
         <w:t>&lt;</w:t>
       </w:r>
       <w:r>
@@ -8237,7 +9920,7 @@
                     <pic:cNvPicPr/>
                   </pic:nvPicPr>
                   <pic:blipFill>
-                    <a:blip r:embed="rId13">
+                    <a:blip r:embed="rId14">
                       <a:extLst>
                         <a:ext uri="{28A0092B-C50C-407E-A947-70E740481C1C}">
                           <a14:useLocalDpi xmlns:a14="http://schemas.microsoft.com/office/drawing/2010/main" val="0"/>
@@ -8349,7 +10032,6 @@
                 <w:rFonts w:ascii="Times New Roman" w:hAnsi="Times New Roman" w:cs="Times New Roman"/>
                 <w:b/>
               </w:rPr>
-              <w:lastRenderedPageBreak/>
               <w:t xml:space="preserve">USE CASE – </w:t>
             </w:r>
             <w:r>
@@ -9288,6 +10970,7 @@
                     <w:rPr>
                       <w:rFonts w:ascii="Times New Roman" w:hAnsi="Times New Roman" w:cs="Times New Roman"/>
                     </w:rPr>
+                    <w:lastRenderedPageBreak/>
                     <w:t>[Alternative 1]</w:t>
                   </w:r>
                 </w:p>
@@ -9534,7 +11217,6 @@
                 <w:rFonts w:ascii="Times New Roman" w:hAnsi="Times New Roman" w:cs="Times New Roman"/>
                 <w:b/>
               </w:rPr>
-              <w:lastRenderedPageBreak/>
               <w:t xml:space="preserve">Relationships: </w:t>
             </w:r>
             <w:r>
@@ -9651,7 +11333,7 @@
                     <pic:cNvPicPr/>
                   </pic:nvPicPr>
                   <pic:blipFill>
-                    <a:blip r:embed="rId14">
+                    <a:blip r:embed="rId15">
                       <a:extLst>
                         <a:ext uri="{28A0092B-C50C-407E-A947-70E740481C1C}">
                           <a14:useLocalDpi xmlns:a14="http://schemas.microsoft.com/office/drawing/2010/main" val="0"/>
@@ -10306,6 +11988,7 @@
               <w:rPr>
                 <w:rFonts w:ascii="Times New Roman" w:hAnsi="Times New Roman" w:cs="Times New Roman"/>
               </w:rPr>
+              <w:lastRenderedPageBreak/>
               <w:t>Actor logged in system with role</w:t>
             </w:r>
             <w:r>
@@ -10616,7 +12299,6 @@
                     <w:rPr>
                       <w:rFonts w:ascii="Times New Roman" w:hAnsi="Times New Roman" w:cs="Times New Roman"/>
                     </w:rPr>
-                    <w:lastRenderedPageBreak/>
                     <w:t>System list</w:t>
                   </w:r>
                   <w:r>
@@ -10806,21 +12488,7 @@
                     <w:rPr>
                       <w:rFonts w:ascii="Times New Roman" w:hAnsi="Times New Roman" w:cs="Times New Roman"/>
                     </w:rPr>
-                    <w:t xml:space="preserve">“Date of Birth”: </w:t>
-                  </w:r>
-                  <w:proofErr w:type="spellStart"/>
-                  <w:r>
-                    <w:rPr>
-                      <w:rFonts w:ascii="Times New Roman" w:hAnsi="Times New Roman" w:cs="Times New Roman"/>
-                    </w:rPr>
-                    <w:t>datetime</w:t>
-                  </w:r>
-                  <w:proofErr w:type="spellEnd"/>
-                  <w:r>
-                    <w:rPr>
-                      <w:rFonts w:ascii="Times New Roman" w:hAnsi="Times New Roman" w:cs="Times New Roman"/>
-                    </w:rPr>
-                    <w:t xml:space="preserve"> picker</w:t>
+                    <w:t>“Date of Birth”: datetime picker</w:t>
                   </w:r>
                 </w:p>
                 <w:p>
@@ -10993,7 +12661,6 @@
                     <w:rPr>
                       <w:rFonts w:ascii="Times New Roman" w:hAnsi="Times New Roman" w:cs="Times New Roman"/>
                     </w:rPr>
-                    <w:lastRenderedPageBreak/>
                     <w:t>2</w:t>
                   </w:r>
                 </w:p>
@@ -11523,6 +13190,7 @@
                     <w:rPr>
                       <w:rFonts w:ascii="Times New Roman" w:hAnsi="Times New Roman" w:cs="Times New Roman"/>
                     </w:rPr>
+                    <w:lastRenderedPageBreak/>
                     <w:t>2</w:t>
                   </w:r>
                 </w:p>
@@ -11892,7 +13560,6 @@
                     <w:rPr>
                       <w:rFonts w:ascii="Times New Roman" w:hAnsi="Times New Roman" w:cs="Times New Roman"/>
                     </w:rPr>
-                    <w:lastRenderedPageBreak/>
                     <w:t>5</w:t>
                   </w:r>
                 </w:p>
@@ -12492,7 +14159,7 @@
                     <pic:cNvPicPr/>
                   </pic:nvPicPr>
                   <pic:blipFill>
-                    <a:blip r:embed="rId15">
+                    <a:blip r:embed="rId16">
                       <a:extLst>
                         <a:ext uri="{28A0092B-C50C-407E-A947-70E740481C1C}">
                           <a14:useLocalDpi xmlns:a14="http://schemas.microsoft.com/office/drawing/2010/main" val="0"/>
@@ -12792,6 +14459,7 @@
                 <w:rFonts w:ascii="Times New Roman" w:hAnsi="Times New Roman" w:cs="Times New Roman"/>
                 <w:b/>
               </w:rPr>
+              <w:lastRenderedPageBreak/>
               <w:t>Author</w:t>
             </w:r>
           </w:p>
@@ -13057,7 +14725,6 @@
               <w:rPr>
                 <w:rFonts w:ascii="Times New Roman" w:hAnsi="Times New Roman" w:cs="Times New Roman"/>
               </w:rPr>
-              <w:lastRenderedPageBreak/>
               <w:t>Admin can update another Actor’s</w:t>
             </w:r>
             <w:r>
@@ -13649,21 +15316,7 @@
                     <w:rPr>
                       <w:rFonts w:ascii="Times New Roman" w:hAnsi="Times New Roman" w:cs="Times New Roman"/>
                     </w:rPr>
-                    <w:t xml:space="preserve">“Date of Birth”: </w:t>
-                  </w:r>
-                  <w:proofErr w:type="spellStart"/>
-                  <w:r>
-                    <w:rPr>
-                      <w:rFonts w:ascii="Times New Roman" w:hAnsi="Times New Roman" w:cs="Times New Roman"/>
-                    </w:rPr>
-                    <w:t>datetime</w:t>
-                  </w:r>
-                  <w:proofErr w:type="spellEnd"/>
-                  <w:r>
-                    <w:rPr>
-                      <w:rFonts w:ascii="Times New Roman" w:hAnsi="Times New Roman" w:cs="Times New Roman"/>
-                    </w:rPr>
-                    <w:t xml:space="preserve"> picker</w:t>
+                    <w:t>“Date of Birth”: datetime picker</w:t>
                   </w:r>
                 </w:p>
                 <w:p>
@@ -13990,6 +15643,7 @@
                     <w:rPr>
                       <w:rFonts w:ascii="Times New Roman" w:hAnsi="Times New Roman" w:cs="Times New Roman"/>
                     </w:rPr>
+                    <w:lastRenderedPageBreak/>
                     <w:t>System validates the input then updates the account’s profile.</w:t>
                   </w:r>
                 </w:p>
@@ -14067,6 +15721,7 @@
                 <w:rFonts w:ascii="Times New Roman" w:hAnsi="Times New Roman" w:cs="Times New Roman"/>
                 <w:b/>
               </w:rPr>
+              <w:lastRenderedPageBreak/>
               <w:t>Alternative Scenario: N/A</w:t>
             </w:r>
           </w:p>
@@ -14571,7 +16226,6 @@
                     <w:rPr>
                       <w:rFonts w:ascii="Times New Roman" w:hAnsi="Times New Roman" w:cs="Times New Roman"/>
                     </w:rPr>
-                    <w:lastRenderedPageBreak/>
                     <w:t>4</w:t>
                   </w:r>
                 </w:p>
@@ -15250,6 +16904,7 @@
         <w:rPr>
           <w:rFonts w:cs="Times New Roman"/>
         </w:rPr>
+        <w:lastRenderedPageBreak/>
         <w:t>&lt;</w:t>
       </w:r>
       <w:r>
@@ -15284,7 +16939,7 @@
                     <pic:cNvPicPr/>
                   </pic:nvPicPr>
                   <pic:blipFill>
-                    <a:blip r:embed="rId16">
+                    <a:blip r:embed="rId17">
                       <a:extLst>
                         <a:ext uri="{28A0092B-C50C-407E-A947-70E740481C1C}">
                           <a14:useLocalDpi xmlns:a14="http://schemas.microsoft.com/office/drawing/2010/main" val="0"/>
@@ -15722,7 +17377,6 @@
                 <w:rFonts w:ascii="Times New Roman" w:hAnsi="Times New Roman" w:cs="Times New Roman"/>
                 <w:b/>
               </w:rPr>
-              <w:lastRenderedPageBreak/>
               <w:t>Actor:</w:t>
             </w:r>
             <w:r>
@@ -16187,6 +17841,7 @@
                     <w:rPr>
                       <w:rFonts w:ascii="Times New Roman" w:hAnsi="Times New Roman" w:cs="Times New Roman"/>
                     </w:rPr>
+                    <w:lastRenderedPageBreak/>
                     <w:t>1</w:t>
                   </w:r>
                 </w:p>
@@ -16921,7 +18576,6 @@
                 <w:rFonts w:ascii="Times New Roman" w:hAnsi="Times New Roman" w:cs="Times New Roman"/>
                 <w:b/>
               </w:rPr>
-              <w:lastRenderedPageBreak/>
               <w:t xml:space="preserve">Business Rules: </w:t>
             </w:r>
           </w:p>
@@ -16992,6 +18646,7 @@
         <w:rPr>
           <w:rFonts w:cs="Times New Roman"/>
         </w:rPr>
+        <w:lastRenderedPageBreak/>
         <w:t>Librarian</w:t>
       </w:r>
     </w:p>
@@ -17044,7 +18699,7 @@
                     <pic:cNvPicPr/>
                   </pic:nvPicPr>
                   <pic:blipFill>
-                    <a:blip r:embed="rId17">
+                    <a:blip r:embed="rId18">
                       <a:extLst>
                         <a:ext uri="{28A0092B-C50C-407E-A947-70E740481C1C}">
                           <a14:useLocalDpi xmlns:a14="http://schemas.microsoft.com/office/drawing/2010/main" val="0"/>
@@ -17155,7 +18810,7 @@
                     <pic:cNvPicPr/>
                   </pic:nvPicPr>
                   <pic:blipFill>
-                    <a:blip r:embed="rId18">
+                    <a:blip r:embed="rId19">
                       <a:extLst>
                         <a:ext uri="{28A0092B-C50C-407E-A947-70E740481C1C}">
                           <a14:useLocalDpi xmlns:a14="http://schemas.microsoft.com/office/drawing/2010/main" val="0"/>
@@ -17238,6 +18893,7 @@
         <w:rPr>
           <w:rFonts w:cs="Times New Roman"/>
         </w:rPr>
+        <w:lastRenderedPageBreak/>
         <w:t>&lt;</w:t>
       </w:r>
       <w:r>
@@ -17272,7 +18928,7 @@
                     <pic:cNvPicPr/>
                   </pic:nvPicPr>
                   <pic:blipFill>
-                    <a:blip r:embed="rId19">
+                    <a:blip r:embed="rId20">
                       <a:extLst>
                         <a:ext uri="{28A0092B-C50C-407E-A947-70E740481C1C}">
                           <a14:useLocalDpi xmlns:a14="http://schemas.microsoft.com/office/drawing/2010/main" val="0"/>
@@ -17389,7 +19045,7 @@
                     <pic:cNvPicPr/>
                   </pic:nvPicPr>
                   <pic:blipFill>
-                    <a:blip r:embed="rId20">
+                    <a:blip r:embed="rId21">
                       <a:extLst>
                         <a:ext uri="{28A0092B-C50C-407E-A947-70E740481C1C}">
                           <a14:useLocalDpi xmlns:a14="http://schemas.microsoft.com/office/drawing/2010/main" val="0"/>
@@ -17506,7 +19162,7 @@
                     <pic:cNvPicPr/>
                   </pic:nvPicPr>
                   <pic:blipFill>
-                    <a:blip r:embed="rId21">
+                    <a:blip r:embed="rId22">
                       <a:extLst>
                         <a:ext uri="{28A0092B-C50C-407E-A947-70E740481C1C}">
                           <a14:useLocalDpi xmlns:a14="http://schemas.microsoft.com/office/drawing/2010/main" val="0"/>
@@ -17624,7 +19280,7 @@
                     <pic:cNvPicPr/>
                   </pic:nvPicPr>
                   <pic:blipFill>
-                    <a:blip r:embed="rId22">
+                    <a:blip r:embed="rId23">
                       <a:extLst>
                         <a:ext uri="{28A0092B-C50C-407E-A947-70E740481C1C}">
                           <a14:useLocalDpi xmlns:a14="http://schemas.microsoft.com/office/drawing/2010/main" val="0"/>
@@ -17741,7 +19397,7 @@
                     <pic:cNvPicPr/>
                   </pic:nvPicPr>
                   <pic:blipFill>
-                    <a:blip r:embed="rId23">
+                    <a:blip r:embed="rId24">
                       <a:extLst>
                         <a:ext uri="{28A0092B-C50C-407E-A947-70E740481C1C}">
                           <a14:useLocalDpi xmlns:a14="http://schemas.microsoft.com/office/drawing/2010/main" val="0"/>
@@ -17870,7 +19526,7 @@
                     <pic:cNvPicPr/>
                   </pic:nvPicPr>
                   <pic:blipFill>
-                    <a:blip r:embed="rId24">
+                    <a:blip r:embed="rId25">
                       <a:extLst>
                         <a:ext uri="{28A0092B-C50C-407E-A947-70E740481C1C}">
                           <a14:useLocalDpi xmlns:a14="http://schemas.microsoft.com/office/drawing/2010/main" val="0"/>
@@ -17988,7 +19644,7 @@
                     <pic:cNvPicPr/>
                   </pic:nvPicPr>
                   <pic:blipFill>
-                    <a:blip r:embed="rId25">
+                    <a:blip r:embed="rId26">
                       <a:extLst>
                         <a:ext uri="{28A0092B-C50C-407E-A947-70E740481C1C}">
                           <a14:useLocalDpi xmlns:a14="http://schemas.microsoft.com/office/drawing/2010/main" val="0"/>
@@ -18105,7 +19761,7 @@
                     <pic:cNvPicPr/>
                   </pic:nvPicPr>
                   <pic:blipFill>
-                    <a:blip r:embed="rId26">
+                    <a:blip r:embed="rId27">
                       <a:extLst>
                         <a:ext uri="{28A0092B-C50C-407E-A947-70E740481C1C}">
                           <a14:useLocalDpi xmlns:a14="http://schemas.microsoft.com/office/drawing/2010/main" val="0"/>
@@ -18271,7 +19927,7 @@
                     <pic:cNvPicPr/>
                   </pic:nvPicPr>
                   <pic:blipFill>
-                    <a:blip r:embed="rId27">
+                    <a:blip r:embed="rId28">
                       <a:extLst>
                         <a:ext uri="{28A0092B-C50C-407E-A947-70E740481C1C}">
                           <a14:useLocalDpi xmlns:a14="http://schemas.microsoft.com/office/drawing/2010/main" val="0"/>
@@ -18389,7 +20045,7 @@
                     <pic:cNvPicPr/>
                   </pic:nvPicPr>
                   <pic:blipFill>
-                    <a:blip r:embed="rId28">
+                    <a:blip r:embed="rId29">
                       <a:extLst>
                         <a:ext uri="{28A0092B-C50C-407E-A947-70E740481C1C}">
                           <a14:useLocalDpi xmlns:a14="http://schemas.microsoft.com/office/drawing/2010/main" val="0"/>
@@ -18506,7 +20162,7 @@
                     <pic:cNvPicPr/>
                   </pic:nvPicPr>
                   <pic:blipFill>
-                    <a:blip r:embed="rId29">
+                    <a:blip r:embed="rId30">
                       <a:extLst>
                         <a:ext uri="{28A0092B-C50C-407E-A947-70E740481C1C}">
                           <a14:useLocalDpi xmlns:a14="http://schemas.microsoft.com/office/drawing/2010/main" val="0"/>
@@ -18629,7 +20285,7 @@
                     <pic:cNvPicPr/>
                   </pic:nvPicPr>
                   <pic:blipFill>
-                    <a:blip r:embed="rId30">
+                    <a:blip r:embed="rId31">
                       <a:extLst>
                         <a:ext uri="{28A0092B-C50C-407E-A947-70E740481C1C}">
                           <a14:useLocalDpi xmlns:a14="http://schemas.microsoft.com/office/drawing/2010/main" val="0"/>
@@ -18752,7 +20408,7 @@
                     <pic:cNvPicPr/>
                   </pic:nvPicPr>
                   <pic:blipFill>
-                    <a:blip r:embed="rId31">
+                    <a:blip r:embed="rId32">
                       <a:extLst>
                         <a:ext uri="{28A0092B-C50C-407E-A947-70E740481C1C}">
                           <a14:useLocalDpi xmlns:a14="http://schemas.microsoft.com/office/drawing/2010/main" val="0"/>
@@ -18894,7 +20550,7 @@
                     <pic:cNvPicPr/>
                   </pic:nvPicPr>
                   <pic:blipFill>
-                    <a:blip r:embed="rId32">
+                    <a:blip r:embed="rId33">
                       <a:extLst>
                         <a:ext uri="{28A0092B-C50C-407E-A947-70E740481C1C}">
                           <a14:useLocalDpi xmlns:a14="http://schemas.microsoft.com/office/drawing/2010/main" val="0"/>
@@ -19011,7 +20667,7 @@
                     <pic:cNvPicPr/>
                   </pic:nvPicPr>
                   <pic:blipFill>
-                    <a:blip r:embed="rId33">
+                    <a:blip r:embed="rId34">
                       <a:extLst>
                         <a:ext uri="{28A0092B-C50C-407E-A947-70E740481C1C}">
                           <a14:useLocalDpi xmlns:a14="http://schemas.microsoft.com/office/drawing/2010/main" val="0"/>
@@ -19129,7 +20785,7 @@
                     <pic:cNvPicPr/>
                   </pic:nvPicPr>
                   <pic:blipFill>
-                    <a:blip r:embed="rId34">
+                    <a:blip r:embed="rId35">
                       <a:extLst>
                         <a:ext uri="{28A0092B-C50C-407E-A947-70E740481C1C}">
                           <a14:useLocalDpi xmlns:a14="http://schemas.microsoft.com/office/drawing/2010/main" val="0"/>
@@ -19246,7 +20902,7 @@
                     <pic:cNvPicPr/>
                   </pic:nvPicPr>
                   <pic:blipFill>
-                    <a:blip r:embed="rId35">
+                    <a:blip r:embed="rId36">
                       <a:extLst>
                         <a:ext uri="{28A0092B-C50C-407E-A947-70E740481C1C}">
                           <a14:useLocalDpi xmlns:a14="http://schemas.microsoft.com/office/drawing/2010/main" val="0"/>
@@ -19363,7 +21019,7 @@
                     <pic:cNvPicPr/>
                   </pic:nvPicPr>
                   <pic:blipFill>
-                    <a:blip r:embed="rId36">
+                    <a:blip r:embed="rId37">
                       <a:extLst>
                         <a:ext uri="{28A0092B-C50C-407E-A947-70E740481C1C}">
                           <a14:useLocalDpi xmlns:a14="http://schemas.microsoft.com/office/drawing/2010/main" val="0"/>
@@ -19481,7 +21137,7 @@
                     <pic:cNvPicPr/>
                   </pic:nvPicPr>
                   <pic:blipFill>
-                    <a:blip r:embed="rId37">
+                    <a:blip r:embed="rId38">
                       <a:extLst>
                         <a:ext uri="{28A0092B-C50C-407E-A947-70E740481C1C}">
                           <a14:useLocalDpi xmlns:a14="http://schemas.microsoft.com/office/drawing/2010/main" val="0"/>
@@ -19598,7 +21254,7 @@
                     <pic:cNvPicPr/>
                   </pic:nvPicPr>
                   <pic:blipFill>
-                    <a:blip r:embed="rId38">
+                    <a:blip r:embed="rId39">
                       <a:extLst>
                         <a:ext uri="{28A0092B-C50C-407E-A947-70E740481C1C}">
                           <a14:useLocalDpi xmlns:a14="http://schemas.microsoft.com/office/drawing/2010/main" val="0"/>
@@ -20054,7 +21710,6 @@
         <w:t xml:space="preserve"> </w:t>
       </w:r>
       <w:bookmarkStart w:id="77" w:name="_Toc468625468"/>
-      <w:proofErr w:type="spellStart"/>
       <w:r>
         <w:rPr>
           <w:rFonts w:ascii="Times New Roman" w:hAnsi="Times New Roman" w:cs="Times New Roman"/>
@@ -20062,7 +21717,6 @@
         <w:t>Maintenanability</w:t>
       </w:r>
       <w:bookmarkEnd w:id="77"/>
-      <w:proofErr w:type="spellEnd"/>
     </w:p>
     <w:p>
       <w:pPr>
@@ -20377,7 +22031,7 @@
                     </pic:cNvPicPr>
                   </pic:nvPicPr>
                   <pic:blipFill>
-                    <a:blip r:embed="rId39">
+                    <a:blip r:embed="rId40">
                       <a:extLst>
                         <a:ext uri="{28A0092B-C50C-407E-A947-70E740481C1C}">
                           <a14:useLocalDpi xmlns:a14="http://schemas.microsoft.com/office/drawing/2010/main" val="0"/>
@@ -20869,21 +22523,7 @@
               <w:rPr>
                 <w:rFonts w:ascii="Times New Roman" w:hAnsi="Times New Roman" w:cs="Times New Roman"/>
               </w:rPr>
-              <w:t xml:space="preserve">Contains all properties about ticket type for based on bus route, each ticket type has </w:t>
-            </w:r>
-            <w:proofErr w:type="spellStart"/>
-            <w:r>
-              <w:rPr>
-                <w:rFonts w:ascii="Times New Roman" w:hAnsi="Times New Roman" w:cs="Times New Roman"/>
-              </w:rPr>
-              <w:t>diffirent</w:t>
-            </w:r>
-            <w:proofErr w:type="spellEnd"/>
-            <w:r>
-              <w:rPr>
-                <w:rFonts w:ascii="Times New Roman" w:hAnsi="Times New Roman" w:cs="Times New Roman"/>
-              </w:rPr>
-              <w:t xml:space="preserve"> price.</w:t>
+              <w:t>Contains all properties about ticket type for based on bus route, each ticket type has diffirent price.</w:t>
             </w:r>
           </w:p>
         </w:tc>

</xml_diff>